<commit_message>
Add summary section with explanation of application function and tools.
</commit_message>
<xml_diff>
--- a/SRS_WeatherApp.docx
+++ b/SRS_WeatherApp.docx
@@ -3480,7 +3480,6 @@
                 <w:rFonts w:ascii="Century Schoolbook" w:hAnsi="Century Schoolbook"/>
               </w:rPr>
             </w:pPr>
-            <w:proofErr w:type="spellStart"/>
             <w:r>
               <w:rPr>
                 <w:rFonts w:ascii="Century Schoolbook" w:hAnsi="Century Schoolbook"/>
@@ -3497,14 +3496,7 @@
               <w:rPr>
                 <w:rFonts w:ascii="Century Schoolbook" w:hAnsi="Century Schoolbook"/>
               </w:rPr>
-              <w:t>p</w:t>
-            </w:r>
-            <w:proofErr w:type="spellEnd"/>
-            <w:r>
-              <w:rPr>
-                <w:rFonts w:ascii="Century Schoolbook" w:hAnsi="Century Schoolbook"/>
-              </w:rPr>
-              <w:t xml:space="preserve"> API</w:t>
+              <w:t>p API</w:t>
             </w:r>
           </w:p>
         </w:tc>
@@ -3865,18 +3857,163 @@
       </w:r>
       <w:bookmarkEnd w:id="13"/>
     </w:p>
-    <w:p>
-      <w:pPr>
-        <w:rPr>
-          <w:rFonts w:ascii="Century Schoolbook" w:hAnsi="Century Schoolbook"/>
-        </w:rPr>
-      </w:pPr>
-    </w:p>
+    <w:p/>
     <w:p>
       <w:pPr>
         <w:pStyle w:val="Heading2"/>
       </w:pPr>
-      <w:bookmarkStart w:id="14" w:name="_Toc474586339"/>
+      <w:r>
+        <w:t>Summary</w:t>
+      </w:r>
+    </w:p>
+    <w:p>
+      <w:r>
+        <w:t xml:space="preserve">This application will display the weather information for a location that the user specifies. The application will use </w:t>
+      </w:r>
+      <w:r>
+        <w:t>the following tools:</w:t>
+      </w:r>
+    </w:p>
+    <w:p>
+      <w:pPr>
+        <w:pStyle w:val="ListParagraph"/>
+        <w:numPr>
+          <w:ilvl w:val="0"/>
+          <w:numId w:val="2"/>
+        </w:numPr>
+      </w:pPr>
+      <w:r>
+        <w:t>Android Studio</w:t>
+      </w:r>
+      <w:r>
+        <w:t xml:space="preserve"> as the integrated development environment</w:t>
+      </w:r>
+    </w:p>
+    <w:p>
+      <w:pPr>
+        <w:pStyle w:val="ListParagraph"/>
+        <w:numPr>
+          <w:ilvl w:val="0"/>
+          <w:numId w:val="2"/>
+        </w:numPr>
+      </w:pPr>
+      <w:r>
+        <w:t>Git</w:t>
+      </w:r>
+      <w:r>
+        <w:t xml:space="preserve"> for version control</w:t>
+      </w:r>
+    </w:p>
+    <w:p>
+      <w:pPr>
+        <w:pStyle w:val="ListParagraph"/>
+        <w:numPr>
+          <w:ilvl w:val="0"/>
+          <w:numId w:val="2"/>
+        </w:numPr>
+      </w:pPr>
+      <w:r>
+        <w:t>GitHub</w:t>
+      </w:r>
+      <w:r>
+        <w:t xml:space="preserve"> to store the repository of code</w:t>
+      </w:r>
+    </w:p>
+    <w:p>
+      <w:pPr>
+        <w:pStyle w:val="ListParagraph"/>
+        <w:numPr>
+          <w:ilvl w:val="0"/>
+          <w:numId w:val="2"/>
+        </w:numPr>
+      </w:pPr>
+      <w:r>
+        <w:t>J</w:t>
+      </w:r>
+      <w:r>
+        <w:t>U</w:t>
+      </w:r>
+      <w:r>
+        <w:t>nit</w:t>
+      </w:r>
+      <w:r>
+        <w:t xml:space="preserve"> for unit testing</w:t>
+      </w:r>
+    </w:p>
+    <w:p>
+      <w:pPr>
+        <w:pStyle w:val="ListParagraph"/>
+        <w:numPr>
+          <w:ilvl w:val="0"/>
+          <w:numId w:val="2"/>
+        </w:numPr>
+      </w:pPr>
+      <w:r>
+        <w:t>SimpleUML</w:t>
+      </w:r>
+      <w:r>
+        <w:t xml:space="preserve"> to convert from code to a UML class diagram</w:t>
+      </w:r>
+    </w:p>
+    <w:p>
+      <w:pPr>
+        <w:pStyle w:val="ListParagraph"/>
+        <w:numPr>
+          <w:ilvl w:val="0"/>
+          <w:numId w:val="2"/>
+        </w:numPr>
+      </w:pPr>
+      <w:r>
+        <w:t>Javadoc</w:t>
+      </w:r>
+      <w:r>
+        <w:t xml:space="preserve"> for code documentation</w:t>
+      </w:r>
+    </w:p>
+    <w:p>
+      <w:pPr>
+        <w:pStyle w:val="ListParagraph"/>
+        <w:numPr>
+          <w:ilvl w:val="0"/>
+          <w:numId w:val="2"/>
+        </w:numPr>
+      </w:pPr>
+      <w:r>
+        <w:t>OKHTTP</w:t>
+      </w:r>
+      <w:r>
+        <w:t xml:space="preserve"> for building and sending the HTTP request</w:t>
+      </w:r>
+    </w:p>
+    <w:p>
+      <w:pPr>
+        <w:pStyle w:val="ListParagraph"/>
+        <w:numPr>
+          <w:ilvl w:val="0"/>
+          <w:numId w:val="2"/>
+        </w:numPr>
+      </w:pPr>
+      <w:r>
+        <w:t>OpenWeatherMap API</w:t>
+      </w:r>
+      <w:r>
+        <w:t xml:space="preserve"> for getting weather data from the OpenWeatherMap service</w:t>
+      </w:r>
+      <w:bookmarkStart w:id="14" w:name="_GoBack"/>
+      <w:bookmarkEnd w:id="14"/>
+    </w:p>
+    <w:p>
+      <w:pPr>
+        <w:rPr>
+          <w:rFonts w:ascii="Century Schoolbook" w:hAnsi="Century Schoolbook"/>
+        </w:rPr>
+      </w:pPr>
+    </w:p>
+    <w:p>
+      <w:pPr>
+        <w:pStyle w:val="Heading2"/>
+      </w:pPr>
+      <w:bookmarkStart w:id="15" w:name="_Toc474586339"/>
       <w:r>
         <w:t>1.</w:t>
       </w:r>
@@ -3884,7 +4021,7 @@
         <w:tab/>
         <w:t>GPS Position</w:t>
       </w:r>
-      <w:bookmarkEnd w:id="14"/>
+      <w:bookmarkEnd w:id="15"/>
     </w:p>
     <w:p>
       <w:pPr>
@@ -3895,7 +4032,6 @@
       <w:r>
         <w:rPr>
           <w:noProof/>
-          <w:lang w:eastAsia="zh-CN"/>
         </w:rPr>
         <w:drawing>
           <wp:anchor distT="0" distB="0" distL="114300" distR="114300" simplePos="0" relativeHeight="251658240" behindDoc="1" locked="0" layoutInCell="1" allowOverlap="1" wp14:anchorId="2E3B10B6" wp14:editId="2AFCD176">
@@ -3971,7 +4107,7 @@
       <w:pPr>
         <w:pStyle w:val="Heading3"/>
       </w:pPr>
-      <w:bookmarkStart w:id="15" w:name="_Toc474586340"/>
+      <w:bookmarkStart w:id="16" w:name="_Toc474586340"/>
       <w:r>
         <w:t>1.1.</w:t>
       </w:r>
@@ -3979,7 +4115,7 @@
         <w:tab/>
         <w:t>Use Case 1:</w:t>
       </w:r>
-      <w:bookmarkEnd w:id="15"/>
+      <w:bookmarkEnd w:id="16"/>
     </w:p>
     <w:p>
       <w:pPr>
@@ -4195,27 +4331,13 @@
         <w:rPr>
           <w:rFonts w:ascii="Century Schoolbook" w:hAnsi="Century Schoolbook"/>
         </w:rPr>
-        <w:t xml:space="preserve">rmation using </w:t>
-      </w:r>
-      <w:proofErr w:type="spellStart"/>
-      <w:r>
-        <w:rPr>
-          <w:rFonts w:ascii="Century Schoolbook" w:hAnsi="Century Schoolbook"/>
-        </w:rPr>
-        <w:t>OpenWeatherMa</w:t>
-      </w:r>
-      <w:r>
-        <w:rPr>
-          <w:rFonts w:ascii="Century Schoolbook" w:hAnsi="Century Schoolbook"/>
-        </w:rPr>
-        <w:t>p</w:t>
-      </w:r>
-      <w:proofErr w:type="spellEnd"/>
-      <w:r>
-        <w:rPr>
-          <w:rFonts w:ascii="Century Schoolbook" w:hAnsi="Century Schoolbook"/>
-        </w:rPr>
-        <w:t xml:space="preserve"> API.</w:t>
+        <w:t>rmation using OpenWeatherMa</w:t>
+      </w:r>
+      <w:r>
+        <w:rPr>
+          <w:rFonts w:ascii="Century Schoolbook" w:hAnsi="Century Schoolbook"/>
+        </w:rPr>
+        <w:t>p API.</w:t>
       </w:r>
     </w:p>
     <w:p>
@@ -4282,7 +4404,7 @@
       <w:pPr>
         <w:pStyle w:val="Heading3"/>
       </w:pPr>
-      <w:bookmarkStart w:id="16" w:name="_Toc474586341"/>
+      <w:bookmarkStart w:id="17" w:name="_Toc474586341"/>
       <w:r>
         <w:t>1.2.</w:t>
       </w:r>
@@ -4290,7 +4412,7 @@
         <w:tab/>
         <w:t>Use Case 2:</w:t>
       </w:r>
-      <w:bookmarkEnd w:id="16"/>
+      <w:bookmarkEnd w:id="17"/>
     </w:p>
     <w:p>
       <w:pPr>
@@ -4465,7 +4587,6 @@
         <w:rPr>
           <w:rFonts w:ascii="Century Schoolbook" w:hAnsi="Century Schoolbook"/>
         </w:rPr>
-        <w:lastRenderedPageBreak/>
         <w:t>3.</w:t>
       </w:r>
       <w:r>
@@ -4473,21 +4594,7 @@
           <w:rFonts w:ascii="Century Schoolbook" w:hAnsi="Century Schoolbook"/>
         </w:rPr>
         <w:tab/>
-        <w:t xml:space="preserve">The Android application does not receive the GPS condition within the </w:t>
-      </w:r>
-      <w:proofErr w:type="spellStart"/>
-      <w:r>
-        <w:rPr>
-          <w:rFonts w:ascii="Century Schoolbook" w:hAnsi="Century Schoolbook"/>
-        </w:rPr>
-        <w:t>WaitForGPS</w:t>
-      </w:r>
-      <w:proofErr w:type="spellEnd"/>
-      <w:r>
-        <w:rPr>
-          <w:rFonts w:ascii="Century Schoolbook" w:hAnsi="Century Schoolbook"/>
-        </w:rPr>
-        <w:t xml:space="preserve"> window.</w:t>
+        <w:t>The Android application does not receive the GPS condition within the WaitForGPS window.</w:t>
       </w:r>
     </w:p>
     <w:p>
@@ -4525,7 +4632,6 @@
         <w:rPr>
           <w:rFonts w:ascii="Century Schoolbook" w:hAnsi="Century Schoolbook"/>
           <w:noProof/>
-          <w:lang w:eastAsia="zh-CN"/>
         </w:rPr>
         <w:drawing>
           <wp:anchor distT="0" distB="0" distL="114300" distR="114300" simplePos="0" relativeHeight="251662336" behindDoc="1" locked="0" layoutInCell="1" allowOverlap="1" wp14:anchorId="3FFC7050" wp14:editId="1D696D1C">
@@ -4601,7 +4707,7 @@
       <w:pPr>
         <w:pStyle w:val="Heading2"/>
       </w:pPr>
-      <w:bookmarkStart w:id="17" w:name="_Toc474586342"/>
+      <w:bookmarkStart w:id="18" w:name="_Toc474586342"/>
       <w:r>
         <w:t>2.</w:t>
       </w:r>
@@ -4615,7 +4721,7 @@
         </w:rPr>
         <w:t>Selection</w:t>
       </w:r>
-      <w:bookmarkEnd w:id="17"/>
+      <w:bookmarkEnd w:id="18"/>
     </w:p>
     <w:p>
       <w:pPr>
@@ -4639,28 +4745,14 @@
         <w:rPr>
           <w:rFonts w:ascii="Century Schoolbook" w:hAnsi="Century Schoolbook"/>
         </w:rPr>
-        <w:t xml:space="preserve"> will allow the user to select a city from a </w:t>
-      </w:r>
-      <w:proofErr w:type="spellStart"/>
-      <w:r>
-        <w:rPr>
-          <w:rFonts w:ascii="Century Schoolbook" w:hAnsi="Century Schoolbook"/>
-        </w:rPr>
-        <w:t>ComboBox</w:t>
-      </w:r>
-      <w:proofErr w:type="spellEnd"/>
-      <w:r>
-        <w:rPr>
-          <w:rFonts w:ascii="Century Schoolbook" w:hAnsi="Century Schoolbook"/>
-        </w:rPr>
-        <w:t xml:space="preserve"> list.</w:t>
+        <w:t xml:space="preserve"> will allow the user to select a city from a ComboBox list.</w:t>
       </w:r>
     </w:p>
     <w:p>
       <w:pPr>
         <w:pStyle w:val="Heading3"/>
       </w:pPr>
-      <w:bookmarkStart w:id="18" w:name="_Toc474586343"/>
+      <w:bookmarkStart w:id="19" w:name="_Toc474586343"/>
       <w:r>
         <w:t>2.1.</w:t>
       </w:r>
@@ -4674,7 +4766,7 @@
       <w:r>
         <w:t>:</w:t>
       </w:r>
-      <w:bookmarkEnd w:id="18"/>
+      <w:bookmarkEnd w:id="19"/>
     </w:p>
     <w:p>
       <w:pPr>
@@ -4838,27 +4930,13 @@
         <w:rPr>
           <w:rFonts w:ascii="Century Schoolbook" w:hAnsi="Century Schoolbook"/>
         </w:rPr>
-        <w:t xml:space="preserve"> information using </w:t>
-      </w:r>
-      <w:proofErr w:type="spellStart"/>
-      <w:r>
-        <w:rPr>
-          <w:rFonts w:ascii="Century Schoolbook" w:hAnsi="Century Schoolbook"/>
-        </w:rPr>
-        <w:t>OpenWeatherMa</w:t>
-      </w:r>
-      <w:r>
-        <w:rPr>
-          <w:rFonts w:ascii="Century Schoolbook" w:hAnsi="Century Schoolbook"/>
-        </w:rPr>
-        <w:t>p</w:t>
-      </w:r>
-      <w:proofErr w:type="spellEnd"/>
-      <w:r>
-        <w:rPr>
-          <w:rFonts w:ascii="Century Schoolbook" w:hAnsi="Century Schoolbook"/>
-        </w:rPr>
-        <w:t xml:space="preserve"> API.</w:t>
+        <w:t xml:space="preserve"> information using OpenWeatherMa</w:t>
+      </w:r>
+      <w:r>
+        <w:rPr>
+          <w:rFonts w:ascii="Century Schoolbook" w:hAnsi="Century Schoolbook"/>
+        </w:rPr>
+        <w:t>p API.</w:t>
       </w:r>
     </w:p>
     <w:p>
@@ -4875,7 +4953,6 @@
         <w:rPr>
           <w:rFonts w:ascii="Century Schoolbook" w:hAnsi="Century Schoolbook"/>
           <w:noProof/>
-          <w:lang w:eastAsia="zh-CN"/>
         </w:rPr>
         <w:drawing>
           <wp:anchor distT="0" distB="0" distL="114300" distR="114300" simplePos="0" relativeHeight="251660288" behindDoc="1" locked="0" layoutInCell="1" allowOverlap="1" wp14:anchorId="4D30D0DC" wp14:editId="64C96189">
@@ -4977,7 +5054,7 @@
           <w:szCs w:val="26"/>
         </w:rPr>
       </w:pPr>
-      <w:bookmarkStart w:id="19" w:name="_Toc474586344"/>
+      <w:bookmarkStart w:id="20" w:name="_Toc474586344"/>
     </w:p>
     <w:p/>
     <w:p>
@@ -4985,9 +5062,10 @@
         <w:pStyle w:val="Heading2"/>
       </w:pPr>
       <w:r>
+        <w:lastRenderedPageBreak/>
         <w:t>3. Data Return Errors</w:t>
       </w:r>
-      <w:bookmarkEnd w:id="19"/>
+      <w:bookmarkEnd w:id="20"/>
     </w:p>
     <w:p>
       <w:pPr>
@@ -5013,7 +5091,7 @@
       <w:pPr>
         <w:pStyle w:val="Heading3"/>
       </w:pPr>
-      <w:bookmarkStart w:id="20" w:name="_Toc474586345"/>
+      <w:bookmarkStart w:id="21" w:name="_Toc474586345"/>
       <w:r>
         <w:t>3.1</w:t>
       </w:r>
@@ -5021,7 +5099,7 @@
         <w:tab/>
         <w:t>Use Case 4:</w:t>
       </w:r>
-      <w:bookmarkEnd w:id="20"/>
+      <w:bookmarkEnd w:id="21"/>
     </w:p>
     <w:p>
       <w:pPr>
@@ -5160,7 +5238,6 @@
         <w:rPr>
           <w:rFonts w:ascii="Century Schoolbook" w:hAnsi="Century Schoolbook"/>
         </w:rPr>
-        <w:lastRenderedPageBreak/>
         <w:t>1.</w:t>
       </w:r>
       <w:r>
@@ -5185,27 +5262,13 @@
         <w:rPr>
           <w:rFonts w:ascii="Century Schoolbook" w:hAnsi="Century Schoolbook"/>
         </w:rPr>
-        <w:t xml:space="preserve">mation using </w:t>
-      </w:r>
-      <w:proofErr w:type="spellStart"/>
-      <w:r>
-        <w:rPr>
-          <w:rFonts w:ascii="Century Schoolbook" w:hAnsi="Century Schoolbook"/>
-        </w:rPr>
-        <w:t>OpenWeatherMa</w:t>
-      </w:r>
-      <w:r>
-        <w:rPr>
-          <w:rFonts w:ascii="Century Schoolbook" w:hAnsi="Century Schoolbook"/>
-        </w:rPr>
-        <w:t>p</w:t>
-      </w:r>
-      <w:proofErr w:type="spellEnd"/>
-      <w:r>
-        <w:rPr>
-          <w:rFonts w:ascii="Century Schoolbook" w:hAnsi="Century Schoolbook"/>
-        </w:rPr>
-        <w:t xml:space="preserve"> API but </w:t>
+        <w:t>mation using OpenWeatherMa</w:t>
+      </w:r>
+      <w:r>
+        <w:rPr>
+          <w:rFonts w:ascii="Century Schoolbook" w:hAnsi="Century Schoolbook"/>
+        </w:rPr>
+        <w:t xml:space="preserve">p API but </w:t>
       </w:r>
       <w:r>
         <w:rPr>
@@ -5219,19 +5282,11 @@
         </w:rPr>
         <w:t xml:space="preserve"> not receive a reply within the </w:t>
       </w:r>
-      <w:proofErr w:type="spellStart"/>
-      <w:r>
-        <w:rPr>
-          <w:rFonts w:ascii="Century Schoolbook" w:hAnsi="Century Schoolbook"/>
-        </w:rPr>
-        <w:t>WaitForWeather</w:t>
-      </w:r>
-      <w:proofErr w:type="spellEnd"/>
-      <w:r>
-        <w:rPr>
-          <w:rFonts w:ascii="Century Schoolbook" w:hAnsi="Century Schoolbook"/>
-        </w:rPr>
-        <w:t xml:space="preserve"> window.</w:t>
+      <w:r>
+        <w:rPr>
+          <w:rFonts w:ascii="Century Schoolbook" w:hAnsi="Century Schoolbook"/>
+        </w:rPr>
+        <w:t>WaitForWeather window.</w:t>
       </w:r>
     </w:p>
     <w:p>
@@ -5249,7 +5304,6 @@
         <w:rPr>
           <w:rFonts w:ascii="Century Schoolbook" w:hAnsi="Century Schoolbook"/>
           <w:noProof/>
-          <w:lang w:eastAsia="zh-CN"/>
         </w:rPr>
         <w:drawing>
           <wp:anchor distT="0" distB="0" distL="114300" distR="114300" simplePos="0" relativeHeight="251661312" behindDoc="1" locked="0" layoutInCell="1" allowOverlap="1" wp14:anchorId="1CAFA7E7" wp14:editId="19C9084F">
@@ -5378,7 +5432,7 @@
       <w:pPr>
         <w:pStyle w:val="Heading3"/>
       </w:pPr>
-      <w:bookmarkStart w:id="21" w:name="_Toc474586346"/>
+      <w:bookmarkStart w:id="22" w:name="_Toc474586346"/>
       <w:r>
         <w:t>3.</w:t>
       </w:r>
@@ -5398,7 +5452,7 @@
       <w:r>
         <w:t>:</w:t>
       </w:r>
-      <w:bookmarkEnd w:id="21"/>
+      <w:bookmarkEnd w:id="22"/>
     </w:p>
     <w:p>
       <w:pPr>
@@ -5579,27 +5633,13 @@
         <w:rPr>
           <w:rFonts w:ascii="Century Schoolbook" w:hAnsi="Century Schoolbook"/>
         </w:rPr>
-        <w:t xml:space="preserve">mation using </w:t>
-      </w:r>
-      <w:proofErr w:type="spellStart"/>
-      <w:r>
-        <w:rPr>
-          <w:rFonts w:ascii="Century Schoolbook" w:hAnsi="Century Schoolbook"/>
-        </w:rPr>
-        <w:t>OpenWeatherMa</w:t>
-      </w:r>
-      <w:r>
-        <w:rPr>
-          <w:rFonts w:ascii="Century Schoolbook" w:hAnsi="Century Schoolbook"/>
-        </w:rPr>
-        <w:t>p</w:t>
-      </w:r>
-      <w:proofErr w:type="spellEnd"/>
-      <w:r>
-        <w:rPr>
-          <w:rFonts w:ascii="Century Schoolbook" w:hAnsi="Century Schoolbook"/>
-        </w:rPr>
-        <w:t xml:space="preserve"> API but </w:t>
+        <w:t>mation using OpenWeatherMa</w:t>
+      </w:r>
+      <w:r>
+        <w:rPr>
+          <w:rFonts w:ascii="Century Schoolbook" w:hAnsi="Century Schoolbook"/>
+        </w:rPr>
+        <w:t xml:space="preserve">p API but </w:t>
       </w:r>
       <w:r>
         <w:rPr>
@@ -5692,11 +5732,11 @@
       <w:r>
         <w:t xml:space="preserve"> </w:t>
       </w:r>
-      <w:bookmarkStart w:id="22" w:name="_Toc474586347"/>
+      <w:bookmarkStart w:id="23" w:name="_Toc474586347"/>
       <w:r>
         <w:t>IV. Non Functional Requirements</w:t>
       </w:r>
-      <w:bookmarkEnd w:id="22"/>
+      <w:bookmarkEnd w:id="23"/>
     </w:p>
     <w:p>
       <w:pPr>
@@ -5727,15 +5767,16 @@
       <w:pPr>
         <w:pStyle w:val="Heading2"/>
       </w:pPr>
-      <w:bookmarkStart w:id="23" w:name="_Toc474586348"/>
-      <w:r>
+      <w:bookmarkStart w:id="24" w:name="_Toc474586348"/>
+      <w:r>
+        <w:lastRenderedPageBreak/>
         <w:t>1.</w:t>
       </w:r>
       <w:r>
         <w:tab/>
         <w:t>Reliability:</w:t>
       </w:r>
-      <w:bookmarkEnd w:id="23"/>
+      <w:bookmarkEnd w:id="24"/>
     </w:p>
     <w:p>
       <w:pPr>
@@ -5765,21 +5806,7 @@
         <w:rPr>
           <w:rFonts w:ascii="Century Schoolbook" w:hAnsi="Century Schoolbook"/>
         </w:rPr>
-        <w:t xml:space="preserve">tion for the location requested using the </w:t>
-      </w:r>
-      <w:proofErr w:type="spellStart"/>
-      <w:r>
-        <w:rPr>
-          <w:rFonts w:ascii="Century Schoolbook" w:hAnsi="Century Schoolbook"/>
-        </w:rPr>
-        <w:t>OpenWeatherMap</w:t>
-      </w:r>
-      <w:proofErr w:type="spellEnd"/>
-      <w:r>
-        <w:rPr>
-          <w:rFonts w:ascii="Century Schoolbook" w:hAnsi="Century Schoolbook"/>
-        </w:rPr>
-        <w:t xml:space="preserve"> API.</w:t>
+        <w:t>tion for the location requested using the OpenWeatherMap API.</w:t>
       </w:r>
     </w:p>
     <w:p>
@@ -5793,7 +5820,7 @@
       <w:pPr>
         <w:pStyle w:val="Heading2"/>
       </w:pPr>
-      <w:bookmarkStart w:id="24" w:name="_Toc474586349"/>
+      <w:bookmarkStart w:id="25" w:name="_Toc474586349"/>
       <w:r>
         <w:t>2.</w:t>
       </w:r>
@@ -5801,7 +5828,7 @@
         <w:tab/>
         <w:t>Robustness:</w:t>
       </w:r>
-      <w:bookmarkEnd w:id="24"/>
+      <w:bookmarkEnd w:id="25"/>
     </w:p>
     <w:p>
       <w:pPr>
@@ -5851,7 +5878,7 @@
       <w:pPr>
         <w:pStyle w:val="Heading2"/>
       </w:pPr>
-      <w:bookmarkStart w:id="25" w:name="_Toc474586350"/>
+      <w:bookmarkStart w:id="26" w:name="_Toc474586350"/>
       <w:r>
         <w:t>3.</w:t>
       </w:r>
@@ -5859,7 +5886,7 @@
         <w:tab/>
         <w:t>Maintainability</w:t>
       </w:r>
-      <w:bookmarkEnd w:id="25"/>
+      <w:bookmarkEnd w:id="26"/>
       <w:r>
         <w:t xml:space="preserve"> </w:t>
       </w:r>
@@ -5924,16 +5951,15 @@
       <w:pPr>
         <w:pStyle w:val="Heading2"/>
       </w:pPr>
-      <w:bookmarkStart w:id="26" w:name="_Toc474586351"/>
-      <w:r>
-        <w:lastRenderedPageBreak/>
+      <w:bookmarkStart w:id="27" w:name="_Toc474586351"/>
+      <w:r>
         <w:t>4.</w:t>
       </w:r>
       <w:r>
         <w:tab/>
         <w:t>Security</w:t>
       </w:r>
-      <w:bookmarkEnd w:id="26"/>
+      <w:bookmarkEnd w:id="27"/>
     </w:p>
     <w:p>
       <w:pPr>
@@ -5978,8 +6004,6 @@
           <w:rFonts w:ascii="Century Schoolbook" w:hAnsi="Century Schoolbook"/>
         </w:rPr>
       </w:pPr>
-      <w:bookmarkStart w:id="27" w:name="_GoBack"/>
-      <w:bookmarkEnd w:id="27"/>
     </w:p>
     <w:sectPr>
       <w:headerReference w:type="default" r:id="rId12"/>
@@ -6057,7 +6081,7 @@
           <w:rPr>
             <w:noProof/>
           </w:rPr>
-          <w:t>4</w:t>
+          <w:t>6</w:t>
         </w:r>
         <w:r>
           <w:rPr>
@@ -6121,7 +6145,6 @@
       <w:rPr>
         <w:noProof/>
         <w:color w:val="000000"/>
-        <w:lang w:eastAsia="zh-CN"/>
       </w:rPr>
       <mc:AlternateContent>
         <mc:Choice Requires="wps">
@@ -6186,7 +6209,6 @@
       <w:rPr>
         <w:noProof/>
         <w:color w:val="000000"/>
-        <w:lang w:eastAsia="zh-CN"/>
       </w:rPr>
       <mc:AlternateContent>
         <mc:Choice Requires="wps">
@@ -6277,9 +6299,6 @@
         </w:rPr>
         <w:alias w:val="Title"/>
         <w:id w:val="15524250"/>
-        <w:placeholder>
-          <w:docPart w:val="BC2F6846499D44A8A6455BCC0C8B976A"/>
-        </w:placeholder>
         <w:dataBinding w:prefixMappings="xmlns:ns0='http://schemas.openxmlformats.org/package/2006/metadata/core-properties' xmlns:ns1='http://purl.org/dc/elements/1.1/'" w:xpath="/ns0:coreProperties[1]/ns1:title[1]" w:storeItemID="{6C3C8BC8-F283-45AE-878A-BAB7291924A1}"/>
         <w:text/>
       </w:sdtPr>
@@ -6395,8 +6414,124 @@
       </w:pPr>
     </w:lvl>
   </w:abstractNum>
+  <w:abstractNum w:abstractNumId="1">
+    <w:nsid w:val="4D741CE2"/>
+    <w:multiLevelType w:val="hybridMultilevel"/>
+    <w:tmpl w:val="82F698A0"/>
+    <w:lvl w:ilvl="0" w:tplc="04090001">
+      <w:start w:val="1"/>
+      <w:numFmt w:val="bullet"/>
+      <w:lvlText w:val=""/>
+      <w:lvlJc w:val="left"/>
+      <w:pPr>
+        <w:ind w:left="720" w:hanging="360"/>
+      </w:pPr>
+      <w:rPr>
+        <w:rFonts w:ascii="Symbol" w:hAnsi="Symbol" w:hint="default"/>
+      </w:rPr>
+    </w:lvl>
+    <w:lvl w:ilvl="1" w:tplc="04090003" w:tentative="1">
+      <w:start w:val="1"/>
+      <w:numFmt w:val="bullet"/>
+      <w:lvlText w:val="o"/>
+      <w:lvlJc w:val="left"/>
+      <w:pPr>
+        <w:ind w:left="1440" w:hanging="360"/>
+      </w:pPr>
+      <w:rPr>
+        <w:rFonts w:ascii="Courier New" w:hAnsi="Courier New" w:cs="Courier New" w:hint="default"/>
+      </w:rPr>
+    </w:lvl>
+    <w:lvl w:ilvl="2" w:tplc="04090005" w:tentative="1">
+      <w:start w:val="1"/>
+      <w:numFmt w:val="bullet"/>
+      <w:lvlText w:val=""/>
+      <w:lvlJc w:val="left"/>
+      <w:pPr>
+        <w:ind w:left="2160" w:hanging="360"/>
+      </w:pPr>
+      <w:rPr>
+        <w:rFonts w:ascii="Wingdings" w:hAnsi="Wingdings" w:hint="default"/>
+      </w:rPr>
+    </w:lvl>
+    <w:lvl w:ilvl="3" w:tplc="04090001" w:tentative="1">
+      <w:start w:val="1"/>
+      <w:numFmt w:val="bullet"/>
+      <w:lvlText w:val=""/>
+      <w:lvlJc w:val="left"/>
+      <w:pPr>
+        <w:ind w:left="2880" w:hanging="360"/>
+      </w:pPr>
+      <w:rPr>
+        <w:rFonts w:ascii="Symbol" w:hAnsi="Symbol" w:hint="default"/>
+      </w:rPr>
+    </w:lvl>
+    <w:lvl w:ilvl="4" w:tplc="04090003" w:tentative="1">
+      <w:start w:val="1"/>
+      <w:numFmt w:val="bullet"/>
+      <w:lvlText w:val="o"/>
+      <w:lvlJc w:val="left"/>
+      <w:pPr>
+        <w:ind w:left="3600" w:hanging="360"/>
+      </w:pPr>
+      <w:rPr>
+        <w:rFonts w:ascii="Courier New" w:hAnsi="Courier New" w:cs="Courier New" w:hint="default"/>
+      </w:rPr>
+    </w:lvl>
+    <w:lvl w:ilvl="5" w:tplc="04090005" w:tentative="1">
+      <w:start w:val="1"/>
+      <w:numFmt w:val="bullet"/>
+      <w:lvlText w:val=""/>
+      <w:lvlJc w:val="left"/>
+      <w:pPr>
+        <w:ind w:left="4320" w:hanging="360"/>
+      </w:pPr>
+      <w:rPr>
+        <w:rFonts w:ascii="Wingdings" w:hAnsi="Wingdings" w:hint="default"/>
+      </w:rPr>
+    </w:lvl>
+    <w:lvl w:ilvl="6" w:tplc="04090001" w:tentative="1">
+      <w:start w:val="1"/>
+      <w:numFmt w:val="bullet"/>
+      <w:lvlText w:val=""/>
+      <w:lvlJc w:val="left"/>
+      <w:pPr>
+        <w:ind w:left="5040" w:hanging="360"/>
+      </w:pPr>
+      <w:rPr>
+        <w:rFonts w:ascii="Symbol" w:hAnsi="Symbol" w:hint="default"/>
+      </w:rPr>
+    </w:lvl>
+    <w:lvl w:ilvl="7" w:tplc="04090003" w:tentative="1">
+      <w:start w:val="1"/>
+      <w:numFmt w:val="bullet"/>
+      <w:lvlText w:val="o"/>
+      <w:lvlJc w:val="left"/>
+      <w:pPr>
+        <w:ind w:left="5760" w:hanging="360"/>
+      </w:pPr>
+      <w:rPr>
+        <w:rFonts w:ascii="Courier New" w:hAnsi="Courier New" w:cs="Courier New" w:hint="default"/>
+      </w:rPr>
+    </w:lvl>
+    <w:lvl w:ilvl="8" w:tplc="04090005" w:tentative="1">
+      <w:start w:val="1"/>
+      <w:numFmt w:val="bullet"/>
+      <w:lvlText w:val=""/>
+      <w:lvlJc w:val="left"/>
+      <w:pPr>
+        <w:ind w:left="6480" w:hanging="360"/>
+      </w:pPr>
+      <w:rPr>
+        <w:rFonts w:ascii="Wingdings" w:hAnsi="Wingdings" w:hint="default"/>
+      </w:rPr>
+    </w:lvl>
+  </w:abstractNum>
   <w:num w:numId="1">
     <w:abstractNumId w:val="0"/>
+  </w:num>
+  <w:num w:numId="2">
+    <w:abstractNumId w:val="1"/>
   </w:num>
 </w:numbering>
 </file>
@@ -6524,6 +6659,7 @@
     <w:lsdException w:name="HTML Sample" w:semiHidden="1" w:unhideWhenUsed="1"/>
     <w:lsdException w:name="HTML Typewriter" w:semiHidden="1" w:unhideWhenUsed="1"/>
     <w:lsdException w:name="HTML Variable" w:semiHidden="1" w:unhideWhenUsed="1"/>
+    <w:lsdException w:name="Normal Table" w:semiHidden="1" w:unhideWhenUsed="1"/>
     <w:lsdException w:name="annotation subject" w:semiHidden="1" w:unhideWhenUsed="1"/>
     <w:lsdException w:name="No List" w:semiHidden="1" w:unhideWhenUsed="1"/>
     <w:lsdException w:name="Outline List 1" w:semiHidden="1" w:unhideWhenUsed="1"/>
@@ -6570,8 +6706,10 @@
     <w:lsdException w:name="Table Subtle 2" w:semiHidden="1" w:unhideWhenUsed="1"/>
     <w:lsdException w:name="Table Web 1" w:semiHidden="1" w:unhideWhenUsed="1"/>
     <w:lsdException w:name="Table Web 2" w:semiHidden="1" w:unhideWhenUsed="1"/>
+    <w:lsdException w:name="Table Web 3" w:semiHidden="1" w:unhideWhenUsed="1"/>
     <w:lsdException w:name="Balloon Text" w:semiHidden="1" w:unhideWhenUsed="1"/>
     <w:lsdException w:name="Table Grid" w:uiPriority="39"/>
+    <w:lsdException w:name="Table Theme" w:semiHidden="1" w:unhideWhenUsed="1"/>
     <w:lsdException w:name="Placeholder Text" w:semiHidden="1"/>
     <w:lsdException w:name="No Spacing" w:uiPriority="1" w:qFormat="1"/>
     <w:lsdException w:name="Light Shading" w:uiPriority="60"/>
@@ -7559,546 +7697,6 @@
 </w:styles>
 </file>
 
-<file path=word/glossary/document.xml><?xml version="1.0" encoding="utf-8"?>
-<w:glossaryDocument xmlns:wpc="http://schemas.microsoft.com/office/word/2010/wordprocessingCanvas" xmlns:mo="http://schemas.microsoft.com/office/mac/office/2008/main" xmlns:mc="http://schemas.openxmlformats.org/markup-compatibility/2006" xmlns:mv="urn:schemas-microsoft-com:mac:vml" xmlns:o="urn:schemas-microsoft-com:office:office" xmlns:r="http://schemas.openxmlformats.org/officeDocument/2006/relationships" xmlns:m="http://schemas.openxmlformats.org/officeDocument/2006/math" xmlns:v="urn:schemas-microsoft-com:vml" xmlns:wp14="http://schemas.microsoft.com/office/word/2010/wordprocessingDrawing" xmlns:wp="http://schemas.openxmlformats.org/drawingml/2006/wordprocessingDrawing" xmlns:w10="urn:schemas-microsoft-com:office:word" xmlns:w="http://schemas.openxmlformats.org/wordprocessingml/2006/main" xmlns:w14="http://schemas.microsoft.com/office/word/2010/wordml" xmlns:w15="http://schemas.microsoft.com/office/word/2012/wordml" xmlns:wpg="http://schemas.microsoft.com/office/word/2010/wordprocessingGroup" xmlns:wpi="http://schemas.microsoft.com/office/word/2010/wordprocessingInk" xmlns:wne="http://schemas.microsoft.com/office/word/2006/wordml" xmlns:wps="http://schemas.microsoft.com/office/word/2010/wordprocessingShape" mc:Ignorable="w14 w15 wp14"/>
-</file>
-
-<file path=word/glossary/fontTable.xml><?xml version="1.0" encoding="utf-8"?>
-<w:fonts xmlns:mc="http://schemas.openxmlformats.org/markup-compatibility/2006" xmlns:r="http://schemas.openxmlformats.org/officeDocument/2006/relationships" xmlns:w="http://schemas.openxmlformats.org/wordprocessingml/2006/main" xmlns:w14="http://schemas.microsoft.com/office/word/2010/wordml" xmlns:w15="http://schemas.microsoft.com/office/word/2012/wordml" mc:Ignorable="w14 w15">
-  <w:font w:name="Times New Roman">
-    <w:panose1 w:val="02020603050405020304"/>
-    <w:charset w:val="00"/>
-    <w:family w:val="auto"/>
-    <w:pitch w:val="variable"/>
-    <w:sig w:usb0="E0002AEF" w:usb1="C0007841" w:usb2="00000009" w:usb3="00000000" w:csb0="000001FF" w:csb1="00000000"/>
-  </w:font>
-  <w:font w:name="Calibri">
-    <w:panose1 w:val="020F0502020204030204"/>
-    <w:charset w:val="00"/>
-    <w:family w:val="auto"/>
-    <w:pitch w:val="variable"/>
-    <w:sig w:usb0="E00002FF" w:usb1="4000ACFF" w:usb2="00000001" w:usb3="00000000" w:csb0="0000019F" w:csb1="00000000"/>
-  </w:font>
-  <w:font w:name="Arial">
-    <w:panose1 w:val="020B0604020202020204"/>
-    <w:charset w:val="00"/>
-    <w:family w:val="auto"/>
-    <w:pitch w:val="variable"/>
-    <w:sig w:usb0="E0002AFF" w:usb1="C0007843" w:usb2="00000009" w:usb3="00000000" w:csb0="000001FF" w:csb1="00000000"/>
-  </w:font>
-  <w:font w:name="Century Schoolbook">
-    <w:panose1 w:val="02040604050505020304"/>
-    <w:charset w:val="00"/>
-    <w:family w:val="auto"/>
-    <w:pitch w:val="variable"/>
-    <w:sig w:usb0="00000287" w:usb1="00000000" w:usb2="00000000" w:usb3="00000000" w:csb0="0000009F" w:csb1="00000000"/>
-  </w:font>
-  <w:font w:name="宋体">
-    <w:charset w:val="86"/>
-    <w:family w:val="auto"/>
-    <w:pitch w:val="variable"/>
-    <w:sig w:usb0="00000003" w:usb1="288F0000" w:usb2="00000016" w:usb3="00000000" w:csb0="00040001" w:csb1="00000000"/>
-  </w:font>
-  <w:font w:name="Calibri Light">
-    <w:panose1 w:val="020F0302020204030204"/>
-    <w:charset w:val="00"/>
-    <w:family w:val="auto"/>
-    <w:pitch w:val="variable"/>
-    <w:sig w:usb0="A00002EF" w:usb1="4000207B" w:usb2="00000000" w:usb3="00000000" w:csb0="0000019F" w:csb1="00000000"/>
-  </w:font>
-  <w:font w:name="DengXian">
-    <w:panose1 w:val="02010600030101010101"/>
-    <w:charset w:val="86"/>
-    <w:family w:val="auto"/>
-    <w:pitch w:val="variable"/>
-    <w:sig w:usb0="A00002BF" w:usb1="38CF7CFA" w:usb2="00000016" w:usb3="00000000" w:csb0="0004000F" w:csb1="00000000"/>
-  </w:font>
-  <w:font w:name="DengXian Light">
-    <w:panose1 w:val="02010600030101010101"/>
-    <w:charset w:val="86"/>
-    <w:family w:val="auto"/>
-    <w:pitch w:val="variable"/>
-    <w:sig w:usb0="A00002BF" w:usb1="38CF7CFA" w:usb2="00000016" w:usb3="00000000" w:csb0="0004000F" w:csb1="00000000"/>
-  </w:font>
-</w:fonts>
-</file>
-
-<file path=word/glossary/settings.xml><?xml version="1.0" encoding="utf-8"?>
-<w:settings xmlns:mc="http://schemas.openxmlformats.org/markup-compatibility/2006" xmlns:o="urn:schemas-microsoft-com:office:office" xmlns:r="http://schemas.openxmlformats.org/officeDocument/2006/relationships" xmlns:m="http://schemas.openxmlformats.org/officeDocument/2006/math" xmlns:v="urn:schemas-microsoft-com:vml" xmlns:w10="urn:schemas-microsoft-com:office:word" xmlns:w="http://schemas.openxmlformats.org/wordprocessingml/2006/main" xmlns:w14="http://schemas.microsoft.com/office/word/2010/wordml" xmlns:w15="http://schemas.microsoft.com/office/word/2012/wordml" xmlns:sl="http://schemas.openxmlformats.org/schemaLibrary/2006/main" mc:Ignorable="w14 w15">
-  <w:view w:val="normal"/>
-  <w:defaultTabStop w:val="720"/>
-  <w:characterSpacingControl w:val="doNotCompress"/>
-  <w:compat>
-    <w:useFELayout/>
-    <w:compatSetting w:name="compatibilityMode" w:uri="http://schemas.microsoft.com/office/word" w:val="15"/>
-    <w:compatSetting w:name="overrideTableStyleFontSizeAndJustification" w:uri="http://schemas.microsoft.com/office/word" w:val="1"/>
-    <w:compatSetting w:name="enableOpenTypeFeatures" w:uri="http://schemas.microsoft.com/office/word" w:val="1"/>
-    <w:compatSetting w:name="doNotFlipMirrorIndents" w:uri="http://schemas.microsoft.com/office/word" w:val="1"/>
-    <w:compatSetting w:name="differentiateMultirowTableHeaders" w:uri="http://schemas.microsoft.com/office/word" w:val="1"/>
-  </w:compat>
-  <w:rsids>
-    <w:rsidRoot w:val="005C1D7B"/>
-    <w:rsid w:val="00365771"/>
-    <w:rsid w:val="003A6100"/>
-    <w:rsid w:val="005C1D7B"/>
-    <w:rsid w:val="00811895"/>
-  </w:rsids>
-  <m:mathPr>
-    <m:mathFont m:val="Cambria Math"/>
-    <m:brkBin m:val="before"/>
-    <m:brkBinSub m:val="--"/>
-    <m:smallFrac m:val="0"/>
-    <m:dispDef/>
-    <m:lMargin m:val="0"/>
-    <m:rMargin m:val="0"/>
-    <m:defJc m:val="centerGroup"/>
-    <m:wrapIndent m:val="1440"/>
-    <m:intLim m:val="subSup"/>
-    <m:naryLim m:val="undOvr"/>
-  </m:mathPr>
-  <w:themeFontLang w:val="en-US" w:eastAsia="zh-CN" w:bidi="ar-SA"/>
-  <w:clrSchemeMapping w:bg1="light1" w:t1="dark1" w:bg2="light2" w:t2="dark2" w:accent1="accent1" w:accent2="accent2" w:accent3="accent3" w:accent4="accent4" w:accent5="accent5" w:accent6="accent6" w:hyperlink="hyperlink" w:followedHyperlink="followedHyperlink"/>
-  <w:decimalSymbol w:val="."/>
-  <w:listSeparator w:val=","/>
-  <w15:chartTrackingRefBased/>
-</w:settings>
-</file>
-
-<file path=word/glossary/styles.xml><?xml version="1.0" encoding="utf-8"?>
-<w:styles xmlns:mc="http://schemas.openxmlformats.org/markup-compatibility/2006" xmlns:r="http://schemas.openxmlformats.org/officeDocument/2006/relationships" xmlns:w="http://schemas.openxmlformats.org/wordprocessingml/2006/main" xmlns:w14="http://schemas.microsoft.com/office/word/2010/wordml" xmlns:w15="http://schemas.microsoft.com/office/word/2012/wordml" mc:Ignorable="w14 w15">
-  <w:docDefaults>
-    <w:rPrDefault>
-      <w:rPr>
-        <w:rFonts w:asciiTheme="minorHAnsi" w:eastAsiaTheme="minorEastAsia" w:hAnsiTheme="minorHAnsi" w:cstheme="minorBidi"/>
-        <w:sz w:val="22"/>
-        <w:szCs w:val="22"/>
-        <w:lang w:val="en-US" w:eastAsia="en-US" w:bidi="ar-SA"/>
-      </w:rPr>
-    </w:rPrDefault>
-    <w:pPrDefault>
-      <w:pPr>
-        <w:spacing w:after="160" w:line="259" w:lineRule="auto"/>
-      </w:pPr>
-    </w:pPrDefault>
-  </w:docDefaults>
-  <w:latentStyles w:defLockedState="0" w:defUIPriority="99" w:defSemiHidden="0" w:defUnhideWhenUsed="0" w:defQFormat="0" w:count="382">
-    <w:lsdException w:name="Normal" w:uiPriority="0" w:qFormat="1"/>
-    <w:lsdException w:name="heading 1" w:uiPriority="9" w:qFormat="1"/>
-    <w:lsdException w:name="heading 2" w:semiHidden="1" w:uiPriority="9" w:unhideWhenUsed="1" w:qFormat="1"/>
-    <w:lsdException w:name="heading 3" w:semiHidden="1" w:uiPriority="9" w:unhideWhenUsed="1" w:qFormat="1"/>
-    <w:lsdException w:name="heading 4" w:semiHidden="1" w:uiPriority="9" w:unhideWhenUsed="1" w:qFormat="1"/>
-    <w:lsdException w:name="heading 5" w:semiHidden="1" w:uiPriority="9" w:unhideWhenUsed="1" w:qFormat="1"/>
-    <w:lsdException w:name="heading 6" w:semiHidden="1" w:uiPriority="9" w:unhideWhenUsed="1" w:qFormat="1"/>
-    <w:lsdException w:name="heading 7" w:semiHidden="1" w:uiPriority="9" w:unhideWhenUsed="1" w:qFormat="1"/>
-    <w:lsdException w:name="heading 8" w:semiHidden="1" w:uiPriority="9" w:unhideWhenUsed="1" w:qFormat="1"/>
-    <w:lsdException w:name="heading 9" w:semiHidden="1" w:uiPriority="9" w:unhideWhenUsed="1" w:qFormat="1"/>
-    <w:lsdException w:name="index 1" w:semiHidden="1" w:unhideWhenUsed="1"/>
-    <w:lsdException w:name="index 2" w:semiHidden="1" w:unhideWhenUsed="1"/>
-    <w:lsdException w:name="index 3" w:semiHidden="1" w:unhideWhenUsed="1"/>
-    <w:lsdException w:name="index 4" w:semiHidden="1" w:unhideWhenUsed="1"/>
-    <w:lsdException w:name="index 5" w:semiHidden="1" w:unhideWhenUsed="1"/>
-    <w:lsdException w:name="index 6" w:semiHidden="1" w:unhideWhenUsed="1"/>
-    <w:lsdException w:name="index 7" w:semiHidden="1" w:unhideWhenUsed="1"/>
-    <w:lsdException w:name="index 8" w:semiHidden="1" w:unhideWhenUsed="1"/>
-    <w:lsdException w:name="index 9" w:semiHidden="1" w:unhideWhenUsed="1"/>
-    <w:lsdException w:name="toc 1" w:semiHidden="1" w:uiPriority="39" w:unhideWhenUsed="1"/>
-    <w:lsdException w:name="toc 2" w:semiHidden="1" w:uiPriority="39" w:unhideWhenUsed="1"/>
-    <w:lsdException w:name="toc 3" w:semiHidden="1" w:uiPriority="39" w:unhideWhenUsed="1"/>
-    <w:lsdException w:name="toc 4" w:semiHidden="1" w:uiPriority="39" w:unhideWhenUsed="1"/>
-    <w:lsdException w:name="toc 5" w:semiHidden="1" w:uiPriority="39" w:unhideWhenUsed="1"/>
-    <w:lsdException w:name="toc 6" w:semiHidden="1" w:uiPriority="39" w:unhideWhenUsed="1"/>
-    <w:lsdException w:name="toc 7" w:semiHidden="1" w:uiPriority="39" w:unhideWhenUsed="1"/>
-    <w:lsdException w:name="toc 8" w:semiHidden="1" w:uiPriority="39" w:unhideWhenUsed="1"/>
-    <w:lsdException w:name="toc 9" w:semiHidden="1" w:uiPriority="39" w:unhideWhenUsed="1"/>
-    <w:lsdException w:name="Normal Indent" w:semiHidden="1" w:unhideWhenUsed="1"/>
-    <w:lsdException w:name="footnote text" w:semiHidden="1" w:unhideWhenUsed="1"/>
-    <w:lsdException w:name="annotation text" w:semiHidden="1" w:unhideWhenUsed="1"/>
-    <w:lsdException w:name="header" w:semiHidden="1" w:unhideWhenUsed="1"/>
-    <w:lsdException w:name="footer" w:semiHidden="1" w:unhideWhenUsed="1"/>
-    <w:lsdException w:name="index heading" w:semiHidden="1" w:unhideWhenUsed="1"/>
-    <w:lsdException w:name="caption" w:semiHidden="1" w:uiPriority="35" w:unhideWhenUsed="1" w:qFormat="1"/>
-    <w:lsdException w:name="table of figures" w:semiHidden="1" w:unhideWhenUsed="1"/>
-    <w:lsdException w:name="envelope address" w:semiHidden="1" w:unhideWhenUsed="1"/>
-    <w:lsdException w:name="envelope return" w:semiHidden="1" w:unhideWhenUsed="1"/>
-    <w:lsdException w:name="footnote reference" w:semiHidden="1" w:unhideWhenUsed="1"/>
-    <w:lsdException w:name="annotation reference" w:semiHidden="1" w:unhideWhenUsed="1"/>
-    <w:lsdException w:name="line number" w:semiHidden="1" w:unhideWhenUsed="1"/>
-    <w:lsdException w:name="page number" w:semiHidden="1" w:unhideWhenUsed="1"/>
-    <w:lsdException w:name="endnote reference" w:semiHidden="1" w:unhideWhenUsed="1"/>
-    <w:lsdException w:name="endnote text" w:semiHidden="1" w:unhideWhenUsed="1"/>
-    <w:lsdException w:name="table of authorities" w:semiHidden="1" w:unhideWhenUsed="1"/>
-    <w:lsdException w:name="macro" w:semiHidden="1" w:unhideWhenUsed="1"/>
-    <w:lsdException w:name="toa heading" w:semiHidden="1" w:unhideWhenUsed="1"/>
-    <w:lsdException w:name="List" w:semiHidden="1" w:unhideWhenUsed="1"/>
-    <w:lsdException w:name="List Bullet" w:semiHidden="1" w:unhideWhenUsed="1"/>
-    <w:lsdException w:name="List Number" w:semiHidden="1" w:unhideWhenUsed="1"/>
-    <w:lsdException w:name="List 2" w:semiHidden="1" w:unhideWhenUsed="1"/>
-    <w:lsdException w:name="List 3" w:semiHidden="1" w:unhideWhenUsed="1"/>
-    <w:lsdException w:name="List 4" w:semiHidden="1" w:unhideWhenUsed="1"/>
-    <w:lsdException w:name="List 5" w:semiHidden="1" w:unhideWhenUsed="1"/>
-    <w:lsdException w:name="List Bullet 2" w:semiHidden="1" w:unhideWhenUsed="1"/>
-    <w:lsdException w:name="List Bullet 3" w:semiHidden="1" w:unhideWhenUsed="1"/>
-    <w:lsdException w:name="List Bullet 4" w:semiHidden="1" w:unhideWhenUsed="1"/>
-    <w:lsdException w:name="List Bullet 5" w:semiHidden="1" w:unhideWhenUsed="1"/>
-    <w:lsdException w:name="List Number 2" w:semiHidden="1" w:unhideWhenUsed="1"/>
-    <w:lsdException w:name="List Number 3" w:semiHidden="1" w:unhideWhenUsed="1"/>
-    <w:lsdException w:name="List Number 4" w:semiHidden="1" w:unhideWhenUsed="1"/>
-    <w:lsdException w:name="List Number 5" w:semiHidden="1" w:unhideWhenUsed="1"/>
-    <w:lsdException w:name="Title" w:uiPriority="10" w:qFormat="1"/>
-    <w:lsdException w:name="Closing" w:semiHidden="1" w:unhideWhenUsed="1"/>
-    <w:lsdException w:name="Signature" w:semiHidden="1" w:unhideWhenUsed="1"/>
-    <w:lsdException w:name="Default Paragraph Font" w:semiHidden="1" w:uiPriority="1" w:unhideWhenUsed="1"/>
-    <w:lsdException w:name="Body Text" w:semiHidden="1" w:unhideWhenUsed="1"/>
-    <w:lsdException w:name="Body Text Indent" w:semiHidden="1" w:unhideWhenUsed="1"/>
-    <w:lsdException w:name="List Continue" w:semiHidden="1" w:unhideWhenUsed="1"/>
-    <w:lsdException w:name="List Continue 2" w:semiHidden="1" w:unhideWhenUsed="1"/>
-    <w:lsdException w:name="List Continue 3" w:semiHidden="1" w:unhideWhenUsed="1"/>
-    <w:lsdException w:name="List Continue 4" w:semiHidden="1" w:unhideWhenUsed="1"/>
-    <w:lsdException w:name="List Continue 5" w:semiHidden="1" w:unhideWhenUsed="1"/>
-    <w:lsdException w:name="Message Header" w:semiHidden="1" w:unhideWhenUsed="1"/>
-    <w:lsdException w:name="Subtitle" w:uiPriority="11" w:qFormat="1"/>
-    <w:lsdException w:name="Salutation" w:semiHidden="1" w:unhideWhenUsed="1"/>
-    <w:lsdException w:name="Date" w:semiHidden="1" w:unhideWhenUsed="1"/>
-    <w:lsdException w:name="Body Text First Indent" w:semiHidden="1" w:unhideWhenUsed="1"/>
-    <w:lsdException w:name="Body Text First Indent 2" w:semiHidden="1" w:unhideWhenUsed="1"/>
-    <w:lsdException w:name="Note Heading" w:semiHidden="1" w:unhideWhenUsed="1"/>
-    <w:lsdException w:name="Body Text 2" w:semiHidden="1" w:unhideWhenUsed="1"/>
-    <w:lsdException w:name="Body Text 3" w:semiHidden="1" w:unhideWhenUsed="1"/>
-    <w:lsdException w:name="Body Text Indent 2" w:semiHidden="1" w:unhideWhenUsed="1"/>
-    <w:lsdException w:name="Body Text Indent 3" w:semiHidden="1" w:unhideWhenUsed="1"/>
-    <w:lsdException w:name="Block Text" w:semiHidden="1" w:unhideWhenUsed="1"/>
-    <w:lsdException w:name="Hyperlink" w:semiHidden="1" w:unhideWhenUsed="1"/>
-    <w:lsdException w:name="FollowedHyperlink" w:semiHidden="1" w:unhideWhenUsed="1"/>
-    <w:lsdException w:name="Strong" w:uiPriority="22" w:qFormat="1"/>
-    <w:lsdException w:name="Emphasis" w:uiPriority="20" w:qFormat="1"/>
-    <w:lsdException w:name="Document Map" w:semiHidden="1" w:unhideWhenUsed="1"/>
-    <w:lsdException w:name="Plain Text" w:semiHidden="1" w:unhideWhenUsed="1"/>
-    <w:lsdException w:name="E-mail Signature" w:semiHidden="1" w:unhideWhenUsed="1"/>
-    <w:lsdException w:name="HTML Top of Form" w:semiHidden="1" w:unhideWhenUsed="1"/>
-    <w:lsdException w:name="HTML Bottom of Form" w:semiHidden="1" w:unhideWhenUsed="1"/>
-    <w:lsdException w:name="Normal (Web)" w:semiHidden="1" w:unhideWhenUsed="1"/>
-    <w:lsdException w:name="HTML Acronym" w:semiHidden="1" w:unhideWhenUsed="1"/>
-    <w:lsdException w:name="HTML Address" w:semiHidden="1" w:unhideWhenUsed="1"/>
-    <w:lsdException w:name="HTML Cite" w:semiHidden="1" w:unhideWhenUsed="1"/>
-    <w:lsdException w:name="HTML Code" w:semiHidden="1" w:unhideWhenUsed="1"/>
-    <w:lsdException w:name="HTML Definition" w:semiHidden="1" w:unhideWhenUsed="1"/>
-    <w:lsdException w:name="HTML Keyboard" w:semiHidden="1" w:unhideWhenUsed="1"/>
-    <w:lsdException w:name="HTML Preformatted" w:semiHidden="1" w:unhideWhenUsed="1"/>
-    <w:lsdException w:name="HTML Sample" w:semiHidden="1" w:unhideWhenUsed="1"/>
-    <w:lsdException w:name="HTML Typewriter" w:semiHidden="1" w:unhideWhenUsed="1"/>
-    <w:lsdException w:name="HTML Variable" w:semiHidden="1" w:unhideWhenUsed="1"/>
-    <w:lsdException w:name="annotation subject" w:semiHidden="1" w:unhideWhenUsed="1"/>
-    <w:lsdException w:name="No List" w:semiHidden="1" w:unhideWhenUsed="1"/>
-    <w:lsdException w:name="Outline List 1" w:semiHidden="1" w:unhideWhenUsed="1"/>
-    <w:lsdException w:name="Outline List 2" w:semiHidden="1" w:unhideWhenUsed="1"/>
-    <w:lsdException w:name="Outline List 3" w:semiHidden="1" w:unhideWhenUsed="1"/>
-    <w:lsdException w:name="Table Simple 1" w:semiHidden="1" w:unhideWhenUsed="1"/>
-    <w:lsdException w:name="Table Simple 2" w:semiHidden="1" w:unhideWhenUsed="1"/>
-    <w:lsdException w:name="Table Simple 3" w:semiHidden="1" w:unhideWhenUsed="1"/>
-    <w:lsdException w:name="Table Classic 1" w:semiHidden="1" w:unhideWhenUsed="1"/>
-    <w:lsdException w:name="Table Classic 2" w:semiHidden="1" w:unhideWhenUsed="1"/>
-    <w:lsdException w:name="Table Classic 3" w:semiHidden="1" w:unhideWhenUsed="1"/>
-    <w:lsdException w:name="Table Classic 4" w:semiHidden="1" w:unhideWhenUsed="1"/>
-    <w:lsdException w:name="Table Colorful 1" w:semiHidden="1" w:unhideWhenUsed="1"/>
-    <w:lsdException w:name="Table Colorful 2" w:semiHidden="1" w:unhideWhenUsed="1"/>
-    <w:lsdException w:name="Table Colorful 3" w:semiHidden="1" w:unhideWhenUsed="1"/>
-    <w:lsdException w:name="Table Columns 1" w:semiHidden="1" w:unhideWhenUsed="1"/>
-    <w:lsdException w:name="Table Columns 2" w:semiHidden="1" w:unhideWhenUsed="1"/>
-    <w:lsdException w:name="Table Columns 3" w:semiHidden="1" w:unhideWhenUsed="1"/>
-    <w:lsdException w:name="Table Columns 4" w:semiHidden="1" w:unhideWhenUsed="1"/>
-    <w:lsdException w:name="Table Columns 5" w:semiHidden="1" w:unhideWhenUsed="1"/>
-    <w:lsdException w:name="Table Grid 1" w:semiHidden="1" w:unhideWhenUsed="1"/>
-    <w:lsdException w:name="Table Grid 2" w:semiHidden="1" w:unhideWhenUsed="1"/>
-    <w:lsdException w:name="Table Grid 3" w:semiHidden="1" w:unhideWhenUsed="1"/>
-    <w:lsdException w:name="Table Grid 4" w:semiHidden="1" w:unhideWhenUsed="1"/>
-    <w:lsdException w:name="Table Grid 5" w:semiHidden="1" w:unhideWhenUsed="1"/>
-    <w:lsdException w:name="Table Grid 6" w:semiHidden="1" w:unhideWhenUsed="1"/>
-    <w:lsdException w:name="Table Grid 7" w:semiHidden="1" w:unhideWhenUsed="1"/>
-    <w:lsdException w:name="Table Grid 8" w:semiHidden="1" w:unhideWhenUsed="1"/>
-    <w:lsdException w:name="Table List 1" w:semiHidden="1" w:unhideWhenUsed="1"/>
-    <w:lsdException w:name="Table List 2" w:semiHidden="1" w:unhideWhenUsed="1"/>
-    <w:lsdException w:name="Table List 3" w:semiHidden="1" w:unhideWhenUsed="1"/>
-    <w:lsdException w:name="Table List 4" w:semiHidden="1" w:unhideWhenUsed="1"/>
-    <w:lsdException w:name="Table List 5" w:semiHidden="1" w:unhideWhenUsed="1"/>
-    <w:lsdException w:name="Table List 6" w:semiHidden="1" w:unhideWhenUsed="1"/>
-    <w:lsdException w:name="Table List 7" w:semiHidden="1" w:unhideWhenUsed="1"/>
-    <w:lsdException w:name="Table List 8" w:semiHidden="1" w:unhideWhenUsed="1"/>
-    <w:lsdException w:name="Table 3D effects 1" w:semiHidden="1" w:unhideWhenUsed="1"/>
-    <w:lsdException w:name="Table 3D effects 2" w:semiHidden="1" w:unhideWhenUsed="1"/>
-    <w:lsdException w:name="Table 3D effects 3" w:semiHidden="1" w:unhideWhenUsed="1"/>
-    <w:lsdException w:name="Table Contemporary" w:semiHidden="1" w:unhideWhenUsed="1"/>
-    <w:lsdException w:name="Table Elegant" w:semiHidden="1" w:unhideWhenUsed="1"/>
-    <w:lsdException w:name="Table Professional" w:semiHidden="1" w:unhideWhenUsed="1"/>
-    <w:lsdException w:name="Table Subtle 1" w:semiHidden="1" w:unhideWhenUsed="1"/>
-    <w:lsdException w:name="Table Subtle 2" w:semiHidden="1" w:unhideWhenUsed="1"/>
-    <w:lsdException w:name="Table Web 1" w:semiHidden="1" w:unhideWhenUsed="1"/>
-    <w:lsdException w:name="Table Web 2" w:semiHidden="1" w:unhideWhenUsed="1"/>
-    <w:lsdException w:name="Balloon Text" w:semiHidden="1" w:unhideWhenUsed="1"/>
-    <w:lsdException w:name="Table Grid" w:uiPriority="39"/>
-    <w:lsdException w:name="Placeholder Text" w:semiHidden="1"/>
-    <w:lsdException w:name="No Spacing" w:uiPriority="1" w:qFormat="1"/>
-    <w:lsdException w:name="Light Shading" w:uiPriority="60"/>
-    <w:lsdException w:name="Light List" w:uiPriority="61"/>
-    <w:lsdException w:name="Light Grid" w:uiPriority="62"/>
-    <w:lsdException w:name="Medium Shading 1" w:uiPriority="63"/>
-    <w:lsdException w:name="Medium Shading 2" w:uiPriority="64"/>
-    <w:lsdException w:name="Medium List 1" w:uiPriority="65"/>
-    <w:lsdException w:name="Medium List 2" w:uiPriority="66"/>
-    <w:lsdException w:name="Medium Grid 1" w:uiPriority="67"/>
-    <w:lsdException w:name="Medium Grid 2" w:uiPriority="68"/>
-    <w:lsdException w:name="Medium Grid 3" w:uiPriority="69"/>
-    <w:lsdException w:name="Dark List" w:uiPriority="70"/>
-    <w:lsdException w:name="Colorful Shading" w:uiPriority="71"/>
-    <w:lsdException w:name="Colorful List" w:uiPriority="72"/>
-    <w:lsdException w:name="Colorful Grid" w:uiPriority="73"/>
-    <w:lsdException w:name="Light Shading Accent 1" w:uiPriority="60"/>
-    <w:lsdException w:name="Light List Accent 1" w:uiPriority="61"/>
-    <w:lsdException w:name="Light Grid Accent 1" w:uiPriority="62"/>
-    <w:lsdException w:name="Medium Shading 1 Accent 1" w:uiPriority="63"/>
-    <w:lsdException w:name="Medium Shading 2 Accent 1" w:uiPriority="64"/>
-    <w:lsdException w:name="Medium List 1 Accent 1" w:uiPriority="65"/>
-    <w:lsdException w:name="Revision" w:semiHidden="1"/>
-    <w:lsdException w:name="List Paragraph" w:uiPriority="34" w:qFormat="1"/>
-    <w:lsdException w:name="Quote" w:uiPriority="29" w:qFormat="1"/>
-    <w:lsdException w:name="Intense Quote" w:uiPriority="30" w:qFormat="1"/>
-    <w:lsdException w:name="Medium List 2 Accent 1" w:uiPriority="66"/>
-    <w:lsdException w:name="Medium Grid 1 Accent 1" w:uiPriority="67"/>
-    <w:lsdException w:name="Medium Grid 2 Accent 1" w:uiPriority="68"/>
-    <w:lsdException w:name="Medium Grid 3 Accent 1" w:uiPriority="69"/>
-    <w:lsdException w:name="Dark List Accent 1" w:uiPriority="70"/>
-    <w:lsdException w:name="Colorful Shading Accent 1" w:uiPriority="71"/>
-    <w:lsdException w:name="Colorful List Accent 1" w:uiPriority="72"/>
-    <w:lsdException w:name="Colorful Grid Accent 1" w:uiPriority="73"/>
-    <w:lsdException w:name="Light Shading Accent 2" w:uiPriority="60"/>
-    <w:lsdException w:name="Light List Accent 2" w:uiPriority="61"/>
-    <w:lsdException w:name="Light Grid Accent 2" w:uiPriority="62"/>
-    <w:lsdException w:name="Medium Shading 1 Accent 2" w:uiPriority="63"/>
-    <w:lsdException w:name="Medium Shading 2 Accent 2" w:uiPriority="64"/>
-    <w:lsdException w:name="Medium List 1 Accent 2" w:uiPriority="65"/>
-    <w:lsdException w:name="Medium List 2 Accent 2" w:uiPriority="66"/>
-    <w:lsdException w:name="Medium Grid 1 Accent 2" w:uiPriority="67"/>
-    <w:lsdException w:name="Medium Grid 2 Accent 2" w:uiPriority="68"/>
-    <w:lsdException w:name="Medium Grid 3 Accent 2" w:uiPriority="69"/>
-    <w:lsdException w:name="Dark List Accent 2" w:uiPriority="70"/>
-    <w:lsdException w:name="Colorful Shading Accent 2" w:uiPriority="71"/>
-    <w:lsdException w:name="Colorful List Accent 2" w:uiPriority="72"/>
-    <w:lsdException w:name="Colorful Grid Accent 2" w:uiPriority="73"/>
-    <w:lsdException w:name="Light Shading Accent 3" w:uiPriority="60"/>
-    <w:lsdException w:name="Light List Accent 3" w:uiPriority="61"/>
-    <w:lsdException w:name="Light Grid Accent 3" w:uiPriority="62"/>
-    <w:lsdException w:name="Medium Shading 1 Accent 3" w:uiPriority="63"/>
-    <w:lsdException w:name="Medium Shading 2 Accent 3" w:uiPriority="64"/>
-    <w:lsdException w:name="Medium List 1 Accent 3" w:uiPriority="65"/>
-    <w:lsdException w:name="Medium List 2 Accent 3" w:uiPriority="66"/>
-    <w:lsdException w:name="Medium Grid 1 Accent 3" w:uiPriority="67"/>
-    <w:lsdException w:name="Medium Grid 2 Accent 3" w:uiPriority="68"/>
-    <w:lsdException w:name="Medium Grid 3 Accent 3" w:uiPriority="69"/>
-    <w:lsdException w:name="Dark List Accent 3" w:uiPriority="70"/>
-    <w:lsdException w:name="Colorful Shading Accent 3" w:uiPriority="71"/>
-    <w:lsdException w:name="Colorful List Accent 3" w:uiPriority="72"/>
-    <w:lsdException w:name="Colorful Grid Accent 3" w:uiPriority="73"/>
-    <w:lsdException w:name="Light Shading Accent 4" w:uiPriority="60"/>
-    <w:lsdException w:name="Light List Accent 4" w:uiPriority="61"/>
-    <w:lsdException w:name="Light Grid Accent 4" w:uiPriority="62"/>
-    <w:lsdException w:name="Medium Shading 1 Accent 4" w:uiPriority="63"/>
-    <w:lsdException w:name="Medium Shading 2 Accent 4" w:uiPriority="64"/>
-    <w:lsdException w:name="Medium List 1 Accent 4" w:uiPriority="65"/>
-    <w:lsdException w:name="Medium List 2 Accent 4" w:uiPriority="66"/>
-    <w:lsdException w:name="Medium Grid 1 Accent 4" w:uiPriority="67"/>
-    <w:lsdException w:name="Medium Grid 2 Accent 4" w:uiPriority="68"/>
-    <w:lsdException w:name="Medium Grid 3 Accent 4" w:uiPriority="69"/>
-    <w:lsdException w:name="Dark List Accent 4" w:uiPriority="70"/>
-    <w:lsdException w:name="Colorful Shading Accent 4" w:uiPriority="71"/>
-    <w:lsdException w:name="Colorful List Accent 4" w:uiPriority="72"/>
-    <w:lsdException w:name="Colorful Grid Accent 4" w:uiPriority="73"/>
-    <w:lsdException w:name="Light Shading Accent 5" w:uiPriority="60"/>
-    <w:lsdException w:name="Light List Accent 5" w:uiPriority="61"/>
-    <w:lsdException w:name="Light Grid Accent 5" w:uiPriority="62"/>
-    <w:lsdException w:name="Medium Shading 1 Accent 5" w:uiPriority="63"/>
-    <w:lsdException w:name="Medium Shading 2 Accent 5" w:uiPriority="64"/>
-    <w:lsdException w:name="Medium List 1 Accent 5" w:uiPriority="65"/>
-    <w:lsdException w:name="Medium List 2 Accent 5" w:uiPriority="66"/>
-    <w:lsdException w:name="Medium Grid 1 Accent 5" w:uiPriority="67"/>
-    <w:lsdException w:name="Medium Grid 2 Accent 5" w:uiPriority="68"/>
-    <w:lsdException w:name="Medium Grid 3 Accent 5" w:uiPriority="69"/>
-    <w:lsdException w:name="Dark List Accent 5" w:uiPriority="70"/>
-    <w:lsdException w:name="Colorful Shading Accent 5" w:uiPriority="71"/>
-    <w:lsdException w:name="Colorful List Accent 5" w:uiPriority="72"/>
-    <w:lsdException w:name="Colorful Grid Accent 5" w:uiPriority="73"/>
-    <w:lsdException w:name="Light Shading Accent 6" w:uiPriority="60"/>
-    <w:lsdException w:name="Light List Accent 6" w:uiPriority="61"/>
-    <w:lsdException w:name="Light Grid Accent 6" w:uiPriority="62"/>
-    <w:lsdException w:name="Medium Shading 1 Accent 6" w:uiPriority="63"/>
-    <w:lsdException w:name="Medium Shading 2 Accent 6" w:uiPriority="64"/>
-    <w:lsdException w:name="Medium List 1 Accent 6" w:uiPriority="65"/>
-    <w:lsdException w:name="Medium List 2 Accent 6" w:uiPriority="66"/>
-    <w:lsdException w:name="Medium Grid 1 Accent 6" w:uiPriority="67"/>
-    <w:lsdException w:name="Medium Grid 2 Accent 6" w:uiPriority="68"/>
-    <w:lsdException w:name="Medium Grid 3 Accent 6" w:uiPriority="69"/>
-    <w:lsdException w:name="Dark List Accent 6" w:uiPriority="70"/>
-    <w:lsdException w:name="Colorful Shading Accent 6" w:uiPriority="71"/>
-    <w:lsdException w:name="Colorful List Accent 6" w:uiPriority="72"/>
-    <w:lsdException w:name="Colorful Grid Accent 6" w:uiPriority="73"/>
-    <w:lsdException w:name="Subtle Emphasis" w:uiPriority="19" w:qFormat="1"/>
-    <w:lsdException w:name="Intense Emphasis" w:uiPriority="21" w:qFormat="1"/>
-    <w:lsdException w:name="Subtle Reference" w:uiPriority="31" w:qFormat="1"/>
-    <w:lsdException w:name="Intense Reference" w:uiPriority="32" w:qFormat="1"/>
-    <w:lsdException w:name="Book Title" w:uiPriority="33" w:qFormat="1"/>
-    <w:lsdException w:name="Bibliography" w:semiHidden="1" w:uiPriority="37" w:unhideWhenUsed="1"/>
-    <w:lsdException w:name="TOC Heading" w:semiHidden="1" w:uiPriority="39" w:unhideWhenUsed="1" w:qFormat="1"/>
-    <w:lsdException w:name="Plain Table 1" w:uiPriority="41"/>
-    <w:lsdException w:name="Plain Table 2" w:uiPriority="42"/>
-    <w:lsdException w:name="Plain Table 3" w:uiPriority="43"/>
-    <w:lsdException w:name="Plain Table 4" w:uiPriority="44"/>
-    <w:lsdException w:name="Plain Table 5" w:uiPriority="45"/>
-    <w:lsdException w:name="Grid Table Light" w:uiPriority="40"/>
-    <w:lsdException w:name="Grid Table 1 Light" w:uiPriority="46"/>
-    <w:lsdException w:name="Grid Table 2" w:uiPriority="47"/>
-    <w:lsdException w:name="Grid Table 3" w:uiPriority="48"/>
-    <w:lsdException w:name="Grid Table 4" w:uiPriority="49"/>
-    <w:lsdException w:name="Grid Table 5 Dark" w:uiPriority="50"/>
-    <w:lsdException w:name="Grid Table 6 Colorful" w:uiPriority="51"/>
-    <w:lsdException w:name="Grid Table 7 Colorful" w:uiPriority="52"/>
-    <w:lsdException w:name="Grid Table 1 Light Accent 1" w:uiPriority="46"/>
-    <w:lsdException w:name="Grid Table 2 Accent 1" w:uiPriority="47"/>
-    <w:lsdException w:name="Grid Table 3 Accent 1" w:uiPriority="48"/>
-    <w:lsdException w:name="Grid Table 4 Accent 1" w:uiPriority="49"/>
-    <w:lsdException w:name="Grid Table 5 Dark Accent 1" w:uiPriority="50"/>
-    <w:lsdException w:name="Grid Table 6 Colorful Accent 1" w:uiPriority="51"/>
-    <w:lsdException w:name="Grid Table 7 Colorful Accent 1" w:uiPriority="52"/>
-    <w:lsdException w:name="Grid Table 1 Light Accent 2" w:uiPriority="46"/>
-    <w:lsdException w:name="Grid Table 2 Accent 2" w:uiPriority="47"/>
-    <w:lsdException w:name="Grid Table 3 Accent 2" w:uiPriority="48"/>
-    <w:lsdException w:name="Grid Table 4 Accent 2" w:uiPriority="49"/>
-    <w:lsdException w:name="Grid Table 5 Dark Accent 2" w:uiPriority="50"/>
-    <w:lsdException w:name="Grid Table 6 Colorful Accent 2" w:uiPriority="51"/>
-    <w:lsdException w:name="Grid Table 7 Colorful Accent 2" w:uiPriority="52"/>
-    <w:lsdException w:name="Grid Table 1 Light Accent 3" w:uiPriority="46"/>
-    <w:lsdException w:name="Grid Table 2 Accent 3" w:uiPriority="47"/>
-    <w:lsdException w:name="Grid Table 3 Accent 3" w:uiPriority="48"/>
-    <w:lsdException w:name="Grid Table 4 Accent 3" w:uiPriority="49"/>
-    <w:lsdException w:name="Grid Table 5 Dark Accent 3" w:uiPriority="50"/>
-    <w:lsdException w:name="Grid Table 6 Colorful Accent 3" w:uiPriority="51"/>
-    <w:lsdException w:name="Grid Table 7 Colorful Accent 3" w:uiPriority="52"/>
-    <w:lsdException w:name="Grid Table 1 Light Accent 4" w:uiPriority="46"/>
-    <w:lsdException w:name="Grid Table 2 Accent 4" w:uiPriority="47"/>
-    <w:lsdException w:name="Grid Table 3 Accent 4" w:uiPriority="48"/>
-    <w:lsdException w:name="Grid Table 4 Accent 4" w:uiPriority="49"/>
-    <w:lsdException w:name="Grid Table 5 Dark Accent 4" w:uiPriority="50"/>
-    <w:lsdException w:name="Grid Table 6 Colorful Accent 4" w:uiPriority="51"/>
-    <w:lsdException w:name="Grid Table 7 Colorful Accent 4" w:uiPriority="52"/>
-    <w:lsdException w:name="Grid Table 1 Light Accent 5" w:uiPriority="46"/>
-    <w:lsdException w:name="Grid Table 2 Accent 5" w:uiPriority="47"/>
-    <w:lsdException w:name="Grid Table 3 Accent 5" w:uiPriority="48"/>
-    <w:lsdException w:name="Grid Table 4 Accent 5" w:uiPriority="49"/>
-    <w:lsdException w:name="Grid Table 5 Dark Accent 5" w:uiPriority="50"/>
-    <w:lsdException w:name="Grid Table 6 Colorful Accent 5" w:uiPriority="51"/>
-    <w:lsdException w:name="Grid Table 7 Colorful Accent 5" w:uiPriority="52"/>
-    <w:lsdException w:name="Grid Table 1 Light Accent 6" w:uiPriority="46"/>
-    <w:lsdException w:name="Grid Table 2 Accent 6" w:uiPriority="47"/>
-    <w:lsdException w:name="Grid Table 3 Accent 6" w:uiPriority="48"/>
-    <w:lsdException w:name="Grid Table 4 Accent 6" w:uiPriority="49"/>
-    <w:lsdException w:name="Grid Table 5 Dark Accent 6" w:uiPriority="50"/>
-    <w:lsdException w:name="Grid Table 6 Colorful Accent 6" w:uiPriority="51"/>
-    <w:lsdException w:name="Grid Table 7 Colorful Accent 6" w:uiPriority="52"/>
-    <w:lsdException w:name="List Table 1 Light" w:uiPriority="46"/>
-    <w:lsdException w:name="List Table 2" w:uiPriority="47"/>
-    <w:lsdException w:name="List Table 3" w:uiPriority="48"/>
-    <w:lsdException w:name="List Table 4" w:uiPriority="49"/>
-    <w:lsdException w:name="List Table 5 Dark" w:uiPriority="50"/>
-    <w:lsdException w:name="List Table 6 Colorful" w:uiPriority="51"/>
-    <w:lsdException w:name="List Table 7 Colorful" w:uiPriority="52"/>
-    <w:lsdException w:name="List Table 1 Light Accent 1" w:uiPriority="46"/>
-    <w:lsdException w:name="List Table 2 Accent 1" w:uiPriority="47"/>
-    <w:lsdException w:name="List Table 3 Accent 1" w:uiPriority="48"/>
-    <w:lsdException w:name="List Table 4 Accent 1" w:uiPriority="49"/>
-    <w:lsdException w:name="List Table 5 Dark Accent 1" w:uiPriority="50"/>
-    <w:lsdException w:name="List Table 6 Colorful Accent 1" w:uiPriority="51"/>
-    <w:lsdException w:name="List Table 7 Colorful Accent 1" w:uiPriority="52"/>
-    <w:lsdException w:name="List Table 1 Light Accent 2" w:uiPriority="46"/>
-    <w:lsdException w:name="List Table 2 Accent 2" w:uiPriority="47"/>
-    <w:lsdException w:name="List Table 3 Accent 2" w:uiPriority="48"/>
-    <w:lsdException w:name="List Table 4 Accent 2" w:uiPriority="49"/>
-    <w:lsdException w:name="List Table 5 Dark Accent 2" w:uiPriority="50"/>
-    <w:lsdException w:name="List Table 6 Colorful Accent 2" w:uiPriority="51"/>
-    <w:lsdException w:name="List Table 7 Colorful Accent 2" w:uiPriority="52"/>
-    <w:lsdException w:name="List Table 1 Light Accent 3" w:uiPriority="46"/>
-    <w:lsdException w:name="List Table 2 Accent 3" w:uiPriority="47"/>
-    <w:lsdException w:name="List Table 3 Accent 3" w:uiPriority="48"/>
-    <w:lsdException w:name="List Table 4 Accent 3" w:uiPriority="49"/>
-    <w:lsdException w:name="List Table 5 Dark Accent 3" w:uiPriority="50"/>
-    <w:lsdException w:name="List Table 6 Colorful Accent 3" w:uiPriority="51"/>
-    <w:lsdException w:name="List Table 7 Colorful Accent 3" w:uiPriority="52"/>
-    <w:lsdException w:name="List Table 1 Light Accent 4" w:uiPriority="46"/>
-    <w:lsdException w:name="List Table 2 Accent 4" w:uiPriority="47"/>
-    <w:lsdException w:name="List Table 3 Accent 4" w:uiPriority="48"/>
-    <w:lsdException w:name="List Table 4 Accent 4" w:uiPriority="49"/>
-    <w:lsdException w:name="List Table 5 Dark Accent 4" w:uiPriority="50"/>
-    <w:lsdException w:name="List Table 6 Colorful Accent 4" w:uiPriority="51"/>
-    <w:lsdException w:name="List Table 7 Colorful Accent 4" w:uiPriority="52"/>
-    <w:lsdException w:name="List Table 1 Light Accent 5" w:uiPriority="46"/>
-    <w:lsdException w:name="List Table 2 Accent 5" w:uiPriority="47"/>
-    <w:lsdException w:name="List Table 3 Accent 5" w:uiPriority="48"/>
-    <w:lsdException w:name="List Table 4 Accent 5" w:uiPriority="49"/>
-    <w:lsdException w:name="List Table 5 Dark Accent 5" w:uiPriority="50"/>
-    <w:lsdException w:name="List Table 6 Colorful Accent 5" w:uiPriority="51"/>
-    <w:lsdException w:name="List Table 7 Colorful Accent 5" w:uiPriority="52"/>
-    <w:lsdException w:name="List Table 1 Light Accent 6" w:uiPriority="46"/>
-    <w:lsdException w:name="List Table 2 Accent 6" w:uiPriority="47"/>
-    <w:lsdException w:name="List Table 3 Accent 6" w:uiPriority="48"/>
-    <w:lsdException w:name="List Table 4 Accent 6" w:uiPriority="49"/>
-    <w:lsdException w:name="List Table 5 Dark Accent 6" w:uiPriority="50"/>
-    <w:lsdException w:name="List Table 6 Colorful Accent 6" w:uiPriority="51"/>
-    <w:lsdException w:name="List Table 7 Colorful Accent 6" w:uiPriority="52"/>
-    <w:lsdException w:name="Mention" w:semiHidden="1" w:unhideWhenUsed="1"/>
-    <w:lsdException w:name="Smart Hyperlink" w:semiHidden="1" w:unhideWhenUsed="1"/>
-  </w:latentStyles>
-  <w:style w:type="paragraph" w:default="1" w:styleId="Normal">
-    <w:name w:val="Normal"/>
-    <w:qFormat/>
-  </w:style>
-  <w:style w:type="character" w:default="1" w:styleId="DefaultParagraphFont">
-    <w:name w:val="Default Paragraph Font"/>
-    <w:uiPriority w:val="1"/>
-    <w:semiHidden/>
-    <w:unhideWhenUsed/>
-  </w:style>
-  <w:style w:type="table" w:default="1" w:styleId="TableNormal">
-    <w:name w:val="Normal Table"/>
-    <w:uiPriority w:val="99"/>
-    <w:semiHidden/>
-    <w:unhideWhenUsed/>
-    <w:tblPr>
-      <w:tblInd w:w="0" w:type="dxa"/>
-      <w:tblCellMar>
-        <w:top w:w="0" w:type="dxa"/>
-        <w:left w:w="108" w:type="dxa"/>
-        <w:bottom w:w="0" w:type="dxa"/>
-        <w:right w:w="108" w:type="dxa"/>
-      </w:tblCellMar>
-    </w:tblPr>
-  </w:style>
-  <w:style w:type="numbering" w:default="1" w:styleId="NoList">
-    <w:name w:val="No List"/>
-    <w:uiPriority w:val="99"/>
-    <w:semiHidden/>
-    <w:unhideWhenUsed/>
-  </w:style>
-  <w:style w:type="paragraph" w:customStyle="1" w:styleId="BC2F6846499D44A8A6455BCC0C8B976A">
-    <w:name w:val="BC2F6846499D44A8A6455BCC0C8B976A"/>
-    <w:rsid w:val="005C1D7B"/>
-  </w:style>
-</w:styles>
-</file>
-
-<file path=word/glossary/webSettings.xml><?xml version="1.0" encoding="utf-8"?>
-<w:webSettings xmlns:mc="http://schemas.openxmlformats.org/markup-compatibility/2006" xmlns:r="http://schemas.openxmlformats.org/officeDocument/2006/relationships" xmlns:w="http://schemas.openxmlformats.org/wordprocessingml/2006/main" xmlns:w14="http://schemas.microsoft.com/office/word/2010/wordml" xmlns:w15="http://schemas.microsoft.com/office/word/2012/wordml" mc:Ignorable="w14 w15">
-  <w:optimizeForBrowser/>
-  <w:allowPNG/>
-  <w:doNotSaveAsSingleFile/>
-</w:webSettings>
-</file>
-
 <file path=word/theme/theme1.xml><?xml version="1.0" encoding="utf-8"?>
 <a:theme xmlns:a="http://schemas.openxmlformats.org/drawingml/2006/main" name="Office Theme">
   <a:themeElements>
@@ -8365,7 +7963,7 @@
 </file>
 
 <file path=customXml/itemProps1.xml><?xml version="1.0" encoding="utf-8"?>
-<ds:datastoreItem xmlns:ds="http://schemas.openxmlformats.org/officeDocument/2006/customXml" ds:itemID="{4A1DAD5B-8D5F-6D4C-A2CF-A92B23E70DFD}">
+<ds:datastoreItem xmlns:ds="http://schemas.openxmlformats.org/officeDocument/2006/customXml" ds:itemID="{06A126A6-1044-4247-8AC9-56C8BB381F2E}">
   <ds:schemaRefs>
     <ds:schemaRef ds:uri="http://schemas.openxmlformats.org/officeDocument/2006/bibliography"/>
   </ds:schemaRefs>

</xml_diff>

<commit_message>
Final font and TOC update
</commit_message>
<xml_diff>
--- a/SRS_WeatherApp.docx
+++ b/SRS_WeatherApp.docx
@@ -1,6 +1,6 @@
 
 <file path=word/document.xml><?xml version="1.0" encoding="utf-8"?>
-<w:document xmlns:wpc="http://schemas.microsoft.com/office/word/2010/wordprocessingCanvas" xmlns:mo="http://schemas.microsoft.com/office/mac/office/2008/main" xmlns:mc="http://schemas.openxmlformats.org/markup-compatibility/2006" xmlns:mv="urn:schemas-microsoft-com:mac:vml" xmlns:o="urn:schemas-microsoft-com:office:office" xmlns:r="http://schemas.openxmlformats.org/officeDocument/2006/relationships" xmlns:m="http://schemas.openxmlformats.org/officeDocument/2006/math" xmlns:v="urn:schemas-microsoft-com:vml" xmlns:wp14="http://schemas.microsoft.com/office/word/2010/wordprocessingDrawing" xmlns:wp="http://schemas.openxmlformats.org/drawingml/2006/wordprocessingDrawing" xmlns:w10="urn:schemas-microsoft-com:office:word" xmlns:w="http://schemas.openxmlformats.org/wordprocessingml/2006/main" xmlns:w14="http://schemas.microsoft.com/office/word/2010/wordml" xmlns:w15="http://schemas.microsoft.com/office/word/2012/wordml" xmlns:wpg="http://schemas.microsoft.com/office/word/2010/wordprocessingGroup" xmlns:wpi="http://schemas.microsoft.com/office/word/2010/wordprocessingInk" xmlns:wne="http://schemas.microsoft.com/office/word/2006/wordml" xmlns:wps="http://schemas.microsoft.com/office/word/2010/wordprocessingShape" mc:Ignorable="w14 w15 wp14">
+<w:document xmlns:wpc="http://schemas.microsoft.com/office/word/2010/wordprocessingCanvas" xmlns:cx="http://schemas.microsoft.com/office/drawing/2014/chartex" xmlns:cx1="http://schemas.microsoft.com/office/drawing/2015/9/8/chartex" xmlns:cx2="http://schemas.microsoft.com/office/drawing/2015/10/21/chartex" xmlns:mc="http://schemas.openxmlformats.org/markup-compatibility/2006" xmlns:o="urn:schemas-microsoft-com:office:office" xmlns:r="http://schemas.openxmlformats.org/officeDocument/2006/relationships" xmlns:m="http://schemas.openxmlformats.org/officeDocument/2006/math" xmlns:v="urn:schemas-microsoft-com:vml" xmlns:wp14="http://schemas.microsoft.com/office/word/2010/wordprocessingDrawing" xmlns:wp="http://schemas.openxmlformats.org/drawingml/2006/wordprocessingDrawing" xmlns:w10="urn:schemas-microsoft-com:office:word" xmlns:w="http://schemas.openxmlformats.org/wordprocessingml/2006/main" xmlns:w14="http://schemas.microsoft.com/office/word/2010/wordml" xmlns:w15="http://schemas.microsoft.com/office/word/2012/wordml" xmlns:w16se="http://schemas.microsoft.com/office/word/2015/wordml/symex" xmlns:wpg="http://schemas.microsoft.com/office/word/2010/wordprocessingGroup" xmlns:wpi="http://schemas.microsoft.com/office/word/2010/wordprocessingInk" xmlns:wne="http://schemas.microsoft.com/office/word/2006/wordml" xmlns:wps="http://schemas.microsoft.com/office/word/2010/wordprocessingShape" mc:Ignorable="w14 w15 w16se wp14">
   <w:body>
     <w:p>
       <w:pPr>
@@ -522,11 +522,13 @@
         </w:rPr>
         <w:br w:type="page"/>
       </w:r>
+      <w:bookmarkStart w:id="0" w:name="_GoBack"/>
+      <w:bookmarkEnd w:id="0"/>
     </w:p>
     <w:sdt>
       <w:sdtPr>
         <w:rPr>
-          <w:rFonts w:asciiTheme="minorHAnsi" w:eastAsiaTheme="minorHAnsi" w:hAnsiTheme="minorHAnsi" w:cstheme="minorBidi"/>
+          <w:rFonts w:eastAsiaTheme="minorHAnsi" w:cstheme="minorBidi"/>
           <w:color w:val="auto"/>
           <w:sz w:val="22"/>
           <w:szCs w:val="22"/>
@@ -583,7 +585,7 @@
             </w:rPr>
             <w:fldChar w:fldCharType="separate"/>
           </w:r>
-          <w:hyperlink w:anchor="_Toc474586325" w:history="1">
+          <w:hyperlink w:anchor="_Toc474994008" w:history="1">
             <w:r>
               <w:rPr>
                 <w:rStyle w:val="Hyperlink"/>
@@ -624,7 +626,7 @@
                 <w:noProof/>
                 <w:webHidden/>
               </w:rPr>
-              <w:instrText xml:space="preserve"> PAGEREF _Toc474586325 \h </w:instrText>
+              <w:instrText xml:space="preserve"> PAGEREF _Toc474994008 \h </w:instrText>
             </w:r>
             <w:r>
               <w:rPr>
@@ -667,7 +669,7 @@
               <w:noProof/>
             </w:rPr>
           </w:pPr>
-          <w:hyperlink w:anchor="_Toc474586326" w:history="1">
+          <w:hyperlink w:anchor="_Toc474994009" w:history="1">
             <w:r>
               <w:rPr>
                 <w:rStyle w:val="Hyperlink"/>
@@ -708,7 +710,7 @@
                 <w:noProof/>
                 <w:webHidden/>
               </w:rPr>
-              <w:instrText xml:space="preserve"> PAGEREF _Toc474586326 \h </w:instrText>
+              <w:instrText xml:space="preserve"> PAGEREF _Toc474994009 \h </w:instrText>
             </w:r>
             <w:r>
               <w:rPr>
@@ -751,7 +753,7 @@
               <w:noProof/>
             </w:rPr>
           </w:pPr>
-          <w:hyperlink w:anchor="_Toc474586327" w:history="1">
+          <w:hyperlink w:anchor="_Toc474994010" w:history="1">
             <w:r>
               <w:rPr>
                 <w:rStyle w:val="Hyperlink"/>
@@ -792,7 +794,7 @@
                 <w:noProof/>
                 <w:webHidden/>
               </w:rPr>
-              <w:instrText xml:space="preserve"> PAGEREF _Toc474586327 \h </w:instrText>
+              <w:instrText xml:space="preserve"> PAGEREF _Toc474994010 \h </w:instrText>
             </w:r>
             <w:r>
               <w:rPr>
@@ -835,7 +837,7 @@
               <w:noProof/>
             </w:rPr>
           </w:pPr>
-          <w:hyperlink w:anchor="_Toc474586328" w:history="1">
+          <w:hyperlink w:anchor="_Toc474994011" w:history="1">
             <w:r>
               <w:rPr>
                 <w:rStyle w:val="Hyperlink"/>
@@ -876,7 +878,7 @@
                 <w:noProof/>
                 <w:webHidden/>
               </w:rPr>
-              <w:instrText xml:space="preserve"> PAGEREF _Toc474586328 \h </w:instrText>
+              <w:instrText xml:space="preserve"> PAGEREF _Toc474994011 \h </w:instrText>
             </w:r>
             <w:r>
               <w:rPr>
@@ -919,7 +921,7 @@
               <w:noProof/>
             </w:rPr>
           </w:pPr>
-          <w:hyperlink w:anchor="_Toc474586329" w:history="1">
+          <w:hyperlink w:anchor="_Toc474994012" w:history="1">
             <w:r>
               <w:rPr>
                 <w:rStyle w:val="Hyperlink"/>
@@ -960,7 +962,7 @@
                 <w:noProof/>
                 <w:webHidden/>
               </w:rPr>
-              <w:instrText xml:space="preserve"> PAGEREF _Toc474586329 \h </w:instrText>
+              <w:instrText xml:space="preserve"> PAGEREF _Toc474994012 \h </w:instrText>
             </w:r>
             <w:r>
               <w:rPr>
@@ -1003,7 +1005,7 @@
               <w:noProof/>
             </w:rPr>
           </w:pPr>
-          <w:hyperlink w:anchor="_Toc474586330" w:history="1">
+          <w:hyperlink w:anchor="_Toc474994013" w:history="1">
             <w:r>
               <w:rPr>
                 <w:rStyle w:val="Hyperlink"/>
@@ -1044,7 +1046,7 @@
                 <w:noProof/>
                 <w:webHidden/>
               </w:rPr>
-              <w:instrText xml:space="preserve"> PAGEREF _Toc474586330 \h </w:instrText>
+              <w:instrText xml:space="preserve"> PAGEREF _Toc474994013 \h </w:instrText>
             </w:r>
             <w:r>
               <w:rPr>
@@ -1087,7 +1089,7 @@
               <w:noProof/>
             </w:rPr>
           </w:pPr>
-          <w:hyperlink w:anchor="_Toc474586331" w:history="1">
+          <w:hyperlink w:anchor="_Toc474994014" w:history="1">
             <w:r>
               <w:rPr>
                 <w:rStyle w:val="Hyperlink"/>
@@ -1128,7 +1130,7 @@
                 <w:noProof/>
                 <w:webHidden/>
               </w:rPr>
-              <w:instrText xml:space="preserve"> PAGEREF _Toc474586331 \h </w:instrText>
+              <w:instrText xml:space="preserve"> PAGEREF _Toc474994014 \h </w:instrText>
             </w:r>
             <w:r>
               <w:rPr>
@@ -1171,7 +1173,7 @@
               <w:noProof/>
             </w:rPr>
           </w:pPr>
-          <w:hyperlink w:anchor="_Toc474586332" w:history="1">
+          <w:hyperlink w:anchor="_Toc474994015" w:history="1">
             <w:r>
               <w:rPr>
                 <w:rStyle w:val="Hyperlink"/>
@@ -1212,7 +1214,7 @@
                 <w:noProof/>
                 <w:webHidden/>
               </w:rPr>
-              <w:instrText xml:space="preserve"> PAGEREF _Toc474586332 \h </w:instrText>
+              <w:instrText xml:space="preserve"> PAGEREF _Toc474994015 \h </w:instrText>
             </w:r>
             <w:r>
               <w:rPr>
@@ -1255,7 +1257,7 @@
               <w:noProof/>
             </w:rPr>
           </w:pPr>
-          <w:hyperlink w:anchor="_Toc474586333" w:history="1">
+          <w:hyperlink w:anchor="_Toc474994016" w:history="1">
             <w:r>
               <w:rPr>
                 <w:rStyle w:val="Hyperlink"/>
@@ -1296,7 +1298,7 @@
                 <w:noProof/>
                 <w:webHidden/>
               </w:rPr>
-              <w:instrText xml:space="preserve"> PAGEREF _Toc474586333 \h </w:instrText>
+              <w:instrText xml:space="preserve"> PAGEREF _Toc474994016 \h </w:instrText>
             </w:r>
             <w:r>
               <w:rPr>
@@ -1339,7 +1341,7 @@
               <w:noProof/>
             </w:rPr>
           </w:pPr>
-          <w:hyperlink w:anchor="_Toc474586334" w:history="1">
+          <w:hyperlink w:anchor="_Toc474994017" w:history="1">
             <w:r>
               <w:rPr>
                 <w:rStyle w:val="Hyperlink"/>
@@ -1380,7 +1382,7 @@
                 <w:noProof/>
                 <w:webHidden/>
               </w:rPr>
-              <w:instrText xml:space="preserve"> PAGEREF _Toc474586334 \h </w:instrText>
+              <w:instrText xml:space="preserve"> PAGEREF _Toc474994017 \h </w:instrText>
             </w:r>
             <w:r>
               <w:rPr>
@@ -1423,7 +1425,7 @@
               <w:noProof/>
             </w:rPr>
           </w:pPr>
-          <w:hyperlink w:anchor="_Toc474586335" w:history="1">
+          <w:hyperlink w:anchor="_Toc474994018" w:history="1">
             <w:r>
               <w:rPr>
                 <w:rStyle w:val="Hyperlink"/>
@@ -1464,7 +1466,7 @@
                 <w:noProof/>
                 <w:webHidden/>
               </w:rPr>
-              <w:instrText xml:space="preserve"> PAGEREF _Toc474586335 \h </w:instrText>
+              <w:instrText xml:space="preserve"> PAGEREF _Toc474994018 \h </w:instrText>
             </w:r>
             <w:r>
               <w:rPr>
@@ -1507,7 +1509,7 @@
               <w:noProof/>
             </w:rPr>
           </w:pPr>
-          <w:hyperlink w:anchor="_Toc474586336" w:history="1">
+          <w:hyperlink w:anchor="_Toc474994019" w:history="1">
             <w:r>
               <w:rPr>
                 <w:rStyle w:val="Hyperlink"/>
@@ -1548,7 +1550,7 @@
                 <w:noProof/>
                 <w:webHidden/>
               </w:rPr>
-              <w:instrText xml:space="preserve"> PAGEREF _Toc474586336 \h </w:instrText>
+              <w:instrText xml:space="preserve"> PAGEREF _Toc474994019 \h </w:instrText>
             </w:r>
             <w:r>
               <w:rPr>
@@ -1591,7 +1593,7 @@
               <w:noProof/>
             </w:rPr>
           </w:pPr>
-          <w:hyperlink w:anchor="_Toc474586337" w:history="1">
+          <w:hyperlink w:anchor="_Toc474994020" w:history="1">
             <w:r>
               <w:rPr>
                 <w:rStyle w:val="Hyperlink"/>
@@ -1632,7 +1634,7 @@
                 <w:noProof/>
                 <w:webHidden/>
               </w:rPr>
-              <w:instrText xml:space="preserve"> PAGEREF _Toc474586337 \h </w:instrText>
+              <w:instrText xml:space="preserve"> PAGEREF _Toc474994020 \h </w:instrText>
             </w:r>
             <w:r>
               <w:rPr>
@@ -1675,7 +1677,7 @@
               <w:noProof/>
             </w:rPr>
           </w:pPr>
-          <w:hyperlink w:anchor="_Toc474586338" w:history="1">
+          <w:hyperlink w:anchor="_Toc474994021" w:history="1">
             <w:r>
               <w:rPr>
                 <w:rStyle w:val="Hyperlink"/>
@@ -1716,7 +1718,76 @@
                 <w:noProof/>
                 <w:webHidden/>
               </w:rPr>
-              <w:instrText xml:space="preserve"> PAGEREF _Toc474586338 \h </w:instrText>
+              <w:instrText xml:space="preserve"> PAGEREF _Toc474994021 \h </w:instrText>
+            </w:r>
+            <w:r>
+              <w:rPr>
+                <w:noProof/>
+                <w:webHidden/>
+              </w:rPr>
+            </w:r>
+            <w:r>
+              <w:rPr>
+                <w:noProof/>
+                <w:webHidden/>
+              </w:rPr>
+              <w:fldChar w:fldCharType="separate"/>
+            </w:r>
+            <w:r>
+              <w:rPr>
+                <w:noProof/>
+                <w:webHidden/>
+              </w:rPr>
+              <w:t>5</w:t>
+            </w:r>
+            <w:r>
+              <w:rPr>
+                <w:noProof/>
+                <w:webHidden/>
+              </w:rPr>
+              <w:fldChar w:fldCharType="end"/>
+            </w:r>
+          </w:hyperlink>
+        </w:p>
+        <w:p>
+          <w:pPr>
+            <w:pStyle w:val="TOC2"/>
+            <w:tabs>
+              <w:tab w:val="right" w:leader="dot" w:pos="9350"/>
+            </w:tabs>
+            <w:rPr>
+              <w:rFonts w:eastAsiaTheme="minorEastAsia"/>
+              <w:noProof/>
+            </w:rPr>
+          </w:pPr>
+          <w:hyperlink w:anchor="_Toc474994022" w:history="1">
+            <w:r>
+              <w:rPr>
+                <w:rStyle w:val="Hyperlink"/>
+                <w:noProof/>
+              </w:rPr>
+              <w:t>Summary</w:t>
+            </w:r>
+            <w:r>
+              <w:rPr>
+                <w:noProof/>
+                <w:webHidden/>
+              </w:rPr>
+              <w:tab/>
+            </w:r>
+            <w:r>
+              <w:rPr>
+                <w:noProof/>
+                <w:webHidden/>
+              </w:rPr>
+              <w:fldChar w:fldCharType="begin"/>
+            </w:r>
+            <w:r>
+              <w:rPr>
+                <w:noProof/>
+                <w:webHidden/>
+              </w:rPr>
+              <w:instrText xml:space="preserve"> PAGEREF _Toc474994022 \h </w:instrText>
             </w:r>
             <w:r>
               <w:rPr>
@@ -1759,7 +1830,7 @@
               <w:noProof/>
             </w:rPr>
           </w:pPr>
-          <w:hyperlink w:anchor="_Toc474586339" w:history="1">
+          <w:hyperlink w:anchor="_Toc474994023" w:history="1">
             <w:r>
               <w:rPr>
                 <w:rStyle w:val="Hyperlink"/>
@@ -1800,7 +1871,7 @@
                 <w:noProof/>
                 <w:webHidden/>
               </w:rPr>
-              <w:instrText xml:space="preserve"> PAGEREF _Toc474586339 \h </w:instrText>
+              <w:instrText xml:space="preserve"> PAGEREF _Toc474994023 \h </w:instrText>
             </w:r>
             <w:r>
               <w:rPr>
@@ -1843,7 +1914,7 @@
               <w:noProof/>
             </w:rPr>
           </w:pPr>
-          <w:hyperlink w:anchor="_Toc474586340" w:history="1">
+          <w:hyperlink w:anchor="_Toc474994024" w:history="1">
             <w:r>
               <w:rPr>
                 <w:rStyle w:val="Hyperlink"/>
@@ -1884,7 +1955,7 @@
                 <w:noProof/>
                 <w:webHidden/>
               </w:rPr>
-              <w:instrText xml:space="preserve"> PAGEREF _Toc474586340 \h </w:instrText>
+              <w:instrText xml:space="preserve"> PAGEREF _Toc474994024 \h </w:instrText>
             </w:r>
             <w:r>
               <w:rPr>
@@ -1927,7 +1998,7 @@
               <w:noProof/>
             </w:rPr>
           </w:pPr>
-          <w:hyperlink w:anchor="_Toc474586341" w:history="1">
+          <w:hyperlink w:anchor="_Toc474994025" w:history="1">
             <w:r>
               <w:rPr>
                 <w:rStyle w:val="Hyperlink"/>
@@ -1968,7 +2039,7 @@
                 <w:noProof/>
                 <w:webHidden/>
               </w:rPr>
-              <w:instrText xml:space="preserve"> PAGEREF _Toc474586341 \h </w:instrText>
+              <w:instrText xml:space="preserve"> PAGEREF _Toc474994025 \h </w:instrText>
             </w:r>
             <w:r>
               <w:rPr>
@@ -1988,7 +2059,7 @@
                 <w:noProof/>
                 <w:webHidden/>
               </w:rPr>
-              <w:t>5</w:t>
+              <w:t>6</w:t>
             </w:r>
             <w:r>
               <w:rPr>
@@ -2011,7 +2082,7 @@
               <w:noProof/>
             </w:rPr>
           </w:pPr>
-          <w:hyperlink w:anchor="_Toc474586342" w:history="1">
+          <w:hyperlink w:anchor="_Toc474994026" w:history="1">
             <w:r>
               <w:rPr>
                 <w:rStyle w:val="Hyperlink"/>
@@ -2052,7 +2123,7 @@
                 <w:noProof/>
                 <w:webHidden/>
               </w:rPr>
-              <w:instrText xml:space="preserve"> PAGEREF _Toc474586342 \h </w:instrText>
+              <w:instrText xml:space="preserve"> PAGEREF _Toc474994026 \h </w:instrText>
             </w:r>
             <w:r>
               <w:rPr>
@@ -2095,7 +2166,7 @@
               <w:noProof/>
             </w:rPr>
           </w:pPr>
-          <w:hyperlink w:anchor="_Toc474586343" w:history="1">
+          <w:hyperlink w:anchor="_Toc474994027" w:history="1">
             <w:r>
               <w:rPr>
                 <w:rStyle w:val="Hyperlink"/>
@@ -2136,7 +2207,7 @@
                 <w:noProof/>
                 <w:webHidden/>
               </w:rPr>
-              <w:instrText xml:space="preserve"> PAGEREF _Toc474586343 \h </w:instrText>
+              <w:instrText xml:space="preserve"> PAGEREF _Toc474994027 \h </w:instrText>
             </w:r>
             <w:r>
               <w:rPr>
@@ -2178,7 +2249,7 @@
               <w:noProof/>
             </w:rPr>
           </w:pPr>
-          <w:hyperlink w:anchor="_Toc474586344" w:history="1">
+          <w:hyperlink w:anchor="_Toc474994028" w:history="1">
             <w:r>
               <w:rPr>
                 <w:rStyle w:val="Hyperlink"/>
@@ -2205,7 +2276,7 @@
                 <w:noProof/>
                 <w:webHidden/>
               </w:rPr>
-              <w:instrText xml:space="preserve"> PAGEREF _Toc474586344 \h </w:instrText>
+              <w:instrText xml:space="preserve"> PAGEREF _Toc474994028 \h </w:instrText>
             </w:r>
             <w:r>
               <w:rPr>
@@ -2225,7 +2296,7 @@
                 <w:noProof/>
                 <w:webHidden/>
               </w:rPr>
-              <w:t>6</w:t>
+              <w:t>7</w:t>
             </w:r>
             <w:r>
               <w:rPr>
@@ -2248,7 +2319,7 @@
               <w:noProof/>
             </w:rPr>
           </w:pPr>
-          <w:hyperlink w:anchor="_Toc474586345" w:history="1">
+          <w:hyperlink w:anchor="_Toc474994029" w:history="1">
             <w:r>
               <w:rPr>
                 <w:rStyle w:val="Hyperlink"/>
@@ -2289,7 +2360,7 @@
                 <w:noProof/>
                 <w:webHidden/>
               </w:rPr>
-              <w:instrText xml:space="preserve"> PAGEREF _Toc474586345 \h </w:instrText>
+              <w:instrText xml:space="preserve"> PAGEREF _Toc474994029 \h </w:instrText>
             </w:r>
             <w:r>
               <w:rPr>
@@ -2309,7 +2380,7 @@
                 <w:noProof/>
                 <w:webHidden/>
               </w:rPr>
-              <w:t>6</w:t>
+              <w:t>7</w:t>
             </w:r>
             <w:r>
               <w:rPr>
@@ -2332,7 +2403,7 @@
               <w:noProof/>
             </w:rPr>
           </w:pPr>
-          <w:hyperlink w:anchor="_Toc474586346" w:history="1">
+          <w:hyperlink w:anchor="_Toc474994030" w:history="1">
             <w:r>
               <w:rPr>
                 <w:rStyle w:val="Hyperlink"/>
@@ -2373,7 +2444,7 @@
                 <w:noProof/>
                 <w:webHidden/>
               </w:rPr>
-              <w:instrText xml:space="preserve"> PAGEREF _Toc474586346 \h </w:instrText>
+              <w:instrText xml:space="preserve"> PAGEREF _Toc474994030 \h </w:instrText>
             </w:r>
             <w:r>
               <w:rPr>
@@ -2415,7 +2486,7 @@
               <w:noProof/>
             </w:rPr>
           </w:pPr>
-          <w:hyperlink w:anchor="_Toc474586347" w:history="1">
+          <w:hyperlink w:anchor="_Toc474994031" w:history="1">
             <w:r>
               <w:rPr>
                 <w:rStyle w:val="Hyperlink"/>
@@ -2442,7 +2513,7 @@
                 <w:noProof/>
                 <w:webHidden/>
               </w:rPr>
-              <w:instrText xml:space="preserve"> PAGEREF _Toc474586347 \h </w:instrText>
+              <w:instrText xml:space="preserve"> PAGEREF _Toc474994031 \h </w:instrText>
             </w:r>
             <w:r>
               <w:rPr>
@@ -2462,7 +2533,7 @@
                 <w:noProof/>
                 <w:webHidden/>
               </w:rPr>
-              <w:t>7</w:t>
+              <w:t>8</w:t>
             </w:r>
             <w:r>
               <w:rPr>
@@ -2485,7 +2556,7 @@
               <w:noProof/>
             </w:rPr>
           </w:pPr>
-          <w:hyperlink w:anchor="_Toc474586348" w:history="1">
+          <w:hyperlink w:anchor="_Toc474994032" w:history="1">
             <w:r>
               <w:rPr>
                 <w:rStyle w:val="Hyperlink"/>
@@ -2526,7 +2597,7 @@
                 <w:noProof/>
                 <w:webHidden/>
               </w:rPr>
-              <w:instrText xml:space="preserve"> PAGEREF _Toc474586348 \h </w:instrText>
+              <w:instrText xml:space="preserve"> PAGEREF _Toc474994032 \h </w:instrText>
             </w:r>
             <w:r>
               <w:rPr>
@@ -2546,7 +2617,7 @@
                 <w:noProof/>
                 <w:webHidden/>
               </w:rPr>
-              <w:t>7</w:t>
+              <w:t>8</w:t>
             </w:r>
             <w:r>
               <w:rPr>
@@ -2569,7 +2640,7 @@
               <w:noProof/>
             </w:rPr>
           </w:pPr>
-          <w:hyperlink w:anchor="_Toc474586349" w:history="1">
+          <w:hyperlink w:anchor="_Toc474994033" w:history="1">
             <w:r>
               <w:rPr>
                 <w:rStyle w:val="Hyperlink"/>
@@ -2610,7 +2681,7 @@
                 <w:noProof/>
                 <w:webHidden/>
               </w:rPr>
-              <w:instrText xml:space="preserve"> PAGEREF _Toc474586349 \h </w:instrText>
+              <w:instrText xml:space="preserve"> PAGEREF _Toc474994033 \h </w:instrText>
             </w:r>
             <w:r>
               <w:rPr>
@@ -2630,7 +2701,7 @@
                 <w:noProof/>
                 <w:webHidden/>
               </w:rPr>
-              <w:t>7</w:t>
+              <w:t>8</w:t>
             </w:r>
             <w:r>
               <w:rPr>
@@ -2653,7 +2724,7 @@
               <w:noProof/>
             </w:rPr>
           </w:pPr>
-          <w:hyperlink w:anchor="_Toc474586350" w:history="1">
+          <w:hyperlink w:anchor="_Toc474994034" w:history="1">
             <w:r>
               <w:rPr>
                 <w:rStyle w:val="Hyperlink"/>
@@ -2694,7 +2765,7 @@
                 <w:noProof/>
                 <w:webHidden/>
               </w:rPr>
-              <w:instrText xml:space="preserve"> PAGEREF _Toc474586350 \h </w:instrText>
+              <w:instrText xml:space="preserve"> PAGEREF _Toc474994034 \h </w:instrText>
             </w:r>
             <w:r>
               <w:rPr>
@@ -2714,7 +2785,7 @@
                 <w:noProof/>
                 <w:webHidden/>
               </w:rPr>
-              <w:t>7</w:t>
+              <w:t>8</w:t>
             </w:r>
             <w:r>
               <w:rPr>
@@ -2737,7 +2808,7 @@
               <w:noProof/>
             </w:rPr>
           </w:pPr>
-          <w:hyperlink w:anchor="_Toc474586351" w:history="1">
+          <w:hyperlink w:anchor="_Toc474994035" w:history="1">
             <w:r>
               <w:rPr>
                 <w:rStyle w:val="Hyperlink"/>
@@ -2778,7 +2849,7 @@
                 <w:noProof/>
                 <w:webHidden/>
               </w:rPr>
-              <w:instrText xml:space="preserve"> PAGEREF _Toc474586351 \h </w:instrText>
+              <w:instrText xml:space="preserve"> PAGEREF _Toc474994035 \h </w:instrText>
             </w:r>
             <w:r>
               <w:rPr>
@@ -2798,7 +2869,7 @@
                 <w:noProof/>
                 <w:webHidden/>
               </w:rPr>
-              <w:t>7</w:t>
+              <w:t>8</w:t>
             </w:r>
             <w:r>
               <w:rPr>
@@ -2862,12 +2933,12 @@
           <w:numId w:val="1"/>
         </w:numPr>
       </w:pPr>
-      <w:bookmarkStart w:id="0" w:name="_Toc474586325"/>
+      <w:bookmarkStart w:id="1" w:name="_Toc474994008"/>
       <w:r>
         <w:lastRenderedPageBreak/>
         <w:t>Preface</w:t>
       </w:r>
-      <w:bookmarkEnd w:id="0"/>
+      <w:bookmarkEnd w:id="1"/>
     </w:p>
     <w:p>
       <w:pPr>
@@ -2880,7 +2951,7 @@
       <w:pPr>
         <w:pStyle w:val="Heading2"/>
       </w:pPr>
-      <w:bookmarkStart w:id="1" w:name="_Toc474586326"/>
+      <w:bookmarkStart w:id="2" w:name="_Toc474994009"/>
       <w:r>
         <w:t>1.</w:t>
       </w:r>
@@ -2888,7 +2959,7 @@
         <w:tab/>
         <w:t>Introduction</w:t>
       </w:r>
-      <w:bookmarkEnd w:id="1"/>
+      <w:bookmarkEnd w:id="2"/>
     </w:p>
     <w:p>
       <w:pPr>
@@ -2907,7 +2978,7 @@
       <w:pPr>
         <w:pStyle w:val="Heading2"/>
       </w:pPr>
-      <w:bookmarkStart w:id="2" w:name="_Toc474586327"/>
+      <w:bookmarkStart w:id="3" w:name="_Toc474994010"/>
       <w:r>
         <w:t>2.</w:t>
       </w:r>
@@ -2915,7 +2986,7 @@
         <w:tab/>
         <w:t>Purpose</w:t>
       </w:r>
-      <w:bookmarkEnd w:id="2"/>
+      <w:bookmarkEnd w:id="3"/>
     </w:p>
     <w:p>
       <w:pPr>
@@ -2934,7 +3005,7 @@
       <w:pPr>
         <w:pStyle w:val="Heading2"/>
       </w:pPr>
-      <w:bookmarkStart w:id="3" w:name="_Toc474586328"/>
+      <w:bookmarkStart w:id="4" w:name="_Toc474994011"/>
       <w:r>
         <w:t>3.</w:t>
       </w:r>
@@ -2942,7 +3013,7 @@
         <w:tab/>
         <w:t>Document Conventions</w:t>
       </w:r>
-      <w:bookmarkEnd w:id="3"/>
+      <w:bookmarkEnd w:id="4"/>
     </w:p>
     <w:p>
       <w:pPr>
@@ -2967,7 +3038,7 @@
       <w:pPr>
         <w:pStyle w:val="Heading2"/>
       </w:pPr>
-      <w:bookmarkStart w:id="4" w:name="_Toc474586329"/>
+      <w:bookmarkStart w:id="5" w:name="_Toc474994012"/>
       <w:r>
         <w:t>4.</w:t>
       </w:r>
@@ -2975,7 +3046,7 @@
         <w:tab/>
         <w:t>Intended audience</w:t>
       </w:r>
-      <w:bookmarkEnd w:id="4"/>
+      <w:bookmarkEnd w:id="5"/>
     </w:p>
     <w:p>
       <w:pPr>
@@ -3007,7 +3078,7 @@
       <w:pPr>
         <w:pStyle w:val="Heading2"/>
       </w:pPr>
-      <w:bookmarkStart w:id="5" w:name="_Toc474586330"/>
+      <w:bookmarkStart w:id="6" w:name="_Toc474994013"/>
       <w:r>
         <w:t>5.</w:t>
       </w:r>
@@ -3015,7 +3086,7 @@
         <w:tab/>
         <w:t>Proposed Document Scope</w:t>
       </w:r>
-      <w:bookmarkEnd w:id="5"/>
+      <w:bookmarkEnd w:id="6"/>
     </w:p>
     <w:p>
       <w:pPr>
@@ -3045,6 +3116,8 @@
     </w:p>
     <w:p>
       <w:pPr>
+        <w:spacing w:after="0"/>
+        <w:ind w:left="720"/>
         <w:rPr>
           <w:rFonts w:ascii="Century Schoolbook" w:hAnsi="Century Schoolbook"/>
         </w:rPr>
@@ -3065,6 +3138,8 @@
     </w:p>
     <w:p>
       <w:pPr>
+        <w:spacing w:after="0"/>
+        <w:ind w:left="720"/>
         <w:rPr>
           <w:rFonts w:ascii="Century Schoolbook" w:hAnsi="Century Schoolbook"/>
         </w:rPr>
@@ -3097,6 +3172,8 @@
     </w:p>
     <w:p>
       <w:pPr>
+        <w:spacing w:after="0"/>
+        <w:ind w:left="720"/>
         <w:rPr>
           <w:rFonts w:ascii="Century Schoolbook" w:hAnsi="Century Schoolbook"/>
         </w:rPr>
@@ -3117,6 +3194,7 @@
     </w:p>
     <w:p>
       <w:pPr>
+        <w:ind w:left="720"/>
         <w:rPr>
           <w:rFonts w:ascii="Century Schoolbook" w:hAnsi="Century Schoolbook"/>
         </w:rPr>
@@ -3137,16 +3215,9 @@
     </w:p>
     <w:p>
       <w:pPr>
-        <w:rPr>
-          <w:rFonts w:ascii="Century Schoolbook" w:hAnsi="Century Schoolbook"/>
-        </w:rPr>
-      </w:pPr>
-    </w:p>
-    <w:p>
-      <w:pPr>
         <w:pStyle w:val="Heading2"/>
       </w:pPr>
-      <w:bookmarkStart w:id="6" w:name="_Toc474586331"/>
+      <w:bookmarkStart w:id="7" w:name="_Toc474994014"/>
       <w:r>
         <w:t>6.</w:t>
       </w:r>
@@ -3154,7 +3225,7 @@
         <w:tab/>
         <w:t>Definitions</w:t>
       </w:r>
-      <w:bookmarkEnd w:id="6"/>
+      <w:bookmarkEnd w:id="7"/>
     </w:p>
     <w:tbl>
       <w:tblPr>
@@ -3163,8 +3234,8 @@
         <w:tblLook w:val="04A0" w:firstRow="1" w:lastRow="0" w:firstColumn="1" w:lastColumn="0" w:noHBand="0" w:noVBand="1"/>
       </w:tblPr>
       <w:tblGrid>
-        <w:gridCol w:w="4675"/>
-        <w:gridCol w:w="4675"/>
+        <w:gridCol w:w="1885"/>
+        <w:gridCol w:w="7465"/>
       </w:tblGrid>
       <w:tr>
         <w:trPr>
@@ -3173,7 +3244,7 @@
         <w:tc>
           <w:tcPr>
             <w:cnfStyle w:val="001000000000" w:firstRow="0" w:lastRow="0" w:firstColumn="1" w:lastColumn="0" w:oddVBand="0" w:evenVBand="0" w:oddHBand="0" w:evenHBand="0" w:firstRowFirstColumn="0" w:firstRowLastColumn="0" w:lastRowFirstColumn="0" w:lastRowLastColumn="0"/>
-            <w:tcW w:w="4675" w:type="dxa"/>
+            <w:tcW w:w="1885" w:type="dxa"/>
             <w:shd w:val="clear" w:color="auto" w:fill="5B9BD5" w:themeFill="accent1"/>
           </w:tcPr>
           <w:p>
@@ -3193,7 +3264,7 @@
         </w:tc>
         <w:tc>
           <w:tcPr>
-            <w:tcW w:w="4675" w:type="dxa"/>
+            <w:tcW w:w="7465" w:type="dxa"/>
             <w:shd w:val="clear" w:color="auto" w:fill="5B9BD5" w:themeFill="accent1"/>
           </w:tcPr>
           <w:p>
@@ -3221,10 +3292,11 @@
         <w:tc>
           <w:tcPr>
             <w:cnfStyle w:val="001000000000" w:firstRow="0" w:lastRow="0" w:firstColumn="1" w:lastColumn="0" w:oddVBand="0" w:evenVBand="0" w:oddHBand="0" w:evenHBand="0" w:firstRowFirstColumn="0" w:firstRowLastColumn="0" w:lastRowFirstColumn="0" w:lastRowLastColumn="0"/>
-            <w:tcW w:w="4675" w:type="dxa"/>
+            <w:tcW w:w="1885" w:type="dxa"/>
           </w:tcPr>
           <w:p>
             <w:pPr>
+              <w:jc w:val="center"/>
               <w:rPr>
                 <w:rFonts w:ascii="Century Schoolbook" w:hAnsi="Century Schoolbook"/>
               </w:rPr>
@@ -3239,7 +3311,7 @@
         </w:tc>
         <w:tc>
           <w:tcPr>
-            <w:tcW w:w="4675" w:type="dxa"/>
+            <w:tcW w:w="7465" w:type="dxa"/>
           </w:tcPr>
           <w:p>
             <w:pPr>
@@ -3261,10 +3333,11 @@
         <w:tc>
           <w:tcPr>
             <w:cnfStyle w:val="001000000000" w:firstRow="0" w:lastRow="0" w:firstColumn="1" w:lastColumn="0" w:oddVBand="0" w:evenVBand="0" w:oddHBand="0" w:evenHBand="0" w:firstRowFirstColumn="0" w:firstRowLastColumn="0" w:lastRowFirstColumn="0" w:lastRowLastColumn="0"/>
-            <w:tcW w:w="4675" w:type="dxa"/>
+            <w:tcW w:w="1885" w:type="dxa"/>
           </w:tcPr>
           <w:p>
             <w:pPr>
+              <w:jc w:val="center"/>
               <w:rPr>
                 <w:rFonts w:ascii="Century Schoolbook" w:hAnsi="Century Schoolbook"/>
                 <w:color w:val="000000" w:themeColor="text1"/>
@@ -3280,7 +3353,7 @@
         </w:tc>
         <w:tc>
           <w:tcPr>
-            <w:tcW w:w="4675" w:type="dxa"/>
+            <w:tcW w:w="7465" w:type="dxa"/>
           </w:tcPr>
           <w:p>
             <w:pPr>
@@ -3323,10 +3396,11 @@
         <w:tc>
           <w:tcPr>
             <w:cnfStyle w:val="001000000000" w:firstRow="0" w:lastRow="0" w:firstColumn="1" w:lastColumn="0" w:oddVBand="0" w:evenVBand="0" w:oddHBand="0" w:evenHBand="0" w:firstRowFirstColumn="0" w:firstRowLastColumn="0" w:lastRowFirstColumn="0" w:lastRowLastColumn="0"/>
-            <w:tcW w:w="4675" w:type="dxa"/>
+            <w:tcW w:w="1885" w:type="dxa"/>
           </w:tcPr>
           <w:p>
             <w:pPr>
+              <w:jc w:val="center"/>
               <w:rPr>
                 <w:rFonts w:ascii="Century Schoolbook" w:hAnsi="Century Schoolbook"/>
               </w:rPr>
@@ -3341,7 +3415,7 @@
         </w:tc>
         <w:tc>
           <w:tcPr>
-            <w:tcW w:w="4675" w:type="dxa"/>
+            <w:tcW w:w="7465" w:type="dxa"/>
           </w:tcPr>
           <w:p>
             <w:pPr>
@@ -3366,10 +3440,11 @@
         <w:tc>
           <w:tcPr>
             <w:cnfStyle w:val="001000000000" w:firstRow="0" w:lastRow="0" w:firstColumn="1" w:lastColumn="0" w:oddVBand="0" w:evenVBand="0" w:oddHBand="0" w:evenHBand="0" w:firstRowFirstColumn="0" w:firstRowLastColumn="0" w:lastRowFirstColumn="0" w:lastRowLastColumn="0"/>
-            <w:tcW w:w="4675" w:type="dxa"/>
+            <w:tcW w:w="1885" w:type="dxa"/>
           </w:tcPr>
           <w:p>
             <w:pPr>
+              <w:jc w:val="center"/>
               <w:rPr>
                 <w:rFonts w:ascii="Century Schoolbook" w:hAnsi="Century Schoolbook"/>
               </w:rPr>
@@ -3384,7 +3459,7 @@
         </w:tc>
         <w:tc>
           <w:tcPr>
-            <w:tcW w:w="4675" w:type="dxa"/>
+            <w:tcW w:w="7465" w:type="dxa"/>
           </w:tcPr>
           <w:p>
             <w:pPr>
@@ -3416,10 +3491,11 @@
         <w:tc>
           <w:tcPr>
             <w:cnfStyle w:val="001000000000" w:firstRow="0" w:lastRow="0" w:firstColumn="1" w:lastColumn="0" w:oddVBand="0" w:evenVBand="0" w:oddHBand="0" w:evenHBand="0" w:firstRowFirstColumn="0" w:firstRowLastColumn="0" w:lastRowFirstColumn="0" w:lastRowLastColumn="0"/>
-            <w:tcW w:w="4675" w:type="dxa"/>
+            <w:tcW w:w="1885" w:type="dxa"/>
           </w:tcPr>
           <w:p>
             <w:pPr>
+              <w:jc w:val="center"/>
               <w:rPr>
                 <w:rFonts w:ascii="Century Schoolbook" w:hAnsi="Century Schoolbook"/>
               </w:rPr>
@@ -3428,14 +3504,13 @@
               <w:rPr>
                 <w:rFonts w:ascii="Century Schoolbook" w:hAnsi="Century Schoolbook"/>
               </w:rPr>
-              <w:lastRenderedPageBreak/>
               <w:t>Android Device</w:t>
             </w:r>
           </w:p>
         </w:tc>
         <w:tc>
           <w:tcPr>
-            <w:tcW w:w="4675" w:type="dxa"/>
+            <w:tcW w:w="7465" w:type="dxa"/>
           </w:tcPr>
           <w:p>
             <w:pPr>
@@ -3472,10 +3547,11 @@
         <w:tc>
           <w:tcPr>
             <w:cnfStyle w:val="001000000000" w:firstRow="0" w:lastRow="0" w:firstColumn="1" w:lastColumn="0" w:oddVBand="0" w:evenVBand="0" w:oddHBand="0" w:evenHBand="0" w:firstRowFirstColumn="0" w:firstRowLastColumn="0" w:lastRowFirstColumn="0" w:lastRowLastColumn="0"/>
-            <w:tcW w:w="4675" w:type="dxa"/>
+            <w:tcW w:w="1885" w:type="dxa"/>
           </w:tcPr>
           <w:p>
             <w:pPr>
+              <w:jc w:val="center"/>
               <w:rPr>
                 <w:rFonts w:ascii="Century Schoolbook" w:hAnsi="Century Schoolbook"/>
               </w:rPr>
@@ -3490,7 +3566,21 @@
               <w:rPr>
                 <w:rFonts w:ascii="Century Schoolbook" w:hAnsi="Century Schoolbook"/>
               </w:rPr>
-              <w:t>WeatherMa</w:t>
+              <w:t>Weather</w:t>
+            </w:r>
+          </w:p>
+          <w:p>
+            <w:pPr>
+              <w:jc w:val="center"/>
+              <w:rPr>
+                <w:rFonts w:ascii="Century Schoolbook" w:hAnsi="Century Schoolbook"/>
+              </w:rPr>
+            </w:pPr>
+            <w:r>
+              <w:rPr>
+                <w:rFonts w:ascii="Century Schoolbook" w:hAnsi="Century Schoolbook"/>
+              </w:rPr>
+              <w:t>Ma</w:t>
             </w:r>
             <w:r>
               <w:rPr>
@@ -3502,7 +3592,7 @@
         </w:tc>
         <w:tc>
           <w:tcPr>
-            <w:tcW w:w="4675" w:type="dxa"/>
+            <w:tcW w:w="7465" w:type="dxa"/>
           </w:tcPr>
           <w:p>
             <w:pPr>
@@ -3538,81 +3628,6 @@
           <w:rFonts w:ascii="Century Schoolbook" w:hAnsi="Century Schoolbook"/>
         </w:rPr>
         <w:tab/>
-      </w:r>
-    </w:p>
-    <w:p>
-      <w:pPr>
-        <w:rPr>
-          <w:rFonts w:ascii="Century Schoolbook" w:hAnsi="Century Schoolbook"/>
-        </w:rPr>
-      </w:pPr>
-      <w:r>
-        <w:rPr>
-          <w:rFonts w:ascii="Century Schoolbook" w:hAnsi="Century Schoolbook"/>
-        </w:rPr>
-        <w:tab/>
-      </w:r>
-    </w:p>
-    <w:p>
-      <w:pPr>
-        <w:rPr>
-          <w:rFonts w:ascii="Century Schoolbook" w:hAnsi="Century Schoolbook"/>
-        </w:rPr>
-      </w:pPr>
-      <w:r>
-        <w:rPr>
-          <w:rFonts w:ascii="Century Schoolbook" w:hAnsi="Century Schoolbook"/>
-        </w:rPr>
-        <w:tab/>
-      </w:r>
-    </w:p>
-    <w:p>
-      <w:pPr>
-        <w:rPr>
-          <w:rFonts w:ascii="Century Schoolbook" w:hAnsi="Century Schoolbook"/>
-        </w:rPr>
-      </w:pPr>
-      <w:r>
-        <w:rPr>
-          <w:rFonts w:ascii="Century Schoolbook" w:hAnsi="Century Schoolbook"/>
-        </w:rPr>
-        <w:tab/>
-      </w:r>
-    </w:p>
-    <w:p>
-      <w:pPr>
-        <w:rPr>
-          <w:rFonts w:ascii="Century Schoolbook" w:hAnsi="Century Schoolbook"/>
-        </w:rPr>
-      </w:pPr>
-      <w:r>
-        <w:rPr>
-          <w:rFonts w:ascii="Century Schoolbook" w:hAnsi="Century Schoolbook"/>
-        </w:rPr>
-        <w:tab/>
-      </w:r>
-    </w:p>
-    <w:p>
-      <w:pPr>
-        <w:rPr>
-          <w:rFonts w:ascii="Century Schoolbook" w:hAnsi="Century Schoolbook"/>
-        </w:rPr>
-      </w:pPr>
-    </w:p>
-    <w:p>
-      <w:pPr>
-        <w:rPr>
-          <w:rFonts w:ascii="Century Schoolbook" w:eastAsiaTheme="majorEastAsia" w:hAnsi="Century Schoolbook" w:cstheme="majorBidi"/>
-          <w:color w:val="2E74B5" w:themeColor="accent1" w:themeShade="BF"/>
-          <w:sz w:val="32"/>
-          <w:szCs w:val="32"/>
-        </w:rPr>
-      </w:pPr>
-      <w:r>
-        <w:rPr>
-          <w:rFonts w:ascii="Century Schoolbook" w:hAnsi="Century Schoolbook"/>
-        </w:rPr>
-        <w:br w:type="page"/>
       </w:r>
     </w:p>
     <w:p>
@@ -3623,12 +3638,12 @@
           <w:numId w:val="1"/>
         </w:numPr>
       </w:pPr>
-      <w:bookmarkStart w:id="7" w:name="_Toc474586332"/>
+      <w:bookmarkStart w:id="8" w:name="_Toc474994015"/>
       <w:r>
         <w:lastRenderedPageBreak/>
         <w:t>Overall Description</w:t>
       </w:r>
-      <w:bookmarkEnd w:id="7"/>
+      <w:bookmarkEnd w:id="8"/>
     </w:p>
     <w:p>
       <w:pPr>
@@ -3642,7 +3657,7 @@
       <w:pPr>
         <w:pStyle w:val="Heading2"/>
       </w:pPr>
-      <w:bookmarkStart w:id="8" w:name="_Toc474586333"/>
+      <w:bookmarkStart w:id="9" w:name="_Toc474994016"/>
       <w:r>
         <w:t>1.</w:t>
       </w:r>
@@ -3650,7 +3665,7 @@
         <w:tab/>
         <w:t>Document Perspective</w:t>
       </w:r>
-      <w:bookmarkEnd w:id="8"/>
+      <w:bookmarkEnd w:id="9"/>
     </w:p>
     <w:p>
       <w:pPr>
@@ -3676,7 +3691,7 @@
       <w:pPr>
         <w:pStyle w:val="Heading2"/>
       </w:pPr>
-      <w:bookmarkStart w:id="9" w:name="_Toc474586334"/>
+      <w:bookmarkStart w:id="10" w:name="_Toc474994017"/>
       <w:r>
         <w:t>2.</w:t>
       </w:r>
@@ -3684,7 +3699,7 @@
         <w:tab/>
         <w:t>Document Functions</w:t>
       </w:r>
-      <w:bookmarkEnd w:id="9"/>
+      <w:bookmarkEnd w:id="10"/>
     </w:p>
     <w:p>
       <w:pPr>
@@ -3710,7 +3725,7 @@
       <w:pPr>
         <w:pStyle w:val="Heading2"/>
       </w:pPr>
-      <w:bookmarkStart w:id="10" w:name="_Toc474586335"/>
+      <w:bookmarkStart w:id="11" w:name="_Toc474994018"/>
       <w:r>
         <w:t>3.</w:t>
       </w:r>
@@ -3718,7 +3733,7 @@
         <w:tab/>
         <w:t>User Characteristics</w:t>
       </w:r>
-      <w:bookmarkEnd w:id="10"/>
+      <w:bookmarkEnd w:id="11"/>
     </w:p>
     <w:p>
       <w:pPr>
@@ -3750,7 +3765,7 @@
       <w:pPr>
         <w:pStyle w:val="Heading2"/>
       </w:pPr>
-      <w:bookmarkStart w:id="11" w:name="_Toc474586336"/>
+      <w:bookmarkStart w:id="12" w:name="_Toc474994019"/>
       <w:r>
         <w:t>4.</w:t>
       </w:r>
@@ -3758,7 +3773,7 @@
         <w:tab/>
         <w:t>End-User Operating Environment</w:t>
       </w:r>
-      <w:bookmarkEnd w:id="11"/>
+      <w:bookmarkEnd w:id="12"/>
     </w:p>
     <w:p>
       <w:pPr>
@@ -3790,7 +3805,7 @@
       <w:pPr>
         <w:pStyle w:val="Heading2"/>
       </w:pPr>
-      <w:bookmarkStart w:id="12" w:name="_Toc474586337"/>
+      <w:bookmarkStart w:id="13" w:name="_Toc474994020"/>
       <w:r>
         <w:t>5.</w:t>
       </w:r>
@@ -3798,7 +3813,7 @@
         <w:tab/>
         <w:t>Design and Implementation Constraints</w:t>
       </w:r>
-      <w:bookmarkEnd w:id="12"/>
+      <w:bookmarkEnd w:id="13"/>
     </w:p>
     <w:p>
       <w:pPr>
@@ -3850,27 +3865,46 @@
           <w:numId w:val="1"/>
         </w:numPr>
       </w:pPr>
-      <w:bookmarkStart w:id="13" w:name="_Toc474586338"/>
+      <w:bookmarkStart w:id="14" w:name="_Toc474994021"/>
       <w:r>
         <w:lastRenderedPageBreak/>
         <w:t>Functional Requirements</w:t>
       </w:r>
-      <w:bookmarkEnd w:id="13"/>
-    </w:p>
-    <w:p/>
+      <w:bookmarkEnd w:id="14"/>
+    </w:p>
+    <w:p>
+      <w:pPr>
+        <w:rPr>
+          <w:rFonts w:ascii="Century Schoolbook" w:hAnsi="Century Schoolbook"/>
+        </w:rPr>
+      </w:pPr>
+    </w:p>
     <w:p>
       <w:pPr>
         <w:pStyle w:val="Heading2"/>
       </w:pPr>
+      <w:bookmarkStart w:id="15" w:name="_Toc474994022"/>
       <w:r>
         <w:t>Summary</w:t>
       </w:r>
-    </w:p>
-    <w:p>
-      <w:r>
+      <w:bookmarkEnd w:id="15"/>
+    </w:p>
+    <w:p>
+      <w:pPr>
+        <w:rPr>
+          <w:rFonts w:ascii="Century Schoolbook" w:hAnsi="Century Schoolbook"/>
+        </w:rPr>
+      </w:pPr>
+      <w:r>
+        <w:rPr>
+          <w:rFonts w:ascii="Century Schoolbook" w:hAnsi="Century Schoolbook"/>
+        </w:rPr>
         <w:t xml:space="preserve">This application will display the weather information for a location that the user specifies. The application will use </w:t>
       </w:r>
       <w:r>
+        <w:rPr>
+          <w:rFonts w:ascii="Century Schoolbook" w:hAnsi="Century Schoolbook"/>
+        </w:rPr>
         <w:t>the following tools:</w:t>
       </w:r>
     </w:p>
@@ -3881,11 +3915,20 @@
           <w:ilvl w:val="0"/>
           <w:numId w:val="2"/>
         </w:numPr>
-      </w:pPr>
-      <w:r>
+        <w:rPr>
+          <w:rFonts w:ascii="Century Schoolbook" w:hAnsi="Century Schoolbook"/>
+        </w:rPr>
+      </w:pPr>
+      <w:r>
+        <w:rPr>
+          <w:rFonts w:ascii="Century Schoolbook" w:hAnsi="Century Schoolbook"/>
+        </w:rPr>
         <w:t>Android Studio</w:t>
       </w:r>
       <w:r>
+        <w:rPr>
+          <w:rFonts w:ascii="Century Schoolbook" w:hAnsi="Century Schoolbook"/>
+        </w:rPr>
         <w:t xml:space="preserve"> as the integrated development environment</w:t>
       </w:r>
     </w:p>
@@ -3896,11 +3939,22 @@
           <w:ilvl w:val="0"/>
           <w:numId w:val="2"/>
         </w:numPr>
-      </w:pPr>
-      <w:r>
+        <w:rPr>
+          <w:rFonts w:ascii="Century Schoolbook" w:hAnsi="Century Schoolbook"/>
+        </w:rPr>
+      </w:pPr>
+      <w:proofErr w:type="spellStart"/>
+      <w:r>
+        <w:rPr>
+          <w:rFonts w:ascii="Century Schoolbook" w:hAnsi="Century Schoolbook"/>
+        </w:rPr>
         <w:t>Git</w:t>
       </w:r>
-      <w:r>
+      <w:proofErr w:type="spellEnd"/>
+      <w:r>
+        <w:rPr>
+          <w:rFonts w:ascii="Century Schoolbook" w:hAnsi="Century Schoolbook"/>
+        </w:rPr>
         <w:t xml:space="preserve"> for version control</w:t>
       </w:r>
     </w:p>
@@ -3911,11 +3965,20 @@
           <w:ilvl w:val="0"/>
           <w:numId w:val="2"/>
         </w:numPr>
-      </w:pPr>
-      <w:r>
+        <w:rPr>
+          <w:rFonts w:ascii="Century Schoolbook" w:hAnsi="Century Schoolbook"/>
+        </w:rPr>
+      </w:pPr>
+      <w:r>
+        <w:rPr>
+          <w:rFonts w:ascii="Century Schoolbook" w:hAnsi="Century Schoolbook"/>
+        </w:rPr>
         <w:t>GitHub</w:t>
       </w:r>
       <w:r>
+        <w:rPr>
+          <w:rFonts w:ascii="Century Schoolbook" w:hAnsi="Century Schoolbook"/>
+        </w:rPr>
         <w:t xml:space="preserve"> to store the repository of code</w:t>
       </w:r>
     </w:p>
@@ -3926,17 +3989,32 @@
           <w:ilvl w:val="0"/>
           <w:numId w:val="2"/>
         </w:numPr>
-      </w:pPr>
-      <w:r>
+        <w:rPr>
+          <w:rFonts w:ascii="Century Schoolbook" w:hAnsi="Century Schoolbook"/>
+        </w:rPr>
+      </w:pPr>
+      <w:r>
+        <w:rPr>
+          <w:rFonts w:ascii="Century Schoolbook" w:hAnsi="Century Schoolbook"/>
+        </w:rPr>
         <w:t>J</w:t>
       </w:r>
       <w:r>
+        <w:rPr>
+          <w:rFonts w:ascii="Century Schoolbook" w:hAnsi="Century Schoolbook"/>
+        </w:rPr>
         <w:t>U</w:t>
       </w:r>
       <w:r>
+        <w:rPr>
+          <w:rFonts w:ascii="Century Schoolbook" w:hAnsi="Century Schoolbook"/>
+        </w:rPr>
         <w:t>nit</w:t>
       </w:r>
       <w:r>
+        <w:rPr>
+          <w:rFonts w:ascii="Century Schoolbook" w:hAnsi="Century Schoolbook"/>
+        </w:rPr>
         <w:t xml:space="preserve"> for unit testing</w:t>
       </w:r>
     </w:p>
@@ -3947,11 +4025,22 @@
           <w:ilvl w:val="0"/>
           <w:numId w:val="2"/>
         </w:numPr>
-      </w:pPr>
-      <w:r>
+        <w:rPr>
+          <w:rFonts w:ascii="Century Schoolbook" w:hAnsi="Century Schoolbook"/>
+        </w:rPr>
+      </w:pPr>
+      <w:proofErr w:type="spellStart"/>
+      <w:r>
+        <w:rPr>
+          <w:rFonts w:ascii="Century Schoolbook" w:hAnsi="Century Schoolbook"/>
+        </w:rPr>
         <w:t>SimpleUML</w:t>
       </w:r>
-      <w:r>
+      <w:proofErr w:type="spellEnd"/>
+      <w:r>
+        <w:rPr>
+          <w:rFonts w:ascii="Century Schoolbook" w:hAnsi="Century Schoolbook"/>
+        </w:rPr>
         <w:t xml:space="preserve"> to convert from code to a UML class diagram</w:t>
       </w:r>
     </w:p>
@@ -3962,11 +4051,20 @@
           <w:ilvl w:val="0"/>
           <w:numId w:val="2"/>
         </w:numPr>
-      </w:pPr>
-      <w:r>
+        <w:rPr>
+          <w:rFonts w:ascii="Century Schoolbook" w:hAnsi="Century Schoolbook"/>
+        </w:rPr>
+      </w:pPr>
+      <w:r>
+        <w:rPr>
+          <w:rFonts w:ascii="Century Schoolbook" w:hAnsi="Century Schoolbook"/>
+        </w:rPr>
         <w:t>Javadoc</w:t>
       </w:r>
       <w:r>
+        <w:rPr>
+          <w:rFonts w:ascii="Century Schoolbook" w:hAnsi="Century Schoolbook"/>
+        </w:rPr>
         <w:t xml:space="preserve"> for code documentation</w:t>
       </w:r>
     </w:p>
@@ -3977,11 +4075,20 @@
           <w:ilvl w:val="0"/>
           <w:numId w:val="2"/>
         </w:numPr>
-      </w:pPr>
-      <w:r>
+        <w:rPr>
+          <w:rFonts w:ascii="Century Schoolbook" w:hAnsi="Century Schoolbook"/>
+        </w:rPr>
+      </w:pPr>
+      <w:r>
+        <w:rPr>
+          <w:rFonts w:ascii="Century Schoolbook" w:hAnsi="Century Schoolbook"/>
+        </w:rPr>
         <w:t>OKHTTP</w:t>
       </w:r>
       <w:r>
+        <w:rPr>
+          <w:rFonts w:ascii="Century Schoolbook" w:hAnsi="Century Schoolbook"/>
+        </w:rPr>
         <w:t xml:space="preserve"> for building and sending the HTTP request</w:t>
       </w:r>
     </w:p>
@@ -3992,15 +4099,22 @@
           <w:ilvl w:val="0"/>
           <w:numId w:val="2"/>
         </w:numPr>
-      </w:pPr>
-      <w:r>
+        <w:rPr>
+          <w:rFonts w:ascii="Century Schoolbook" w:hAnsi="Century Schoolbook"/>
+        </w:rPr>
+      </w:pPr>
+      <w:r>
+        <w:rPr>
+          <w:rFonts w:ascii="Century Schoolbook" w:hAnsi="Century Schoolbook"/>
+        </w:rPr>
         <w:t>OpenWeatherMap API</w:t>
       </w:r>
       <w:r>
+        <w:rPr>
+          <w:rFonts w:ascii="Century Schoolbook" w:hAnsi="Century Schoolbook"/>
+        </w:rPr>
         <w:t xml:space="preserve"> for getting weather data from the OpenWeatherMap service</w:t>
       </w:r>
-      <w:bookmarkStart w:id="14" w:name="_GoBack"/>
-      <w:bookmarkEnd w:id="14"/>
     </w:p>
     <w:p>
       <w:pPr>
@@ -4013,7 +4127,7 @@
       <w:pPr>
         <w:pStyle w:val="Heading2"/>
       </w:pPr>
-      <w:bookmarkStart w:id="15" w:name="_Toc474586339"/>
+      <w:bookmarkStart w:id="16" w:name="_Toc474994023"/>
       <w:r>
         <w:t>1.</w:t>
       </w:r>
@@ -4021,16 +4135,17 @@
         <w:tab/>
         <w:t>GPS Position</w:t>
       </w:r>
-      <w:bookmarkEnd w:id="15"/>
-    </w:p>
-    <w:p>
-      <w:pPr>
-        <w:rPr>
-          <w:rFonts w:ascii="Century Schoolbook" w:hAnsi="Century Schoolbook"/>
-        </w:rPr>
-      </w:pPr>
-      <w:r>
-        <w:rPr>
+      <w:bookmarkEnd w:id="16"/>
+    </w:p>
+    <w:p>
+      <w:pPr>
+        <w:rPr>
+          <w:rFonts w:ascii="Century Schoolbook" w:hAnsi="Century Schoolbook"/>
+        </w:rPr>
+      </w:pPr>
+      <w:r>
+        <w:rPr>
+          <w:rFonts w:ascii="Century Schoolbook" w:hAnsi="Century Schoolbook"/>
           <w:noProof/>
         </w:rPr>
         <w:drawing>
@@ -4107,7 +4222,7 @@
       <w:pPr>
         <w:pStyle w:val="Heading3"/>
       </w:pPr>
-      <w:bookmarkStart w:id="16" w:name="_Toc474586340"/>
+      <w:bookmarkStart w:id="17" w:name="_Toc474994024"/>
       <w:r>
         <w:t>1.1.</w:t>
       </w:r>
@@ -4115,7 +4230,7 @@
         <w:tab/>
         <w:t>Use Case 1:</w:t>
       </w:r>
-      <w:bookmarkEnd w:id="16"/>
+      <w:bookmarkEnd w:id="17"/>
     </w:p>
     <w:p>
       <w:pPr>
@@ -4404,15 +4519,16 @@
       <w:pPr>
         <w:pStyle w:val="Heading3"/>
       </w:pPr>
-      <w:bookmarkStart w:id="17" w:name="_Toc474586341"/>
-      <w:r>
+      <w:bookmarkStart w:id="18" w:name="_Toc474994025"/>
+      <w:r>
+        <w:lastRenderedPageBreak/>
         <w:t>1.2.</w:t>
       </w:r>
       <w:r>
         <w:tab/>
         <w:t>Use Case 2:</w:t>
       </w:r>
-      <w:bookmarkEnd w:id="17"/>
+      <w:bookmarkEnd w:id="18"/>
     </w:p>
     <w:p>
       <w:pPr>
@@ -4594,7 +4710,21 @@
           <w:rFonts w:ascii="Century Schoolbook" w:hAnsi="Century Schoolbook"/>
         </w:rPr>
         <w:tab/>
-        <w:t>The Android application does not receive the GPS condition within the WaitForGPS window.</w:t>
+        <w:t xml:space="preserve">The Android application does not receive the GPS condition within the </w:t>
+      </w:r>
+      <w:proofErr w:type="spellStart"/>
+      <w:r>
+        <w:rPr>
+          <w:rFonts w:ascii="Century Schoolbook" w:hAnsi="Century Schoolbook"/>
+        </w:rPr>
+        <w:t>WaitForGPS</w:t>
+      </w:r>
+      <w:proofErr w:type="spellEnd"/>
+      <w:r>
+        <w:rPr>
+          <w:rFonts w:ascii="Century Schoolbook" w:hAnsi="Century Schoolbook"/>
+        </w:rPr>
+        <w:t xml:space="preserve"> window.</w:t>
       </w:r>
     </w:p>
     <w:p>
@@ -4707,7 +4837,7 @@
       <w:pPr>
         <w:pStyle w:val="Heading2"/>
       </w:pPr>
-      <w:bookmarkStart w:id="18" w:name="_Toc474586342"/>
+      <w:bookmarkStart w:id="19" w:name="_Toc474994026"/>
       <w:r>
         <w:t>2.</w:t>
       </w:r>
@@ -4721,7 +4851,7 @@
         </w:rPr>
         <w:t>Selection</w:t>
       </w:r>
-      <w:bookmarkEnd w:id="18"/>
+      <w:bookmarkEnd w:id="19"/>
     </w:p>
     <w:p>
       <w:pPr>
@@ -4745,14 +4875,28 @@
         <w:rPr>
           <w:rFonts w:ascii="Century Schoolbook" w:hAnsi="Century Schoolbook"/>
         </w:rPr>
-        <w:t xml:space="preserve"> will allow the user to select a city from a ComboBox list.</w:t>
+        <w:t xml:space="preserve"> will allow the user to select a city from a </w:t>
+      </w:r>
+      <w:proofErr w:type="spellStart"/>
+      <w:r>
+        <w:rPr>
+          <w:rFonts w:ascii="Century Schoolbook" w:hAnsi="Century Schoolbook"/>
+        </w:rPr>
+        <w:t>ComboBox</w:t>
+      </w:r>
+      <w:proofErr w:type="spellEnd"/>
+      <w:r>
+        <w:rPr>
+          <w:rFonts w:ascii="Century Schoolbook" w:hAnsi="Century Schoolbook"/>
+        </w:rPr>
+        <w:t xml:space="preserve"> list.</w:t>
       </w:r>
     </w:p>
     <w:p>
       <w:pPr>
         <w:pStyle w:val="Heading3"/>
       </w:pPr>
-      <w:bookmarkStart w:id="19" w:name="_Toc474586343"/>
+      <w:bookmarkStart w:id="20" w:name="_Toc474994027"/>
       <w:r>
         <w:t>2.1.</w:t>
       </w:r>
@@ -4766,7 +4910,7 @@
       <w:r>
         <w:t>:</w:t>
       </w:r>
-      <w:bookmarkEnd w:id="19"/>
+      <w:bookmarkEnd w:id="20"/>
     </w:p>
     <w:p>
       <w:pPr>
@@ -5054,18 +5198,37 @@
           <w:szCs w:val="26"/>
         </w:rPr>
       </w:pPr>
-      <w:bookmarkStart w:id="20" w:name="_Toc474586344"/>
-    </w:p>
-    <w:p/>
+    </w:p>
+    <w:p>
+      <w:pPr>
+        <w:rPr>
+          <w:rFonts w:ascii="Century Schoolbook" w:hAnsi="Century Schoolbook"/>
+        </w:rPr>
+      </w:pPr>
+    </w:p>
+    <w:p>
+      <w:pPr>
+        <w:rPr>
+          <w:rFonts w:ascii="Century Schoolbook" w:eastAsiaTheme="majorEastAsia" w:hAnsi="Century Schoolbook" w:cstheme="majorBidi"/>
+          <w:color w:val="2E74B5" w:themeColor="accent1" w:themeShade="BF"/>
+          <w:sz w:val="26"/>
+          <w:szCs w:val="26"/>
+        </w:rPr>
+      </w:pPr>
+      <w:r>
+        <w:br w:type="page"/>
+      </w:r>
+    </w:p>
     <w:p>
       <w:pPr>
         <w:pStyle w:val="Heading2"/>
       </w:pPr>
+      <w:bookmarkStart w:id="21" w:name="_Toc474994028"/>
       <w:r>
         <w:lastRenderedPageBreak/>
         <w:t>3. Data Return Errors</w:t>
       </w:r>
-      <w:bookmarkEnd w:id="20"/>
+      <w:bookmarkEnd w:id="21"/>
     </w:p>
     <w:p>
       <w:pPr>
@@ -5091,7 +5254,7 @@
       <w:pPr>
         <w:pStyle w:val="Heading3"/>
       </w:pPr>
-      <w:bookmarkStart w:id="21" w:name="_Toc474586345"/>
+      <w:bookmarkStart w:id="22" w:name="_Toc474994029"/>
       <w:r>
         <w:t>3.1</w:t>
       </w:r>
@@ -5099,7 +5262,7 @@
         <w:tab/>
         <w:t>Use Case 4:</w:t>
       </w:r>
-      <w:bookmarkEnd w:id="21"/>
+      <w:bookmarkEnd w:id="22"/>
     </w:p>
     <w:p>
       <w:pPr>
@@ -5274,19 +5437,21 @@
         <w:rPr>
           <w:rFonts w:ascii="Century Schoolbook" w:hAnsi="Century Schoolbook"/>
         </w:rPr>
-        <w:t>does</w:t>
-      </w:r>
-      <w:r>
-        <w:rPr>
-          <w:rFonts w:ascii="Century Schoolbook" w:hAnsi="Century Schoolbook"/>
-        </w:rPr>
-        <w:t xml:space="preserve"> not receive a reply within the </w:t>
-      </w:r>
-      <w:r>
-        <w:rPr>
-          <w:rFonts w:ascii="Century Schoolbook" w:hAnsi="Century Schoolbook"/>
-        </w:rPr>
-        <w:t>WaitForWeather window.</w:t>
+        <w:t xml:space="preserve">does not receive a reply within the </w:t>
+      </w:r>
+      <w:proofErr w:type="spellStart"/>
+      <w:r>
+        <w:rPr>
+          <w:rFonts w:ascii="Century Schoolbook" w:hAnsi="Century Schoolbook"/>
+        </w:rPr>
+        <w:t>WaitForWeather</w:t>
+      </w:r>
+      <w:proofErr w:type="spellEnd"/>
+      <w:r>
+        <w:rPr>
+          <w:rFonts w:ascii="Century Schoolbook" w:hAnsi="Century Schoolbook"/>
+        </w:rPr>
+        <w:t xml:space="preserve"> window.</w:t>
       </w:r>
     </w:p>
     <w:p>
@@ -5432,7 +5597,7 @@
       <w:pPr>
         <w:pStyle w:val="Heading3"/>
       </w:pPr>
-      <w:bookmarkStart w:id="22" w:name="_Toc474586346"/>
+      <w:bookmarkStart w:id="23" w:name="_Toc474994030"/>
       <w:r>
         <w:t>3.</w:t>
       </w:r>
@@ -5452,7 +5617,7 @@
       <w:r>
         <w:t>:</w:t>
       </w:r>
-      <w:bookmarkEnd w:id="22"/>
+      <w:bookmarkEnd w:id="23"/>
     </w:p>
     <w:p>
       <w:pPr>
@@ -5484,13 +5649,7 @@
         <w:rPr>
           <w:rFonts w:ascii="Century Schoolbook" w:hAnsi="Century Schoolbook"/>
         </w:rPr>
-        <w:t xml:space="preserve">Available </w:t>
-      </w:r>
-      <w:r>
-        <w:rPr>
-          <w:rFonts w:ascii="Century Schoolbook" w:hAnsi="Century Schoolbook"/>
-        </w:rPr>
-        <w:t>for</w:t>
+        <w:t>Available for</w:t>
       </w:r>
       <w:r>
         <w:rPr>
@@ -5616,18 +5775,7 @@
           <w:rFonts w:ascii="Century Schoolbook" w:hAnsi="Century Schoolbook"/>
         </w:rPr>
         <w:tab/>
-      </w:r>
-      <w:r>
-        <w:rPr>
-          <w:rFonts w:ascii="Century Schoolbook" w:hAnsi="Century Schoolbook"/>
-        </w:rPr>
-        <w:t>The</w:t>
-      </w:r>
-      <w:r>
-        <w:rPr>
-          <w:rFonts w:ascii="Century Schoolbook" w:hAnsi="Century Schoolbook"/>
-        </w:rPr>
-        <w:t xml:space="preserve"> Android application attempts to fetch real-time weather infor</w:t>
+        <w:t>The Android application attempts to fetch real-time weather infor</w:t>
       </w:r>
       <w:r>
         <w:rPr>
@@ -5639,19 +5787,7 @@
         <w:rPr>
           <w:rFonts w:ascii="Century Schoolbook" w:hAnsi="Century Schoolbook"/>
         </w:rPr>
-        <w:t xml:space="preserve">p API but </w:t>
-      </w:r>
-      <w:r>
-        <w:rPr>
-          <w:rFonts w:ascii="Century Schoolbook" w:hAnsi="Century Schoolbook"/>
-        </w:rPr>
-        <w:t>does</w:t>
-      </w:r>
-      <w:r>
-        <w:rPr>
-          <w:rFonts w:ascii="Century Schoolbook" w:hAnsi="Century Schoolbook"/>
-        </w:rPr>
-        <w:t xml:space="preserve"> not receive an unexpected reply or no usable data within the reply</w:t>
+        <w:t>p API but does not receive an unexpected reply or no usable data within the reply</w:t>
       </w:r>
     </w:p>
     <w:p>
@@ -5669,74 +5805,75 @@
         <w:rPr>
           <w:rFonts w:ascii="Century Schoolbook" w:hAnsi="Century Schoolbook"/>
         </w:rPr>
-        <w:t>2</w:t>
-      </w:r>
-      <w:r>
-        <w:rPr>
-          <w:rFonts w:ascii="Century Schoolbook" w:hAnsi="Century Schoolbook"/>
-        </w:rPr>
-        <w:t>.</w:t>
+        <w:t>2.</w:t>
       </w:r>
       <w:r>
         <w:rPr>
           <w:rFonts w:ascii="Century Schoolbook" w:hAnsi="Century Schoolbook"/>
         </w:rPr>
         <w:tab/>
-        <w:t>The display shows “</w:t>
-      </w:r>
-      <w:r>
-        <w:rPr>
-          <w:rFonts w:ascii="Century Schoolbook" w:hAnsi="Century Schoolbook"/>
-        </w:rPr>
-        <w:t>Error”</w:t>
-      </w:r>
-      <w:r>
-        <w:rPr>
-          <w:rFonts w:ascii="Century Schoolbook" w:hAnsi="Century Schoolbook"/>
-        </w:rPr>
+        <w:t xml:space="preserve">The display shows “Error” </w:t>
+      </w:r>
+      <w:r>
+        <w:rPr>
+          <w:rFonts w:ascii="Century Schoolbook" w:hAnsi="Century Schoolbook"/>
+        </w:rPr>
+        <w:t>with the option to retry.</w:t>
+      </w:r>
+    </w:p>
+    <w:p>
+      <w:pPr>
+        <w:ind w:left="720"/>
+        <w:rPr>
+          <w:rFonts w:ascii="Century Schoolbook" w:hAnsi="Century Schoolbook"/>
+        </w:rPr>
+      </w:pPr>
+      <w:r>
+        <w:rPr>
+          <w:rFonts w:ascii="Century Schoolbook" w:hAnsi="Century Schoolbook"/>
+        </w:rPr>
+        <w:t>Requirements:</w:t>
+      </w:r>
+    </w:p>
+    <w:p>
+      <w:pPr>
+        <w:spacing w:after="0"/>
+        <w:rPr>
+          <w:rFonts w:ascii="Century Schoolbook" w:hAnsi="Century Schoolbook"/>
+        </w:rPr>
+      </w:pPr>
+    </w:p>
+    <w:p>
+      <w:pPr>
+        <w:pStyle w:val="Heading1"/>
+      </w:pPr>
+      <w:r>
         <w:t xml:space="preserve"> </w:t>
       </w:r>
-      <w:r>
-        <w:rPr>
-          <w:rFonts w:ascii="Century Schoolbook" w:hAnsi="Century Schoolbook"/>
-        </w:rPr>
-        <w:t>with the option to retry.</w:t>
-      </w:r>
-    </w:p>
-    <w:p>
-      <w:pPr>
-        <w:ind w:left="720"/>
-        <w:rPr>
-          <w:rFonts w:ascii="Century Schoolbook" w:hAnsi="Century Schoolbook"/>
-        </w:rPr>
-      </w:pPr>
-      <w:r>
-        <w:rPr>
-          <w:rFonts w:ascii="Century Schoolbook" w:hAnsi="Century Schoolbook"/>
-        </w:rPr>
-        <w:t>Requirements:</w:t>
-      </w:r>
-    </w:p>
-    <w:p>
-      <w:pPr>
-        <w:spacing w:after="0"/>
-        <w:rPr>
-          <w:rFonts w:ascii="Century Schoolbook" w:hAnsi="Century Schoolbook"/>
-        </w:rPr>
-      </w:pPr>
+    </w:p>
+    <w:p>
+      <w:pPr>
+        <w:rPr>
+          <w:rFonts w:ascii="Century Schoolbook" w:eastAsiaTheme="majorEastAsia" w:hAnsi="Century Schoolbook" w:cstheme="majorBidi"/>
+          <w:color w:val="2E74B5" w:themeColor="accent1" w:themeShade="BF"/>
+          <w:sz w:val="32"/>
+          <w:szCs w:val="32"/>
+        </w:rPr>
+      </w:pPr>
+      <w:r>
+        <w:br w:type="page"/>
+      </w:r>
     </w:p>
     <w:p>
       <w:pPr>
         <w:pStyle w:val="Heading1"/>
       </w:pPr>
-      <w:r>
-        <w:t xml:space="preserve"> </w:t>
-      </w:r>
-      <w:bookmarkStart w:id="23" w:name="_Toc474586347"/>
-      <w:r>
+      <w:bookmarkStart w:id="24" w:name="_Toc474994031"/>
+      <w:r>
+        <w:lastRenderedPageBreak/>
         <w:t>IV. Non Functional Requirements</w:t>
       </w:r>
-      <w:bookmarkEnd w:id="23"/>
+      <w:bookmarkEnd w:id="24"/>
     </w:p>
     <w:p>
       <w:pPr>
@@ -5767,16 +5904,15 @@
       <w:pPr>
         <w:pStyle w:val="Heading2"/>
       </w:pPr>
-      <w:bookmarkStart w:id="24" w:name="_Toc474586348"/>
-      <w:r>
-        <w:lastRenderedPageBreak/>
+      <w:bookmarkStart w:id="25" w:name="_Toc474994032"/>
+      <w:r>
         <w:t>1.</w:t>
       </w:r>
       <w:r>
         <w:tab/>
         <w:t>Reliability:</w:t>
       </w:r>
-      <w:bookmarkEnd w:id="24"/>
+      <w:bookmarkEnd w:id="25"/>
     </w:p>
     <w:p>
       <w:pPr>
@@ -5820,7 +5956,7 @@
       <w:pPr>
         <w:pStyle w:val="Heading2"/>
       </w:pPr>
-      <w:bookmarkStart w:id="25" w:name="_Toc474586349"/>
+      <w:bookmarkStart w:id="26" w:name="_Toc474994033"/>
       <w:r>
         <w:t>2.</w:t>
       </w:r>
@@ -5828,7 +5964,7 @@
         <w:tab/>
         <w:t>Robustness:</w:t>
       </w:r>
-      <w:bookmarkEnd w:id="25"/>
+      <w:bookmarkEnd w:id="26"/>
     </w:p>
     <w:p>
       <w:pPr>
@@ -5878,7 +6014,7 @@
       <w:pPr>
         <w:pStyle w:val="Heading2"/>
       </w:pPr>
-      <w:bookmarkStart w:id="26" w:name="_Toc474586350"/>
+      <w:bookmarkStart w:id="27" w:name="_Toc474994034"/>
       <w:r>
         <w:t>3.</w:t>
       </w:r>
@@ -5886,7 +6022,7 @@
         <w:tab/>
         <w:t>Maintainability</w:t>
       </w:r>
-      <w:bookmarkEnd w:id="26"/>
+      <w:bookmarkEnd w:id="27"/>
       <w:r>
         <w:t xml:space="preserve"> </w:t>
       </w:r>
@@ -5951,7 +6087,7 @@
       <w:pPr>
         <w:pStyle w:val="Heading2"/>
       </w:pPr>
-      <w:bookmarkStart w:id="27" w:name="_Toc474586351"/>
+      <w:bookmarkStart w:id="28" w:name="_Toc474994035"/>
       <w:r>
         <w:t>4.</w:t>
       </w:r>
@@ -5959,7 +6095,7 @@
         <w:tab/>
         <w:t>Security</w:t>
       </w:r>
-      <w:bookmarkEnd w:id="27"/>
+      <w:bookmarkEnd w:id="28"/>
     </w:p>
     <w:p>
       <w:pPr>
@@ -6019,7 +6155,7 @@
 </file>
 
 <file path=word/endnotes.xml><?xml version="1.0" encoding="utf-8"?>
-<w:endnotes xmlns:wpc="http://schemas.microsoft.com/office/word/2010/wordprocessingCanvas" xmlns:mo="http://schemas.microsoft.com/office/mac/office/2008/main" xmlns:mc="http://schemas.openxmlformats.org/markup-compatibility/2006" xmlns:mv="urn:schemas-microsoft-com:mac:vml" xmlns:o="urn:schemas-microsoft-com:office:office" xmlns:r="http://schemas.openxmlformats.org/officeDocument/2006/relationships" xmlns:m="http://schemas.openxmlformats.org/officeDocument/2006/math" xmlns:v="urn:schemas-microsoft-com:vml" xmlns:wp14="http://schemas.microsoft.com/office/word/2010/wordprocessingDrawing" xmlns:wp="http://schemas.openxmlformats.org/drawingml/2006/wordprocessingDrawing" xmlns:w10="urn:schemas-microsoft-com:office:word" xmlns:w="http://schemas.openxmlformats.org/wordprocessingml/2006/main" xmlns:w14="http://schemas.microsoft.com/office/word/2010/wordml" xmlns:w15="http://schemas.microsoft.com/office/word/2012/wordml" xmlns:wpg="http://schemas.microsoft.com/office/word/2010/wordprocessingGroup" xmlns:wpi="http://schemas.microsoft.com/office/word/2010/wordprocessingInk" xmlns:wne="http://schemas.microsoft.com/office/word/2006/wordml" xmlns:wps="http://schemas.microsoft.com/office/word/2010/wordprocessingShape" mc:Ignorable="w14 w15 wp14">
+<w:endnotes xmlns:wpc="http://schemas.microsoft.com/office/word/2010/wordprocessingCanvas" xmlns:cx="http://schemas.microsoft.com/office/drawing/2014/chartex" xmlns:cx1="http://schemas.microsoft.com/office/drawing/2015/9/8/chartex" xmlns:cx2="http://schemas.microsoft.com/office/drawing/2015/10/21/chartex" xmlns:mc="http://schemas.openxmlformats.org/markup-compatibility/2006" xmlns:o="urn:schemas-microsoft-com:office:office" xmlns:r="http://schemas.openxmlformats.org/officeDocument/2006/relationships" xmlns:m="http://schemas.openxmlformats.org/officeDocument/2006/math" xmlns:v="urn:schemas-microsoft-com:vml" xmlns:wp14="http://schemas.microsoft.com/office/word/2010/wordprocessingDrawing" xmlns:wp="http://schemas.openxmlformats.org/drawingml/2006/wordprocessingDrawing" xmlns:w10="urn:schemas-microsoft-com:office:word" xmlns:w="http://schemas.openxmlformats.org/wordprocessingml/2006/main" xmlns:w14="http://schemas.microsoft.com/office/word/2010/wordml" xmlns:w15="http://schemas.microsoft.com/office/word/2012/wordml" xmlns:w16se="http://schemas.microsoft.com/office/word/2015/wordml/symex" xmlns:wpg="http://schemas.microsoft.com/office/word/2010/wordprocessingGroup" xmlns:wpi="http://schemas.microsoft.com/office/word/2010/wordprocessingInk" xmlns:wne="http://schemas.microsoft.com/office/word/2006/wordml" xmlns:wps="http://schemas.microsoft.com/office/word/2010/wordprocessingShape" mc:Ignorable="w14 w15 w16se wp14">
   <w:endnote w:type="separator" w:id="-1">
     <w:p>
       <w:pPr>
@@ -6044,7 +6180,7 @@
 </file>
 
 <file path=word/footer1.xml><?xml version="1.0" encoding="utf-8"?>
-<w:ftr xmlns:wpc="http://schemas.microsoft.com/office/word/2010/wordprocessingCanvas" xmlns:mo="http://schemas.microsoft.com/office/mac/office/2008/main" xmlns:mc="http://schemas.openxmlformats.org/markup-compatibility/2006" xmlns:mv="urn:schemas-microsoft-com:mac:vml" xmlns:o="urn:schemas-microsoft-com:office:office" xmlns:r="http://schemas.openxmlformats.org/officeDocument/2006/relationships" xmlns:m="http://schemas.openxmlformats.org/officeDocument/2006/math" xmlns:v="urn:schemas-microsoft-com:vml" xmlns:wp14="http://schemas.microsoft.com/office/word/2010/wordprocessingDrawing" xmlns:wp="http://schemas.openxmlformats.org/drawingml/2006/wordprocessingDrawing" xmlns:w10="urn:schemas-microsoft-com:office:word" xmlns:w="http://schemas.openxmlformats.org/wordprocessingml/2006/main" xmlns:w14="http://schemas.microsoft.com/office/word/2010/wordml" xmlns:w15="http://schemas.microsoft.com/office/word/2012/wordml" xmlns:wpg="http://schemas.microsoft.com/office/word/2010/wordprocessingGroup" xmlns:wpi="http://schemas.microsoft.com/office/word/2010/wordprocessingInk" xmlns:wne="http://schemas.microsoft.com/office/word/2006/wordml" xmlns:wps="http://schemas.microsoft.com/office/word/2010/wordprocessingShape" mc:Ignorable="w14 w15 wp14">
+<w:ftr xmlns:wpc="http://schemas.microsoft.com/office/word/2010/wordprocessingCanvas" xmlns:cx="http://schemas.microsoft.com/office/drawing/2014/chartex" xmlns:cx1="http://schemas.microsoft.com/office/drawing/2015/9/8/chartex" xmlns:cx2="http://schemas.microsoft.com/office/drawing/2015/10/21/chartex" xmlns:mc="http://schemas.openxmlformats.org/markup-compatibility/2006" xmlns:o="urn:schemas-microsoft-com:office:office" xmlns:r="http://schemas.openxmlformats.org/officeDocument/2006/relationships" xmlns:m="http://schemas.openxmlformats.org/officeDocument/2006/math" xmlns:v="urn:schemas-microsoft-com:vml" xmlns:wp14="http://schemas.microsoft.com/office/word/2010/wordprocessingDrawing" xmlns:wp="http://schemas.openxmlformats.org/drawingml/2006/wordprocessingDrawing" xmlns:w10="urn:schemas-microsoft-com:office:word" xmlns:w="http://schemas.openxmlformats.org/wordprocessingml/2006/main" xmlns:w14="http://schemas.microsoft.com/office/word/2010/wordml" xmlns:w15="http://schemas.microsoft.com/office/word/2012/wordml" xmlns:w16se="http://schemas.microsoft.com/office/word/2015/wordml/symex" xmlns:wpg="http://schemas.microsoft.com/office/word/2010/wordprocessingGroup" xmlns:wpi="http://schemas.microsoft.com/office/word/2010/wordprocessingInk" xmlns:wne="http://schemas.microsoft.com/office/word/2006/wordml" xmlns:wps="http://schemas.microsoft.com/office/word/2010/wordprocessingShape" mc:Ignorable="w14 w15 w16se wp14">
   <w:sdt>
     <w:sdtPr>
       <w:id w:val="2009165825"/>
@@ -6081,7 +6217,7 @@
           <w:rPr>
             <w:noProof/>
           </w:rPr>
-          <w:t>6</w:t>
+          <w:t>8</w:t>
         </w:r>
         <w:r>
           <w:rPr>
@@ -6111,7 +6247,7 @@
 </file>
 
 <file path=word/footnotes.xml><?xml version="1.0" encoding="utf-8"?>
-<w:footnotes xmlns:wpc="http://schemas.microsoft.com/office/word/2010/wordprocessingCanvas" xmlns:mo="http://schemas.microsoft.com/office/mac/office/2008/main" xmlns:mc="http://schemas.openxmlformats.org/markup-compatibility/2006" xmlns:mv="urn:schemas-microsoft-com:mac:vml" xmlns:o="urn:schemas-microsoft-com:office:office" xmlns:r="http://schemas.openxmlformats.org/officeDocument/2006/relationships" xmlns:m="http://schemas.openxmlformats.org/officeDocument/2006/math" xmlns:v="urn:schemas-microsoft-com:vml" xmlns:wp14="http://schemas.microsoft.com/office/word/2010/wordprocessingDrawing" xmlns:wp="http://schemas.openxmlformats.org/drawingml/2006/wordprocessingDrawing" xmlns:w10="urn:schemas-microsoft-com:office:word" xmlns:w="http://schemas.openxmlformats.org/wordprocessingml/2006/main" xmlns:w14="http://schemas.microsoft.com/office/word/2010/wordml" xmlns:w15="http://schemas.microsoft.com/office/word/2012/wordml" xmlns:wpg="http://schemas.microsoft.com/office/word/2010/wordprocessingGroup" xmlns:wpi="http://schemas.microsoft.com/office/word/2010/wordprocessingInk" xmlns:wne="http://schemas.microsoft.com/office/word/2006/wordml" xmlns:wps="http://schemas.microsoft.com/office/word/2010/wordprocessingShape" mc:Ignorable="w14 w15 wp14">
+<w:footnotes xmlns:wpc="http://schemas.microsoft.com/office/word/2010/wordprocessingCanvas" xmlns:cx="http://schemas.microsoft.com/office/drawing/2014/chartex" xmlns:cx1="http://schemas.microsoft.com/office/drawing/2015/9/8/chartex" xmlns:cx2="http://schemas.microsoft.com/office/drawing/2015/10/21/chartex" xmlns:mc="http://schemas.openxmlformats.org/markup-compatibility/2006" xmlns:o="urn:schemas-microsoft-com:office:office" xmlns:r="http://schemas.openxmlformats.org/officeDocument/2006/relationships" xmlns:m="http://schemas.openxmlformats.org/officeDocument/2006/math" xmlns:v="urn:schemas-microsoft-com:vml" xmlns:wp14="http://schemas.microsoft.com/office/word/2010/wordprocessingDrawing" xmlns:wp="http://schemas.openxmlformats.org/drawingml/2006/wordprocessingDrawing" xmlns:w10="urn:schemas-microsoft-com:office:word" xmlns:w="http://schemas.openxmlformats.org/wordprocessingml/2006/main" xmlns:w14="http://schemas.microsoft.com/office/word/2010/wordml" xmlns:w15="http://schemas.microsoft.com/office/word/2012/wordml" xmlns:w16se="http://schemas.microsoft.com/office/word/2015/wordml/symex" xmlns:wpg="http://schemas.microsoft.com/office/word/2010/wordprocessingGroup" xmlns:wpi="http://schemas.microsoft.com/office/word/2010/wordprocessingInk" xmlns:wne="http://schemas.microsoft.com/office/word/2006/wordml" xmlns:wps="http://schemas.microsoft.com/office/word/2010/wordprocessingShape" mc:Ignorable="w14 w15 w16se wp14">
   <w:footnote w:type="separator" w:id="-1">
     <w:p>
       <w:pPr>
@@ -6136,7 +6272,7 @@
 </file>
 
 <file path=word/header1.xml><?xml version="1.0" encoding="utf-8"?>
-<w:hdr xmlns:wpc="http://schemas.microsoft.com/office/word/2010/wordprocessingCanvas" xmlns:mo="http://schemas.microsoft.com/office/mac/office/2008/main" xmlns:mc="http://schemas.openxmlformats.org/markup-compatibility/2006" xmlns:mv="urn:schemas-microsoft-com:mac:vml" xmlns:o="urn:schemas-microsoft-com:office:office" xmlns:r="http://schemas.openxmlformats.org/officeDocument/2006/relationships" xmlns:m="http://schemas.openxmlformats.org/officeDocument/2006/math" xmlns:v="urn:schemas-microsoft-com:vml" xmlns:wp14="http://schemas.microsoft.com/office/word/2010/wordprocessingDrawing" xmlns:wp="http://schemas.openxmlformats.org/drawingml/2006/wordprocessingDrawing" xmlns:w10="urn:schemas-microsoft-com:office:word" xmlns:w="http://schemas.openxmlformats.org/wordprocessingml/2006/main" xmlns:w14="http://schemas.microsoft.com/office/word/2010/wordml" xmlns:w15="http://schemas.microsoft.com/office/word/2012/wordml" xmlns:wpg="http://schemas.microsoft.com/office/word/2010/wordprocessingGroup" xmlns:wpi="http://schemas.microsoft.com/office/word/2010/wordprocessingInk" xmlns:wne="http://schemas.microsoft.com/office/word/2006/wordml" xmlns:wps="http://schemas.microsoft.com/office/word/2010/wordprocessingShape" mc:Ignorable="w14 w15 wp14">
+<w:hdr xmlns:wpc="http://schemas.microsoft.com/office/word/2010/wordprocessingCanvas" xmlns:cx="http://schemas.microsoft.com/office/drawing/2014/chartex" xmlns:cx1="http://schemas.microsoft.com/office/drawing/2015/9/8/chartex" xmlns:cx2="http://schemas.microsoft.com/office/drawing/2015/10/21/chartex" xmlns:mc="http://schemas.openxmlformats.org/markup-compatibility/2006" xmlns:o="urn:schemas-microsoft-com:office:office" xmlns:r="http://schemas.openxmlformats.org/officeDocument/2006/relationships" xmlns:m="http://schemas.openxmlformats.org/officeDocument/2006/math" xmlns:v="urn:schemas-microsoft-com:vml" xmlns:wp14="http://schemas.microsoft.com/office/word/2010/wordprocessingDrawing" xmlns:wp="http://schemas.openxmlformats.org/drawingml/2006/wordprocessingDrawing" xmlns:w10="urn:schemas-microsoft-com:office:word" xmlns:w="http://schemas.openxmlformats.org/wordprocessingml/2006/main" xmlns:w14="http://schemas.microsoft.com/office/word/2010/wordml" xmlns:w15="http://schemas.microsoft.com/office/word/2012/wordml" xmlns:w16se="http://schemas.microsoft.com/office/word/2015/wordml/symex" xmlns:wpg="http://schemas.microsoft.com/office/word/2010/wordprocessingGroup" xmlns:wpi="http://schemas.microsoft.com/office/word/2010/wordprocessingInk" xmlns:wne="http://schemas.microsoft.com/office/word/2006/wordml" xmlns:wps="http://schemas.microsoft.com/office/word/2010/wordprocessingShape" mc:Ignorable="w14 w15 w16se wp14">
   <w:p>
     <w:pPr>
       <w:spacing w:line="264" w:lineRule="auto"/>
@@ -6196,7 +6332,7 @@
             </wp:anchor>
           </w:drawing>
         </mc:Choice>
-        <mc:Fallback>
+        <mc:Fallback xmlns:mv="urn:schemas-microsoft-com:mac:vml" xmlns:mo="http://schemas.microsoft.com/office/mac/office/2008/main">
           <w:pict>
             <v:line w14:anchorId="20C5D170" id="Straight Connector 1" o:spid="_x0000_s1026" style="position:absolute;flip:y;z-index:251660288;visibility:visible;mso-wrap-style:square;mso-wrap-distance-left:9pt;mso-wrap-distance-top:0;mso-wrap-distance-right:9pt;mso-wrap-distance-bottom:0;mso-position-horizontal:absolute;mso-position-horizontal-relative:text;mso-position-vertical:absolute;mso-position-vertical-relative:text" from="-1.5pt,20.25pt" to="470.25pt,21pt" o:gfxdata="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" strokecolor="#5b9bd5 [3204]" strokeweight=".5pt">
               <v:stroke joinstyle="miter"/>
@@ -6281,7 +6417,7 @@
             </wp:anchor>
           </w:drawing>
         </mc:Choice>
-        <mc:Fallback>
+        <mc:Fallback xmlns:mv="urn:schemas-microsoft-com:mac:vml" xmlns:mo="http://schemas.microsoft.com/office/mac/office/2008/main">
           <w:pict>
             <v:rect w14:anchorId="1ADC28F5" id="Rectangle 222" o:spid="_x0000_s1026" style="position:absolute;margin-left:0;margin-top:0;width:580.8pt;height:752.4pt;z-index:251659264;visibility:visible;mso-wrap-style:square;mso-width-percent:950;mso-height-percent:950;mso-wrap-distance-left:9pt;mso-wrap-distance-top:0;mso-wrap-distance-right:9pt;mso-wrap-distance-bottom:0;mso-position-horizontal:center;mso-position-horizontal-relative:page;mso-position-vertical:center;mso-position-vertical-relative:page;mso-width-percent:950;mso-height-percent:950;mso-width-relative:page;mso-height-relative:page;v-text-anchor:middle" o:gfxdata="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" filled="f" strokecolor="#747070 [1614]" strokeweight="1.25pt">
               <w10:wrap anchorx="page" anchory="page"/>
@@ -6324,8 +6460,8 @@
 </file>
 
 <file path=word/numbering.xml><?xml version="1.0" encoding="utf-8"?>
-<w:numbering xmlns:wpc="http://schemas.microsoft.com/office/word/2010/wordprocessingCanvas" xmlns:mo="http://schemas.microsoft.com/office/mac/office/2008/main" xmlns:mc="http://schemas.openxmlformats.org/markup-compatibility/2006" xmlns:mv="urn:schemas-microsoft-com:mac:vml" xmlns:o="urn:schemas-microsoft-com:office:office" xmlns:r="http://schemas.openxmlformats.org/officeDocument/2006/relationships" xmlns:m="http://schemas.openxmlformats.org/officeDocument/2006/math" xmlns:v="urn:schemas-microsoft-com:vml" xmlns:wp14="http://schemas.microsoft.com/office/word/2010/wordprocessingDrawing" xmlns:wp="http://schemas.openxmlformats.org/drawingml/2006/wordprocessingDrawing" xmlns:w10="urn:schemas-microsoft-com:office:word" xmlns:w="http://schemas.openxmlformats.org/wordprocessingml/2006/main" xmlns:w14="http://schemas.microsoft.com/office/word/2010/wordml" xmlns:w15="http://schemas.microsoft.com/office/word/2012/wordml" xmlns:wpg="http://schemas.microsoft.com/office/word/2010/wordprocessingGroup" xmlns:wpi="http://schemas.microsoft.com/office/word/2010/wordprocessingInk" xmlns:wne="http://schemas.microsoft.com/office/word/2006/wordml" xmlns:wps="http://schemas.microsoft.com/office/word/2010/wordprocessingShape" mc:Ignorable="w14 w15 wp14">
-  <w:abstractNum w:abstractNumId="0">
+<w:numbering xmlns:wpc="http://schemas.microsoft.com/office/word/2010/wordprocessingCanvas" xmlns:cx="http://schemas.microsoft.com/office/drawing/2014/chartex" xmlns:cx1="http://schemas.microsoft.com/office/drawing/2015/9/8/chartex" xmlns:cx2="http://schemas.microsoft.com/office/drawing/2015/10/21/chartex" xmlns:mc="http://schemas.openxmlformats.org/markup-compatibility/2006" xmlns:o="urn:schemas-microsoft-com:office:office" xmlns:r="http://schemas.openxmlformats.org/officeDocument/2006/relationships" xmlns:m="http://schemas.openxmlformats.org/officeDocument/2006/math" xmlns:v="urn:schemas-microsoft-com:vml" xmlns:wp14="http://schemas.microsoft.com/office/word/2010/wordprocessingDrawing" xmlns:wp="http://schemas.openxmlformats.org/drawingml/2006/wordprocessingDrawing" xmlns:w10="urn:schemas-microsoft-com:office:word" xmlns:w="http://schemas.openxmlformats.org/wordprocessingml/2006/main" xmlns:w14="http://schemas.microsoft.com/office/word/2010/wordml" xmlns:w15="http://schemas.microsoft.com/office/word/2012/wordml" xmlns:w16se="http://schemas.microsoft.com/office/word/2015/wordml/symex" xmlns:wpg="http://schemas.microsoft.com/office/word/2010/wordprocessingGroup" xmlns:wpi="http://schemas.microsoft.com/office/word/2010/wordprocessingInk" xmlns:wne="http://schemas.microsoft.com/office/word/2006/wordml" xmlns:wps="http://schemas.microsoft.com/office/word/2010/wordprocessingShape" mc:Ignorable="w14 w15 w16se wp14">
+  <w:abstractNum w:abstractNumId="0" w15:restartNumberingAfterBreak="0">
     <w:nsid w:val="21E50E9D"/>
     <w:multiLevelType w:val="hybridMultilevel"/>
     <w:tmpl w:val="F7DEAB4A"/>
@@ -6414,7 +6550,7 @@
       </w:pPr>
     </w:lvl>
   </w:abstractNum>
-  <w:abstractNum w:abstractNumId="1">
+  <w:abstractNum w:abstractNumId="1" w15:restartNumberingAfterBreak="0">
     <w:nsid w:val="4D741CE2"/>
     <w:multiLevelType w:val="hybridMultilevel"/>
     <w:tmpl w:val="82F698A0"/>
@@ -6537,7 +6673,7 @@
 </file>
 
 <file path=word/styles.xml><?xml version="1.0" encoding="utf-8"?>
-<w:styles xmlns:mc="http://schemas.openxmlformats.org/markup-compatibility/2006" xmlns:r="http://schemas.openxmlformats.org/officeDocument/2006/relationships" xmlns:w="http://schemas.openxmlformats.org/wordprocessingml/2006/main" xmlns:w14="http://schemas.microsoft.com/office/word/2010/wordml" xmlns:w15="http://schemas.microsoft.com/office/word/2012/wordml" mc:Ignorable="w14 w15">
+<w:styles xmlns:mc="http://schemas.openxmlformats.org/markup-compatibility/2006" xmlns:r="http://schemas.openxmlformats.org/officeDocument/2006/relationships" xmlns:w="http://schemas.openxmlformats.org/wordprocessingml/2006/main" xmlns:w14="http://schemas.microsoft.com/office/word/2010/wordml" xmlns:w15="http://schemas.microsoft.com/office/word/2012/wordml" xmlns:w16se="http://schemas.microsoft.com/office/word/2015/wordml/symex" mc:Ignorable="w14 w15 w16se">
   <w:docDefaults>
     <w:rPrDefault>
       <w:rPr>
@@ -6553,7 +6689,7 @@
       </w:pPr>
     </w:pPrDefault>
   </w:docDefaults>
-  <w:latentStyles w:defLockedState="0" w:defUIPriority="99" w:defSemiHidden="0" w:defUnhideWhenUsed="0" w:defQFormat="0" w:count="382">
+  <w:latentStyles w:defLockedState="0" w:defUIPriority="99" w:defSemiHidden="0" w:defUnhideWhenUsed="0" w:defQFormat="0" w:count="372">
     <w:lsdException w:name="Normal" w:uiPriority="0" w:qFormat="1"/>
     <w:lsdException w:name="heading 1" w:uiPriority="9" w:qFormat="1"/>
     <w:lsdException w:name="heading 2" w:semiHidden="1" w:uiPriority="9" w:unhideWhenUsed="1" w:qFormat="1"/>
@@ -6926,7 +7062,6 @@
     <w:lsdException w:name="List Table 6 Colorful Accent 6" w:uiPriority="51"/>
     <w:lsdException w:name="List Table 7 Colorful Accent 6" w:uiPriority="52"/>
     <w:lsdException w:name="Mention" w:semiHidden="1" w:unhideWhenUsed="1"/>
-    <w:lsdException w:name="Smart Hyperlink" w:semiHidden="1" w:unhideWhenUsed="1"/>
   </w:latentStyles>
   <w:style w:type="paragraph" w:default="1" w:styleId="Normal">
     <w:name w:val="Normal"/>
@@ -7188,7 +7323,6 @@
       <w:spacing w:after="0" w:line="240" w:lineRule="auto"/>
     </w:pPr>
     <w:tblPr>
-      <w:tblInd w:w="0" w:type="dxa"/>
       <w:tblBorders>
         <w:top w:val="single" w:sz="4" w:space="0" w:color="auto"/>
         <w:left w:val="single" w:sz="4" w:space="0" w:color="auto"/>
@@ -7197,12 +7331,6 @@
         <w:insideH w:val="single" w:sz="4" w:space="0" w:color="auto"/>
         <w:insideV w:val="single" w:sz="4" w:space="0" w:color="auto"/>
       </w:tblBorders>
-      <w:tblCellMar>
-        <w:top w:w="0" w:type="dxa"/>
-        <w:left w:w="108" w:type="dxa"/>
-        <w:bottom w:w="0" w:type="dxa"/>
-        <w:right w:w="108" w:type="dxa"/>
-      </w:tblCellMar>
     </w:tblPr>
   </w:style>
   <w:style w:type="table" w:styleId="TableGridLight">
@@ -7214,7 +7342,6 @@
       <w:spacing w:after="0" w:line="240" w:lineRule="auto"/>
     </w:pPr>
     <w:tblPr>
-      <w:tblInd w:w="0" w:type="dxa"/>
       <w:tblBorders>
         <w:top w:val="single" w:sz="4" w:space="0" w:color="BFBFBF" w:themeColor="background1" w:themeShade="BF"/>
         <w:left w:val="single" w:sz="4" w:space="0" w:color="BFBFBF" w:themeColor="background1" w:themeShade="BF"/>
@@ -7223,12 +7350,6 @@
         <w:insideH w:val="single" w:sz="4" w:space="0" w:color="BFBFBF" w:themeColor="background1" w:themeShade="BF"/>
         <w:insideV w:val="single" w:sz="4" w:space="0" w:color="BFBFBF" w:themeColor="background1" w:themeShade="BF"/>
       </w:tblBorders>
-      <w:tblCellMar>
-        <w:top w:w="0" w:type="dxa"/>
-        <w:left w:w="108" w:type="dxa"/>
-        <w:bottom w:w="0" w:type="dxa"/>
-        <w:right w:w="108" w:type="dxa"/>
-      </w:tblCellMar>
     </w:tblPr>
   </w:style>
   <w:style w:type="table" w:styleId="PlainTable1">
@@ -7242,7 +7363,6 @@
     <w:tblPr>
       <w:tblStyleRowBandSize w:val="1"/>
       <w:tblStyleColBandSize w:val="1"/>
-      <w:tblInd w:w="0" w:type="dxa"/>
       <w:tblBorders>
         <w:top w:val="single" w:sz="4" w:space="0" w:color="BFBFBF" w:themeColor="background1" w:themeShade="BF"/>
         <w:left w:val="single" w:sz="4" w:space="0" w:color="BFBFBF" w:themeColor="background1" w:themeShade="BF"/>
@@ -7251,12 +7371,6 @@
         <w:insideH w:val="single" w:sz="4" w:space="0" w:color="BFBFBF" w:themeColor="background1" w:themeShade="BF"/>
         <w:insideV w:val="single" w:sz="4" w:space="0" w:color="BFBFBF" w:themeColor="background1" w:themeShade="BF"/>
       </w:tblBorders>
-      <w:tblCellMar>
-        <w:top w:w="0" w:type="dxa"/>
-        <w:left w:w="108" w:type="dxa"/>
-        <w:bottom w:w="0" w:type="dxa"/>
-        <w:right w:w="108" w:type="dxa"/>
-      </w:tblCellMar>
     </w:tblPr>
     <w:tblStylePr w:type="firstRow">
       <w:rPr>
@@ -7312,17 +7426,10 @@
     <w:tblPr>
       <w:tblStyleRowBandSize w:val="1"/>
       <w:tblStyleColBandSize w:val="1"/>
-      <w:tblInd w:w="0" w:type="dxa"/>
       <w:tblBorders>
         <w:top w:val="single" w:sz="4" w:space="0" w:color="7F7F7F" w:themeColor="text1" w:themeTint="80"/>
         <w:bottom w:val="single" w:sz="4" w:space="0" w:color="7F7F7F" w:themeColor="text1" w:themeTint="80"/>
       </w:tblBorders>
-      <w:tblCellMar>
-        <w:top w:w="0" w:type="dxa"/>
-        <w:left w:w="108" w:type="dxa"/>
-        <w:bottom w:w="0" w:type="dxa"/>
-        <w:right w:w="108" w:type="dxa"/>
-      </w:tblCellMar>
     </w:tblPr>
     <w:tblStylePr w:type="firstRow">
       <w:rPr>
@@ -7399,13 +7506,6 @@
     <w:tblPr>
       <w:tblStyleRowBandSize w:val="1"/>
       <w:tblStyleColBandSize w:val="1"/>
-      <w:tblInd w:w="0" w:type="dxa"/>
-      <w:tblCellMar>
-        <w:top w:w="0" w:type="dxa"/>
-        <w:left w:w="108" w:type="dxa"/>
-        <w:bottom w:w="0" w:type="dxa"/>
-        <w:right w:w="108" w:type="dxa"/>
-      </w:tblCellMar>
     </w:tblPr>
     <w:tblStylePr w:type="firstRow">
       <w:rPr>
@@ -7499,13 +7599,6 @@
     <w:tblPr>
       <w:tblStyleRowBandSize w:val="1"/>
       <w:tblStyleColBandSize w:val="1"/>
-      <w:tblInd w:w="0" w:type="dxa"/>
-      <w:tblCellMar>
-        <w:top w:w="0" w:type="dxa"/>
-        <w:left w:w="108" w:type="dxa"/>
-        <w:bottom w:w="0" w:type="dxa"/>
-        <w:right w:w="108" w:type="dxa"/>
-      </w:tblCellMar>
     </w:tblPr>
     <w:tblStylePr w:type="firstRow">
       <w:rPr>
@@ -7555,13 +7648,6 @@
     <w:tblPr>
       <w:tblStyleRowBandSize w:val="1"/>
       <w:tblStyleColBandSize w:val="1"/>
-      <w:tblInd w:w="0" w:type="dxa"/>
-      <w:tblCellMar>
-        <w:top w:w="0" w:type="dxa"/>
-        <w:left w:w="108" w:type="dxa"/>
-        <w:bottom w:w="0" w:type="dxa"/>
-        <w:right w:w="108" w:type="dxa"/>
-      </w:tblCellMar>
     </w:tblPr>
     <w:tblStylePr w:type="firstRow">
       <w:rPr>
@@ -7677,7 +7763,6 @@
     <w:uiPriority w:val="99"/>
     <w:rsid w:val="00C433F0"/>
     <w:tblPr>
-      <w:tblInd w:w="0" w:type="dxa"/>
       <w:tblBorders>
         <w:top w:val="single" w:sz="4" w:space="0" w:color="auto"/>
         <w:left w:val="single" w:sz="4" w:space="0" w:color="auto"/>
@@ -7686,12 +7771,6 @@
         <w:insideH w:val="single" w:sz="4" w:space="0" w:color="auto"/>
         <w:insideV w:val="single" w:sz="4" w:space="0" w:color="auto"/>
       </w:tblBorders>
-      <w:tblCellMar>
-        <w:top w:w="0" w:type="dxa"/>
-        <w:left w:w="108" w:type="dxa"/>
-        <w:bottom w:w="0" w:type="dxa"/>
-        <w:right w:w="108" w:type="dxa"/>
-      </w:tblCellMar>
     </w:tblPr>
   </w:style>
 </w:styles>
@@ -7963,7 +8042,7 @@
 </file>
 
 <file path=customXml/itemProps1.xml><?xml version="1.0" encoding="utf-8"?>
-<ds:datastoreItem xmlns:ds="http://schemas.openxmlformats.org/officeDocument/2006/customXml" ds:itemID="{06A126A6-1044-4247-8AC9-56C8BB381F2E}">
+<ds:datastoreItem xmlns:ds="http://schemas.openxmlformats.org/officeDocument/2006/customXml" ds:itemID="{F1F15F2E-C7C3-4D34-8626-17C0A589700D}">
   <ds:schemaRefs>
     <ds:schemaRef ds:uri="http://schemas.openxmlformats.org/officeDocument/2006/bibliography"/>
   </ds:schemaRefs>

</xml_diff>

<commit_message>
Fix group number. Add PDF version of SRS.
</commit_message>
<xml_diff>
--- a/SRS_WeatherApp.docx
+++ b/SRS_WeatherApp.docx
@@ -1,6 +1,6 @@
 
 <file path=word/document.xml><?xml version="1.0" encoding="utf-8"?>
-<w:document xmlns:wpc="http://schemas.microsoft.com/office/word/2010/wordprocessingCanvas" xmlns:cx="http://schemas.microsoft.com/office/drawing/2014/chartex" xmlns:cx1="http://schemas.microsoft.com/office/drawing/2015/9/8/chartex" xmlns:cx2="http://schemas.microsoft.com/office/drawing/2015/10/21/chartex" xmlns:mc="http://schemas.openxmlformats.org/markup-compatibility/2006" xmlns:o="urn:schemas-microsoft-com:office:office" xmlns:r="http://schemas.openxmlformats.org/officeDocument/2006/relationships" xmlns:m="http://schemas.openxmlformats.org/officeDocument/2006/math" xmlns:v="urn:schemas-microsoft-com:vml" xmlns:wp14="http://schemas.microsoft.com/office/word/2010/wordprocessingDrawing" xmlns:wp="http://schemas.openxmlformats.org/drawingml/2006/wordprocessingDrawing" xmlns:w10="urn:schemas-microsoft-com:office:word" xmlns:w="http://schemas.openxmlformats.org/wordprocessingml/2006/main" xmlns:w14="http://schemas.microsoft.com/office/word/2010/wordml" xmlns:w15="http://schemas.microsoft.com/office/word/2012/wordml" xmlns:w16se="http://schemas.microsoft.com/office/word/2015/wordml/symex" xmlns:wpg="http://schemas.microsoft.com/office/word/2010/wordprocessingGroup" xmlns:wpi="http://schemas.microsoft.com/office/word/2010/wordprocessingInk" xmlns:wne="http://schemas.microsoft.com/office/word/2006/wordml" xmlns:wps="http://schemas.microsoft.com/office/word/2010/wordprocessingShape" mc:Ignorable="w14 w15 w16se wp14">
+<w:document xmlns:wpc="http://schemas.microsoft.com/office/word/2010/wordprocessingCanvas" xmlns:mo="http://schemas.microsoft.com/office/mac/office/2008/main" xmlns:mc="http://schemas.openxmlformats.org/markup-compatibility/2006" xmlns:mv="urn:schemas-microsoft-com:mac:vml" xmlns:o="urn:schemas-microsoft-com:office:office" xmlns:r="http://schemas.openxmlformats.org/officeDocument/2006/relationships" xmlns:m="http://schemas.openxmlformats.org/officeDocument/2006/math" xmlns:v="urn:schemas-microsoft-com:vml" xmlns:wp14="http://schemas.microsoft.com/office/word/2010/wordprocessingDrawing" xmlns:wp="http://schemas.openxmlformats.org/drawingml/2006/wordprocessingDrawing" xmlns:w10="urn:schemas-microsoft-com:office:word" xmlns:w="http://schemas.openxmlformats.org/wordprocessingml/2006/main" xmlns:w14="http://schemas.microsoft.com/office/word/2010/wordml" xmlns:w15="http://schemas.microsoft.com/office/word/2012/wordml" xmlns:wpg="http://schemas.microsoft.com/office/word/2010/wordprocessingGroup" xmlns:wpi="http://schemas.microsoft.com/office/word/2010/wordprocessingInk" xmlns:wne="http://schemas.microsoft.com/office/word/2006/wordml" xmlns:wps="http://schemas.microsoft.com/office/word/2010/wordprocessingShape" mc:Ignorable="w14 w15 wp14">
   <w:body>
     <w:p>
       <w:pPr>
@@ -473,62 +473,62 @@
             <w14:round/>
           </w14:textOutline>
         </w:rPr>
-        <w:t>CS 3398 Group 3</w:t>
-      </w:r>
-    </w:p>
-    <w:p>
-      <w:pPr>
-        <w:rPr>
-          <w:rFonts w:ascii="Century Schoolbook" w:hAnsi="Century Schoolbook"/>
-        </w:rPr>
-      </w:pPr>
-    </w:p>
-    <w:p>
-      <w:pPr>
-        <w:rPr>
-          <w:rFonts w:ascii="Century Schoolbook" w:hAnsi="Century Schoolbook"/>
-        </w:rPr>
-      </w:pPr>
-      <w:r>
-        <w:rPr>
-          <w:rFonts w:ascii="Century Schoolbook" w:hAnsi="Century Schoolbook"/>
-        </w:rPr>
-        <w:t> </w:t>
-      </w:r>
-    </w:p>
-    <w:p>
-      <w:pPr>
-        <w:rPr>
-          <w:rFonts w:ascii="Century Schoolbook" w:hAnsi="Century Schoolbook"/>
-        </w:rPr>
-      </w:pPr>
-    </w:p>
-    <w:p>
-      <w:pPr>
-        <w:rPr>
-          <w:rFonts w:ascii="Century Schoolbook" w:hAnsi="Century Schoolbook"/>
-        </w:rPr>
-      </w:pPr>
-    </w:p>
-    <w:p>
-      <w:pPr>
-        <w:rPr>
-          <w:rFonts w:ascii="Century Schoolbook" w:hAnsi="Century Schoolbook"/>
-        </w:rPr>
-      </w:pPr>
-      <w:r>
-        <w:rPr>
-          <w:rFonts w:ascii="Century Schoolbook" w:hAnsi="Century Schoolbook"/>
-        </w:rPr>
-        <w:br w:type="page"/>
+        <w:t>CS 3398 Group 1</w:t>
       </w:r>
       <w:bookmarkStart w:id="0" w:name="_GoBack"/>
       <w:bookmarkEnd w:id="0"/>
     </w:p>
+    <w:p>
+      <w:pPr>
+        <w:rPr>
+          <w:rFonts w:ascii="Century Schoolbook" w:hAnsi="Century Schoolbook"/>
+        </w:rPr>
+      </w:pPr>
+    </w:p>
+    <w:p>
+      <w:pPr>
+        <w:rPr>
+          <w:rFonts w:ascii="Century Schoolbook" w:hAnsi="Century Schoolbook"/>
+        </w:rPr>
+      </w:pPr>
+      <w:r>
+        <w:rPr>
+          <w:rFonts w:ascii="Century Schoolbook" w:hAnsi="Century Schoolbook"/>
+        </w:rPr>
+        <w:t> </w:t>
+      </w:r>
+    </w:p>
+    <w:p>
+      <w:pPr>
+        <w:rPr>
+          <w:rFonts w:ascii="Century Schoolbook" w:hAnsi="Century Schoolbook"/>
+        </w:rPr>
+      </w:pPr>
+    </w:p>
+    <w:p>
+      <w:pPr>
+        <w:rPr>
+          <w:rFonts w:ascii="Century Schoolbook" w:hAnsi="Century Schoolbook"/>
+        </w:rPr>
+      </w:pPr>
+    </w:p>
+    <w:p>
+      <w:pPr>
+        <w:rPr>
+          <w:rFonts w:ascii="Century Schoolbook" w:hAnsi="Century Schoolbook"/>
+        </w:rPr>
+      </w:pPr>
+      <w:r>
+        <w:rPr>
+          <w:rFonts w:ascii="Century Schoolbook" w:hAnsi="Century Schoolbook"/>
+        </w:rPr>
+        <w:br w:type="page"/>
+      </w:r>
+    </w:p>
     <w:sdt>
       <w:sdtPr>
         <w:rPr>
-          <w:rFonts w:eastAsiaTheme="minorHAnsi" w:cstheme="minorBidi"/>
+          <w:rFonts w:asciiTheme="minorHAnsi" w:eastAsiaTheme="minorHAnsi" w:hAnsiTheme="minorHAnsi" w:cstheme="minorBidi"/>
           <w:color w:val="auto"/>
           <w:sz w:val="22"/>
           <w:szCs w:val="22"/>
@@ -3943,14 +3943,12 @@
           <w:rFonts w:ascii="Century Schoolbook" w:hAnsi="Century Schoolbook"/>
         </w:rPr>
       </w:pPr>
-      <w:proofErr w:type="spellStart"/>
       <w:r>
         <w:rPr>
           <w:rFonts w:ascii="Century Schoolbook" w:hAnsi="Century Schoolbook"/>
         </w:rPr>
         <w:t>Git</w:t>
       </w:r>
-      <w:proofErr w:type="spellEnd"/>
       <w:r>
         <w:rPr>
           <w:rFonts w:ascii="Century Schoolbook" w:hAnsi="Century Schoolbook"/>
@@ -4029,14 +4027,12 @@
           <w:rFonts w:ascii="Century Schoolbook" w:hAnsi="Century Schoolbook"/>
         </w:rPr>
       </w:pPr>
-      <w:proofErr w:type="spellStart"/>
       <w:r>
         <w:rPr>
           <w:rFonts w:ascii="Century Schoolbook" w:hAnsi="Century Schoolbook"/>
         </w:rPr>
         <w:t>SimpleUML</w:t>
       </w:r>
-      <w:proofErr w:type="spellEnd"/>
       <w:r>
         <w:rPr>
           <w:rFonts w:ascii="Century Schoolbook" w:hAnsi="Century Schoolbook"/>
@@ -4710,21 +4706,7 @@
           <w:rFonts w:ascii="Century Schoolbook" w:hAnsi="Century Schoolbook"/>
         </w:rPr>
         <w:tab/>
-        <w:t xml:space="preserve">The Android application does not receive the GPS condition within the </w:t>
-      </w:r>
-      <w:proofErr w:type="spellStart"/>
-      <w:r>
-        <w:rPr>
-          <w:rFonts w:ascii="Century Schoolbook" w:hAnsi="Century Schoolbook"/>
-        </w:rPr>
-        <w:t>WaitForGPS</w:t>
-      </w:r>
-      <w:proofErr w:type="spellEnd"/>
-      <w:r>
-        <w:rPr>
-          <w:rFonts w:ascii="Century Schoolbook" w:hAnsi="Century Schoolbook"/>
-        </w:rPr>
-        <w:t xml:space="preserve"> window.</w:t>
+        <w:t>The Android application does not receive the GPS condition within the WaitForGPS window.</w:t>
       </w:r>
     </w:p>
     <w:p>
@@ -4875,21 +4857,7 @@
         <w:rPr>
           <w:rFonts w:ascii="Century Schoolbook" w:hAnsi="Century Schoolbook"/>
         </w:rPr>
-        <w:t xml:space="preserve"> will allow the user to select a city from a </w:t>
-      </w:r>
-      <w:proofErr w:type="spellStart"/>
-      <w:r>
-        <w:rPr>
-          <w:rFonts w:ascii="Century Schoolbook" w:hAnsi="Century Schoolbook"/>
-        </w:rPr>
-        <w:t>ComboBox</w:t>
-      </w:r>
-      <w:proofErr w:type="spellEnd"/>
-      <w:r>
-        <w:rPr>
-          <w:rFonts w:ascii="Century Schoolbook" w:hAnsi="Century Schoolbook"/>
-        </w:rPr>
-        <w:t xml:space="preserve"> list.</w:t>
+        <w:t xml:space="preserve"> will allow the user to select a city from a ComboBox list.</w:t>
       </w:r>
     </w:p>
     <w:p>
@@ -5437,21 +5405,7 @@
         <w:rPr>
           <w:rFonts w:ascii="Century Schoolbook" w:hAnsi="Century Schoolbook"/>
         </w:rPr>
-        <w:t xml:space="preserve">does not receive a reply within the </w:t>
-      </w:r>
-      <w:proofErr w:type="spellStart"/>
-      <w:r>
-        <w:rPr>
-          <w:rFonts w:ascii="Century Schoolbook" w:hAnsi="Century Schoolbook"/>
-        </w:rPr>
-        <w:t>WaitForWeather</w:t>
-      </w:r>
-      <w:proofErr w:type="spellEnd"/>
-      <w:r>
-        <w:rPr>
-          <w:rFonts w:ascii="Century Schoolbook" w:hAnsi="Century Schoolbook"/>
-        </w:rPr>
-        <w:t xml:space="preserve"> window.</w:t>
+        <w:t>does not receive a reply within the WaitForWeather window.</w:t>
       </w:r>
     </w:p>
     <w:p>
@@ -6155,7 +6109,7 @@
 </file>
 
 <file path=word/endnotes.xml><?xml version="1.0" encoding="utf-8"?>
-<w:endnotes xmlns:wpc="http://schemas.microsoft.com/office/word/2010/wordprocessingCanvas" xmlns:cx="http://schemas.microsoft.com/office/drawing/2014/chartex" xmlns:cx1="http://schemas.microsoft.com/office/drawing/2015/9/8/chartex" xmlns:cx2="http://schemas.microsoft.com/office/drawing/2015/10/21/chartex" xmlns:mc="http://schemas.openxmlformats.org/markup-compatibility/2006" xmlns:o="urn:schemas-microsoft-com:office:office" xmlns:r="http://schemas.openxmlformats.org/officeDocument/2006/relationships" xmlns:m="http://schemas.openxmlformats.org/officeDocument/2006/math" xmlns:v="urn:schemas-microsoft-com:vml" xmlns:wp14="http://schemas.microsoft.com/office/word/2010/wordprocessingDrawing" xmlns:wp="http://schemas.openxmlformats.org/drawingml/2006/wordprocessingDrawing" xmlns:w10="urn:schemas-microsoft-com:office:word" xmlns:w="http://schemas.openxmlformats.org/wordprocessingml/2006/main" xmlns:w14="http://schemas.microsoft.com/office/word/2010/wordml" xmlns:w15="http://schemas.microsoft.com/office/word/2012/wordml" xmlns:w16se="http://schemas.microsoft.com/office/word/2015/wordml/symex" xmlns:wpg="http://schemas.microsoft.com/office/word/2010/wordprocessingGroup" xmlns:wpi="http://schemas.microsoft.com/office/word/2010/wordprocessingInk" xmlns:wne="http://schemas.microsoft.com/office/word/2006/wordml" xmlns:wps="http://schemas.microsoft.com/office/word/2010/wordprocessingShape" mc:Ignorable="w14 w15 w16se wp14">
+<w:endnotes xmlns:wpc="http://schemas.microsoft.com/office/word/2010/wordprocessingCanvas" xmlns:mo="http://schemas.microsoft.com/office/mac/office/2008/main" xmlns:mc="http://schemas.openxmlformats.org/markup-compatibility/2006" xmlns:mv="urn:schemas-microsoft-com:mac:vml" xmlns:o="urn:schemas-microsoft-com:office:office" xmlns:r="http://schemas.openxmlformats.org/officeDocument/2006/relationships" xmlns:m="http://schemas.openxmlformats.org/officeDocument/2006/math" xmlns:v="urn:schemas-microsoft-com:vml" xmlns:wp14="http://schemas.microsoft.com/office/word/2010/wordprocessingDrawing" xmlns:wp="http://schemas.openxmlformats.org/drawingml/2006/wordprocessingDrawing" xmlns:w10="urn:schemas-microsoft-com:office:word" xmlns:w="http://schemas.openxmlformats.org/wordprocessingml/2006/main" xmlns:w14="http://schemas.microsoft.com/office/word/2010/wordml" xmlns:w15="http://schemas.microsoft.com/office/word/2012/wordml" xmlns:wpg="http://schemas.microsoft.com/office/word/2010/wordprocessingGroup" xmlns:wpi="http://schemas.microsoft.com/office/word/2010/wordprocessingInk" xmlns:wne="http://schemas.microsoft.com/office/word/2006/wordml" xmlns:wps="http://schemas.microsoft.com/office/word/2010/wordprocessingShape" mc:Ignorable="w14 w15 wp14">
   <w:endnote w:type="separator" w:id="-1">
     <w:p>
       <w:pPr>
@@ -6180,7 +6134,7 @@
 </file>
 
 <file path=word/footer1.xml><?xml version="1.0" encoding="utf-8"?>
-<w:ftr xmlns:wpc="http://schemas.microsoft.com/office/word/2010/wordprocessingCanvas" xmlns:cx="http://schemas.microsoft.com/office/drawing/2014/chartex" xmlns:cx1="http://schemas.microsoft.com/office/drawing/2015/9/8/chartex" xmlns:cx2="http://schemas.microsoft.com/office/drawing/2015/10/21/chartex" xmlns:mc="http://schemas.openxmlformats.org/markup-compatibility/2006" xmlns:o="urn:schemas-microsoft-com:office:office" xmlns:r="http://schemas.openxmlformats.org/officeDocument/2006/relationships" xmlns:m="http://schemas.openxmlformats.org/officeDocument/2006/math" xmlns:v="urn:schemas-microsoft-com:vml" xmlns:wp14="http://schemas.microsoft.com/office/word/2010/wordprocessingDrawing" xmlns:wp="http://schemas.openxmlformats.org/drawingml/2006/wordprocessingDrawing" xmlns:w10="urn:schemas-microsoft-com:office:word" xmlns:w="http://schemas.openxmlformats.org/wordprocessingml/2006/main" xmlns:w14="http://schemas.microsoft.com/office/word/2010/wordml" xmlns:w15="http://schemas.microsoft.com/office/word/2012/wordml" xmlns:w16se="http://schemas.microsoft.com/office/word/2015/wordml/symex" xmlns:wpg="http://schemas.microsoft.com/office/word/2010/wordprocessingGroup" xmlns:wpi="http://schemas.microsoft.com/office/word/2010/wordprocessingInk" xmlns:wne="http://schemas.microsoft.com/office/word/2006/wordml" xmlns:wps="http://schemas.microsoft.com/office/word/2010/wordprocessingShape" mc:Ignorable="w14 w15 w16se wp14">
+<w:ftr xmlns:wpc="http://schemas.microsoft.com/office/word/2010/wordprocessingCanvas" xmlns:mo="http://schemas.microsoft.com/office/mac/office/2008/main" xmlns:mc="http://schemas.openxmlformats.org/markup-compatibility/2006" xmlns:mv="urn:schemas-microsoft-com:mac:vml" xmlns:o="urn:schemas-microsoft-com:office:office" xmlns:r="http://schemas.openxmlformats.org/officeDocument/2006/relationships" xmlns:m="http://schemas.openxmlformats.org/officeDocument/2006/math" xmlns:v="urn:schemas-microsoft-com:vml" xmlns:wp14="http://schemas.microsoft.com/office/word/2010/wordprocessingDrawing" xmlns:wp="http://schemas.openxmlformats.org/drawingml/2006/wordprocessingDrawing" xmlns:w10="urn:schemas-microsoft-com:office:word" xmlns:w="http://schemas.openxmlformats.org/wordprocessingml/2006/main" xmlns:w14="http://schemas.microsoft.com/office/word/2010/wordml" xmlns:w15="http://schemas.microsoft.com/office/word/2012/wordml" xmlns:wpg="http://schemas.microsoft.com/office/word/2010/wordprocessingGroup" xmlns:wpi="http://schemas.microsoft.com/office/word/2010/wordprocessingInk" xmlns:wne="http://schemas.microsoft.com/office/word/2006/wordml" xmlns:wps="http://schemas.microsoft.com/office/word/2010/wordprocessingShape" mc:Ignorable="w14 w15 wp14">
   <w:sdt>
     <w:sdtPr>
       <w:id w:val="2009165825"/>
@@ -6217,7 +6171,7 @@
           <w:rPr>
             <w:noProof/>
           </w:rPr>
-          <w:t>8</w:t>
+          <w:t>2</w:t>
         </w:r>
         <w:r>
           <w:rPr>
@@ -6247,7 +6201,7 @@
 </file>
 
 <file path=word/footnotes.xml><?xml version="1.0" encoding="utf-8"?>
-<w:footnotes xmlns:wpc="http://schemas.microsoft.com/office/word/2010/wordprocessingCanvas" xmlns:cx="http://schemas.microsoft.com/office/drawing/2014/chartex" xmlns:cx1="http://schemas.microsoft.com/office/drawing/2015/9/8/chartex" xmlns:cx2="http://schemas.microsoft.com/office/drawing/2015/10/21/chartex" xmlns:mc="http://schemas.openxmlformats.org/markup-compatibility/2006" xmlns:o="urn:schemas-microsoft-com:office:office" xmlns:r="http://schemas.openxmlformats.org/officeDocument/2006/relationships" xmlns:m="http://schemas.openxmlformats.org/officeDocument/2006/math" xmlns:v="urn:schemas-microsoft-com:vml" xmlns:wp14="http://schemas.microsoft.com/office/word/2010/wordprocessingDrawing" xmlns:wp="http://schemas.openxmlformats.org/drawingml/2006/wordprocessingDrawing" xmlns:w10="urn:schemas-microsoft-com:office:word" xmlns:w="http://schemas.openxmlformats.org/wordprocessingml/2006/main" xmlns:w14="http://schemas.microsoft.com/office/word/2010/wordml" xmlns:w15="http://schemas.microsoft.com/office/word/2012/wordml" xmlns:w16se="http://schemas.microsoft.com/office/word/2015/wordml/symex" xmlns:wpg="http://schemas.microsoft.com/office/word/2010/wordprocessingGroup" xmlns:wpi="http://schemas.microsoft.com/office/word/2010/wordprocessingInk" xmlns:wne="http://schemas.microsoft.com/office/word/2006/wordml" xmlns:wps="http://schemas.microsoft.com/office/word/2010/wordprocessingShape" mc:Ignorable="w14 w15 w16se wp14">
+<w:footnotes xmlns:wpc="http://schemas.microsoft.com/office/word/2010/wordprocessingCanvas" xmlns:mo="http://schemas.microsoft.com/office/mac/office/2008/main" xmlns:mc="http://schemas.openxmlformats.org/markup-compatibility/2006" xmlns:mv="urn:schemas-microsoft-com:mac:vml" xmlns:o="urn:schemas-microsoft-com:office:office" xmlns:r="http://schemas.openxmlformats.org/officeDocument/2006/relationships" xmlns:m="http://schemas.openxmlformats.org/officeDocument/2006/math" xmlns:v="urn:schemas-microsoft-com:vml" xmlns:wp14="http://schemas.microsoft.com/office/word/2010/wordprocessingDrawing" xmlns:wp="http://schemas.openxmlformats.org/drawingml/2006/wordprocessingDrawing" xmlns:w10="urn:schemas-microsoft-com:office:word" xmlns:w="http://schemas.openxmlformats.org/wordprocessingml/2006/main" xmlns:w14="http://schemas.microsoft.com/office/word/2010/wordml" xmlns:w15="http://schemas.microsoft.com/office/word/2012/wordml" xmlns:wpg="http://schemas.microsoft.com/office/word/2010/wordprocessingGroup" xmlns:wpi="http://schemas.microsoft.com/office/word/2010/wordprocessingInk" xmlns:wne="http://schemas.microsoft.com/office/word/2006/wordml" xmlns:wps="http://schemas.microsoft.com/office/word/2010/wordprocessingShape" mc:Ignorable="w14 w15 wp14">
   <w:footnote w:type="separator" w:id="-1">
     <w:p>
       <w:pPr>
@@ -6272,7 +6226,7 @@
 </file>
 
 <file path=word/header1.xml><?xml version="1.0" encoding="utf-8"?>
-<w:hdr xmlns:wpc="http://schemas.microsoft.com/office/word/2010/wordprocessingCanvas" xmlns:cx="http://schemas.microsoft.com/office/drawing/2014/chartex" xmlns:cx1="http://schemas.microsoft.com/office/drawing/2015/9/8/chartex" xmlns:cx2="http://schemas.microsoft.com/office/drawing/2015/10/21/chartex" xmlns:mc="http://schemas.openxmlformats.org/markup-compatibility/2006" xmlns:o="urn:schemas-microsoft-com:office:office" xmlns:r="http://schemas.openxmlformats.org/officeDocument/2006/relationships" xmlns:m="http://schemas.openxmlformats.org/officeDocument/2006/math" xmlns:v="urn:schemas-microsoft-com:vml" xmlns:wp14="http://schemas.microsoft.com/office/word/2010/wordprocessingDrawing" xmlns:wp="http://schemas.openxmlformats.org/drawingml/2006/wordprocessingDrawing" xmlns:w10="urn:schemas-microsoft-com:office:word" xmlns:w="http://schemas.openxmlformats.org/wordprocessingml/2006/main" xmlns:w14="http://schemas.microsoft.com/office/word/2010/wordml" xmlns:w15="http://schemas.microsoft.com/office/word/2012/wordml" xmlns:w16se="http://schemas.microsoft.com/office/word/2015/wordml/symex" xmlns:wpg="http://schemas.microsoft.com/office/word/2010/wordprocessingGroup" xmlns:wpi="http://schemas.microsoft.com/office/word/2010/wordprocessingInk" xmlns:wne="http://schemas.microsoft.com/office/word/2006/wordml" xmlns:wps="http://schemas.microsoft.com/office/word/2010/wordprocessingShape" mc:Ignorable="w14 w15 w16se wp14">
+<w:hdr xmlns:wpc="http://schemas.microsoft.com/office/word/2010/wordprocessingCanvas" xmlns:mo="http://schemas.microsoft.com/office/mac/office/2008/main" xmlns:mc="http://schemas.openxmlformats.org/markup-compatibility/2006" xmlns:mv="urn:schemas-microsoft-com:mac:vml" xmlns:o="urn:schemas-microsoft-com:office:office" xmlns:r="http://schemas.openxmlformats.org/officeDocument/2006/relationships" xmlns:m="http://schemas.openxmlformats.org/officeDocument/2006/math" xmlns:v="urn:schemas-microsoft-com:vml" xmlns:wp14="http://schemas.microsoft.com/office/word/2010/wordprocessingDrawing" xmlns:wp="http://schemas.openxmlformats.org/drawingml/2006/wordprocessingDrawing" xmlns:w10="urn:schemas-microsoft-com:office:word" xmlns:w="http://schemas.openxmlformats.org/wordprocessingml/2006/main" xmlns:w14="http://schemas.microsoft.com/office/word/2010/wordml" xmlns:w15="http://schemas.microsoft.com/office/word/2012/wordml" xmlns:wpg="http://schemas.microsoft.com/office/word/2010/wordprocessingGroup" xmlns:wpi="http://schemas.microsoft.com/office/word/2010/wordprocessingInk" xmlns:wne="http://schemas.microsoft.com/office/word/2006/wordml" xmlns:wps="http://schemas.microsoft.com/office/word/2010/wordprocessingShape" mc:Ignorable="w14 w15 wp14">
   <w:p>
     <w:pPr>
       <w:spacing w:line="264" w:lineRule="auto"/>
@@ -6332,7 +6286,7 @@
             </wp:anchor>
           </w:drawing>
         </mc:Choice>
-        <mc:Fallback xmlns:mv="urn:schemas-microsoft-com:mac:vml" xmlns:mo="http://schemas.microsoft.com/office/mac/office/2008/main">
+        <mc:Fallback xmlns:w16se="http://schemas.microsoft.com/office/word/2015/wordml/symex" xmlns:cx2="http://schemas.microsoft.com/office/drawing/2015/10/21/chartex" xmlns:cx1="http://schemas.microsoft.com/office/drawing/2015/9/8/chartex" xmlns:cx="http://schemas.microsoft.com/office/drawing/2014/chartex">
           <w:pict>
             <v:line w14:anchorId="20C5D170" id="Straight Connector 1" o:spid="_x0000_s1026" style="position:absolute;flip:y;z-index:251660288;visibility:visible;mso-wrap-style:square;mso-wrap-distance-left:9pt;mso-wrap-distance-top:0;mso-wrap-distance-right:9pt;mso-wrap-distance-bottom:0;mso-position-horizontal:absolute;mso-position-horizontal-relative:text;mso-position-vertical:absolute;mso-position-vertical-relative:text" from="-1.5pt,20.25pt" to="470.25pt,21pt" o:gfxdata="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" strokecolor="#5b9bd5 [3204]" strokeweight=".5pt">
               <v:stroke joinstyle="miter"/>
@@ -6417,7 +6371,7 @@
             </wp:anchor>
           </w:drawing>
         </mc:Choice>
-        <mc:Fallback xmlns:mv="urn:schemas-microsoft-com:mac:vml" xmlns:mo="http://schemas.microsoft.com/office/mac/office/2008/main">
+        <mc:Fallback xmlns:w16se="http://schemas.microsoft.com/office/word/2015/wordml/symex" xmlns:cx2="http://schemas.microsoft.com/office/drawing/2015/10/21/chartex" xmlns:cx1="http://schemas.microsoft.com/office/drawing/2015/9/8/chartex" xmlns:cx="http://schemas.microsoft.com/office/drawing/2014/chartex">
           <w:pict>
             <v:rect w14:anchorId="1ADC28F5" id="Rectangle 222" o:spid="_x0000_s1026" style="position:absolute;margin-left:0;margin-top:0;width:580.8pt;height:752.4pt;z-index:251659264;visibility:visible;mso-wrap-style:square;mso-width-percent:950;mso-height-percent:950;mso-wrap-distance-left:9pt;mso-wrap-distance-top:0;mso-wrap-distance-right:9pt;mso-wrap-distance-bottom:0;mso-position-horizontal:center;mso-position-horizontal-relative:page;mso-position-vertical:center;mso-position-vertical-relative:page;mso-width-percent:950;mso-height-percent:950;mso-width-relative:page;mso-height-relative:page;v-text-anchor:middle" o:gfxdata="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" filled="f" strokecolor="#747070 [1614]" strokeweight="1.25pt">
               <w10:wrap anchorx="page" anchory="page"/>
@@ -6460,8 +6414,8 @@
 </file>
 
 <file path=word/numbering.xml><?xml version="1.0" encoding="utf-8"?>
-<w:numbering xmlns:wpc="http://schemas.microsoft.com/office/word/2010/wordprocessingCanvas" xmlns:cx="http://schemas.microsoft.com/office/drawing/2014/chartex" xmlns:cx1="http://schemas.microsoft.com/office/drawing/2015/9/8/chartex" xmlns:cx2="http://schemas.microsoft.com/office/drawing/2015/10/21/chartex" xmlns:mc="http://schemas.openxmlformats.org/markup-compatibility/2006" xmlns:o="urn:schemas-microsoft-com:office:office" xmlns:r="http://schemas.openxmlformats.org/officeDocument/2006/relationships" xmlns:m="http://schemas.openxmlformats.org/officeDocument/2006/math" xmlns:v="urn:schemas-microsoft-com:vml" xmlns:wp14="http://schemas.microsoft.com/office/word/2010/wordprocessingDrawing" xmlns:wp="http://schemas.openxmlformats.org/drawingml/2006/wordprocessingDrawing" xmlns:w10="urn:schemas-microsoft-com:office:word" xmlns:w="http://schemas.openxmlformats.org/wordprocessingml/2006/main" xmlns:w14="http://schemas.microsoft.com/office/word/2010/wordml" xmlns:w15="http://schemas.microsoft.com/office/word/2012/wordml" xmlns:w16se="http://schemas.microsoft.com/office/word/2015/wordml/symex" xmlns:wpg="http://schemas.microsoft.com/office/word/2010/wordprocessingGroup" xmlns:wpi="http://schemas.microsoft.com/office/word/2010/wordprocessingInk" xmlns:wne="http://schemas.microsoft.com/office/word/2006/wordml" xmlns:wps="http://schemas.microsoft.com/office/word/2010/wordprocessingShape" mc:Ignorable="w14 w15 w16se wp14">
-  <w:abstractNum w:abstractNumId="0" w15:restartNumberingAfterBreak="0">
+<w:numbering xmlns:wpc="http://schemas.microsoft.com/office/word/2010/wordprocessingCanvas" xmlns:mo="http://schemas.microsoft.com/office/mac/office/2008/main" xmlns:mc="http://schemas.openxmlformats.org/markup-compatibility/2006" xmlns:mv="urn:schemas-microsoft-com:mac:vml" xmlns:o="urn:schemas-microsoft-com:office:office" xmlns:r="http://schemas.openxmlformats.org/officeDocument/2006/relationships" xmlns:m="http://schemas.openxmlformats.org/officeDocument/2006/math" xmlns:v="urn:schemas-microsoft-com:vml" xmlns:wp14="http://schemas.microsoft.com/office/word/2010/wordprocessingDrawing" xmlns:wp="http://schemas.openxmlformats.org/drawingml/2006/wordprocessingDrawing" xmlns:w10="urn:schemas-microsoft-com:office:word" xmlns:w="http://schemas.openxmlformats.org/wordprocessingml/2006/main" xmlns:w14="http://schemas.microsoft.com/office/word/2010/wordml" xmlns:w15="http://schemas.microsoft.com/office/word/2012/wordml" xmlns:wpg="http://schemas.microsoft.com/office/word/2010/wordprocessingGroup" xmlns:wpi="http://schemas.microsoft.com/office/word/2010/wordprocessingInk" xmlns:wne="http://schemas.microsoft.com/office/word/2006/wordml" xmlns:wps="http://schemas.microsoft.com/office/word/2010/wordprocessingShape" mc:Ignorable="w14 w15 wp14">
+  <w:abstractNum w:abstractNumId="0">
     <w:nsid w:val="21E50E9D"/>
     <w:multiLevelType w:val="hybridMultilevel"/>
     <w:tmpl w:val="F7DEAB4A"/>
@@ -6550,7 +6504,7 @@
       </w:pPr>
     </w:lvl>
   </w:abstractNum>
-  <w:abstractNum w:abstractNumId="1" w15:restartNumberingAfterBreak="0">
+  <w:abstractNum w:abstractNumId="1">
     <w:nsid w:val="4D741CE2"/>
     <w:multiLevelType w:val="hybridMultilevel"/>
     <w:tmpl w:val="82F698A0"/>
@@ -6673,7 +6627,7 @@
 </file>
 
 <file path=word/styles.xml><?xml version="1.0" encoding="utf-8"?>
-<w:styles xmlns:mc="http://schemas.openxmlformats.org/markup-compatibility/2006" xmlns:r="http://schemas.openxmlformats.org/officeDocument/2006/relationships" xmlns:w="http://schemas.openxmlformats.org/wordprocessingml/2006/main" xmlns:w14="http://schemas.microsoft.com/office/word/2010/wordml" xmlns:w15="http://schemas.microsoft.com/office/word/2012/wordml" xmlns:w16se="http://schemas.microsoft.com/office/word/2015/wordml/symex" mc:Ignorable="w14 w15 w16se">
+<w:styles xmlns:mc="http://schemas.openxmlformats.org/markup-compatibility/2006" xmlns:r="http://schemas.openxmlformats.org/officeDocument/2006/relationships" xmlns:w="http://schemas.openxmlformats.org/wordprocessingml/2006/main" xmlns:w14="http://schemas.microsoft.com/office/word/2010/wordml" xmlns:w15="http://schemas.microsoft.com/office/word/2012/wordml" mc:Ignorable="w14 w15">
   <w:docDefaults>
     <w:rPrDefault>
       <w:rPr>
@@ -6689,7 +6643,7 @@
       </w:pPr>
     </w:pPrDefault>
   </w:docDefaults>
-  <w:latentStyles w:defLockedState="0" w:defUIPriority="99" w:defSemiHidden="0" w:defUnhideWhenUsed="0" w:defQFormat="0" w:count="372">
+  <w:latentStyles w:defLockedState="0" w:defUIPriority="99" w:defSemiHidden="0" w:defUnhideWhenUsed="0" w:defQFormat="0" w:count="382">
     <w:lsdException w:name="Normal" w:uiPriority="0" w:qFormat="1"/>
     <w:lsdException w:name="heading 1" w:uiPriority="9" w:qFormat="1"/>
     <w:lsdException w:name="heading 2" w:semiHidden="1" w:uiPriority="9" w:unhideWhenUsed="1" w:qFormat="1"/>
@@ -6795,7 +6749,6 @@
     <w:lsdException w:name="HTML Sample" w:semiHidden="1" w:unhideWhenUsed="1"/>
     <w:lsdException w:name="HTML Typewriter" w:semiHidden="1" w:unhideWhenUsed="1"/>
     <w:lsdException w:name="HTML Variable" w:semiHidden="1" w:unhideWhenUsed="1"/>
-    <w:lsdException w:name="Normal Table" w:semiHidden="1" w:unhideWhenUsed="1"/>
     <w:lsdException w:name="annotation subject" w:semiHidden="1" w:unhideWhenUsed="1"/>
     <w:lsdException w:name="No List" w:semiHidden="1" w:unhideWhenUsed="1"/>
     <w:lsdException w:name="Outline List 1" w:semiHidden="1" w:unhideWhenUsed="1"/>
@@ -6842,10 +6795,8 @@
     <w:lsdException w:name="Table Subtle 2" w:semiHidden="1" w:unhideWhenUsed="1"/>
     <w:lsdException w:name="Table Web 1" w:semiHidden="1" w:unhideWhenUsed="1"/>
     <w:lsdException w:name="Table Web 2" w:semiHidden="1" w:unhideWhenUsed="1"/>
-    <w:lsdException w:name="Table Web 3" w:semiHidden="1" w:unhideWhenUsed="1"/>
     <w:lsdException w:name="Balloon Text" w:semiHidden="1" w:unhideWhenUsed="1"/>
     <w:lsdException w:name="Table Grid" w:uiPriority="39"/>
-    <w:lsdException w:name="Table Theme" w:semiHidden="1" w:unhideWhenUsed="1"/>
     <w:lsdException w:name="Placeholder Text" w:semiHidden="1"/>
     <w:lsdException w:name="No Spacing" w:uiPriority="1" w:qFormat="1"/>
     <w:lsdException w:name="Light Shading" w:uiPriority="60"/>
@@ -7062,6 +7013,7 @@
     <w:lsdException w:name="List Table 6 Colorful Accent 6" w:uiPriority="51"/>
     <w:lsdException w:name="List Table 7 Colorful Accent 6" w:uiPriority="52"/>
     <w:lsdException w:name="Mention" w:semiHidden="1" w:unhideWhenUsed="1"/>
+    <w:lsdException w:name="Smart Hyperlink" w:semiHidden="1" w:unhideWhenUsed="1"/>
   </w:latentStyles>
   <w:style w:type="paragraph" w:default="1" w:styleId="Normal">
     <w:name w:val="Normal"/>
@@ -7323,6 +7275,7 @@
       <w:spacing w:after="0" w:line="240" w:lineRule="auto"/>
     </w:pPr>
     <w:tblPr>
+      <w:tblInd w:w="0" w:type="dxa"/>
       <w:tblBorders>
         <w:top w:val="single" w:sz="4" w:space="0" w:color="auto"/>
         <w:left w:val="single" w:sz="4" w:space="0" w:color="auto"/>
@@ -7331,6 +7284,12 @@
         <w:insideH w:val="single" w:sz="4" w:space="0" w:color="auto"/>
         <w:insideV w:val="single" w:sz="4" w:space="0" w:color="auto"/>
       </w:tblBorders>
+      <w:tblCellMar>
+        <w:top w:w="0" w:type="dxa"/>
+        <w:left w:w="108" w:type="dxa"/>
+        <w:bottom w:w="0" w:type="dxa"/>
+        <w:right w:w="108" w:type="dxa"/>
+      </w:tblCellMar>
     </w:tblPr>
   </w:style>
   <w:style w:type="table" w:styleId="TableGridLight">
@@ -7342,6 +7301,7 @@
       <w:spacing w:after="0" w:line="240" w:lineRule="auto"/>
     </w:pPr>
     <w:tblPr>
+      <w:tblInd w:w="0" w:type="dxa"/>
       <w:tblBorders>
         <w:top w:val="single" w:sz="4" w:space="0" w:color="BFBFBF" w:themeColor="background1" w:themeShade="BF"/>
         <w:left w:val="single" w:sz="4" w:space="0" w:color="BFBFBF" w:themeColor="background1" w:themeShade="BF"/>
@@ -7350,6 +7310,12 @@
         <w:insideH w:val="single" w:sz="4" w:space="0" w:color="BFBFBF" w:themeColor="background1" w:themeShade="BF"/>
         <w:insideV w:val="single" w:sz="4" w:space="0" w:color="BFBFBF" w:themeColor="background1" w:themeShade="BF"/>
       </w:tblBorders>
+      <w:tblCellMar>
+        <w:top w:w="0" w:type="dxa"/>
+        <w:left w:w="108" w:type="dxa"/>
+        <w:bottom w:w="0" w:type="dxa"/>
+        <w:right w:w="108" w:type="dxa"/>
+      </w:tblCellMar>
     </w:tblPr>
   </w:style>
   <w:style w:type="table" w:styleId="PlainTable1">
@@ -7363,6 +7329,7 @@
     <w:tblPr>
       <w:tblStyleRowBandSize w:val="1"/>
       <w:tblStyleColBandSize w:val="1"/>
+      <w:tblInd w:w="0" w:type="dxa"/>
       <w:tblBorders>
         <w:top w:val="single" w:sz="4" w:space="0" w:color="BFBFBF" w:themeColor="background1" w:themeShade="BF"/>
         <w:left w:val="single" w:sz="4" w:space="0" w:color="BFBFBF" w:themeColor="background1" w:themeShade="BF"/>
@@ -7371,6 +7338,12 @@
         <w:insideH w:val="single" w:sz="4" w:space="0" w:color="BFBFBF" w:themeColor="background1" w:themeShade="BF"/>
         <w:insideV w:val="single" w:sz="4" w:space="0" w:color="BFBFBF" w:themeColor="background1" w:themeShade="BF"/>
       </w:tblBorders>
+      <w:tblCellMar>
+        <w:top w:w="0" w:type="dxa"/>
+        <w:left w:w="108" w:type="dxa"/>
+        <w:bottom w:w="0" w:type="dxa"/>
+        <w:right w:w="108" w:type="dxa"/>
+      </w:tblCellMar>
     </w:tblPr>
     <w:tblStylePr w:type="firstRow">
       <w:rPr>
@@ -7426,10 +7399,17 @@
     <w:tblPr>
       <w:tblStyleRowBandSize w:val="1"/>
       <w:tblStyleColBandSize w:val="1"/>
+      <w:tblInd w:w="0" w:type="dxa"/>
       <w:tblBorders>
         <w:top w:val="single" w:sz="4" w:space="0" w:color="7F7F7F" w:themeColor="text1" w:themeTint="80"/>
         <w:bottom w:val="single" w:sz="4" w:space="0" w:color="7F7F7F" w:themeColor="text1" w:themeTint="80"/>
       </w:tblBorders>
+      <w:tblCellMar>
+        <w:top w:w="0" w:type="dxa"/>
+        <w:left w:w="108" w:type="dxa"/>
+        <w:bottom w:w="0" w:type="dxa"/>
+        <w:right w:w="108" w:type="dxa"/>
+      </w:tblCellMar>
     </w:tblPr>
     <w:tblStylePr w:type="firstRow">
       <w:rPr>
@@ -7506,6 +7486,13 @@
     <w:tblPr>
       <w:tblStyleRowBandSize w:val="1"/>
       <w:tblStyleColBandSize w:val="1"/>
+      <w:tblInd w:w="0" w:type="dxa"/>
+      <w:tblCellMar>
+        <w:top w:w="0" w:type="dxa"/>
+        <w:left w:w="108" w:type="dxa"/>
+        <w:bottom w:w="0" w:type="dxa"/>
+        <w:right w:w="108" w:type="dxa"/>
+      </w:tblCellMar>
     </w:tblPr>
     <w:tblStylePr w:type="firstRow">
       <w:rPr>
@@ -7599,6 +7586,13 @@
     <w:tblPr>
       <w:tblStyleRowBandSize w:val="1"/>
       <w:tblStyleColBandSize w:val="1"/>
+      <w:tblInd w:w="0" w:type="dxa"/>
+      <w:tblCellMar>
+        <w:top w:w="0" w:type="dxa"/>
+        <w:left w:w="108" w:type="dxa"/>
+        <w:bottom w:w="0" w:type="dxa"/>
+        <w:right w:w="108" w:type="dxa"/>
+      </w:tblCellMar>
     </w:tblPr>
     <w:tblStylePr w:type="firstRow">
       <w:rPr>
@@ -7648,6 +7642,13 @@
     <w:tblPr>
       <w:tblStyleRowBandSize w:val="1"/>
       <w:tblStyleColBandSize w:val="1"/>
+      <w:tblInd w:w="0" w:type="dxa"/>
+      <w:tblCellMar>
+        <w:top w:w="0" w:type="dxa"/>
+        <w:left w:w="108" w:type="dxa"/>
+        <w:bottom w:w="0" w:type="dxa"/>
+        <w:right w:w="108" w:type="dxa"/>
+      </w:tblCellMar>
     </w:tblPr>
     <w:tblStylePr w:type="firstRow">
       <w:rPr>
@@ -7763,6 +7764,7 @@
     <w:uiPriority w:val="99"/>
     <w:rsid w:val="00C433F0"/>
     <w:tblPr>
+      <w:tblInd w:w="0" w:type="dxa"/>
       <w:tblBorders>
         <w:top w:val="single" w:sz="4" w:space="0" w:color="auto"/>
         <w:left w:val="single" w:sz="4" w:space="0" w:color="auto"/>
@@ -7771,6 +7773,12 @@
         <w:insideH w:val="single" w:sz="4" w:space="0" w:color="auto"/>
         <w:insideV w:val="single" w:sz="4" w:space="0" w:color="auto"/>
       </w:tblBorders>
+      <w:tblCellMar>
+        <w:top w:w="0" w:type="dxa"/>
+        <w:left w:w="108" w:type="dxa"/>
+        <w:bottom w:w="0" w:type="dxa"/>
+        <w:right w:w="108" w:type="dxa"/>
+      </w:tblCellMar>
     </w:tblPr>
   </w:style>
 </w:styles>
@@ -8042,7 +8050,7 @@
 </file>
 
 <file path=customXml/itemProps1.xml><?xml version="1.0" encoding="utf-8"?>
-<ds:datastoreItem xmlns:ds="http://schemas.openxmlformats.org/officeDocument/2006/customXml" ds:itemID="{F1F15F2E-C7C3-4D34-8626-17C0A589700D}">
+<ds:datastoreItem xmlns:ds="http://schemas.openxmlformats.org/officeDocument/2006/customXml" ds:itemID="{A5224C15-BB75-CD4F-9010-54B255243603}">
   <ds:schemaRefs>
     <ds:schemaRef ds:uri="http://schemas.openxmlformats.org/officeDocument/2006/bibliography"/>
   </ds:schemaRefs>

</xml_diff>